<commit_message>
AB ver template updated after changes to temp.
</commit_message>
<xml_diff>
--- a/resources/Templates/Future_Templates/Not_Guilty_Bond_Template_AB_NOTES.docx
+++ b/resources/Templates/Future_Templates/Not_Guilty_Bond_Template_AB_NOTES.docx
@@ -1,6 +1,6 @@
 
 <file path=word/document.xml><?xml version="1.0" encoding="utf-8"?>
-<w:document xmlns:wpc="http://schemas.microsoft.com/office/word/2010/wordprocessingCanvas" xmlns:cx="http://schemas.microsoft.com/office/drawing/2014/chartex" xmlns:cx1="http://schemas.microsoft.com/office/drawing/2015/9/8/chartex" xmlns:cx2="http://schemas.microsoft.com/office/drawing/2015/10/21/chartex" xmlns:cx3="http://schemas.microsoft.com/office/drawing/2016/5/9/chartex" xmlns:cx4="http://schemas.microsoft.com/office/drawing/2016/5/10/chartex" xmlns:cx5="http://schemas.microsoft.com/office/drawing/2016/5/11/chartex" xmlns:cx6="http://schemas.microsoft.com/office/drawing/2016/5/12/chartex" xmlns:cx7="http://schemas.microsoft.com/office/drawing/2016/5/13/chartex" xmlns:cx8="http://schemas.microsoft.com/office/drawing/2016/5/14/chartex" xmlns:mc="http://schemas.openxmlformats.org/markup-compatibility/2006" xmlns:aink="http://schemas.microsoft.com/office/drawing/2016/ink" xmlns:am3d="http://schemas.microsoft.com/office/drawing/2017/model3d" xmlns:o="urn:schemas-microsoft-com:office:office" xmlns:r="http://schemas.openxmlformats.org/officeDocument/2006/relationships" xmlns:m="http://schemas.openxmlformats.org/officeDocument/2006/math" xmlns:v="urn:schemas-microsoft-com:vml" xmlns:wp14="http://schemas.microsoft.com/office/word/2010/wordprocessingDrawing" xmlns:wp="http://schemas.openxmlformats.org/drawingml/2006/wordprocessingDrawing" xmlns:w10="urn:schemas-microsoft-com:office:word" xmlns:w="http://schemas.openxmlformats.org/wordprocessingml/2006/main" xmlns:w14="http://schemas.microsoft.com/office/word/2010/wordml" xmlns:w15="http://schemas.microsoft.com/office/word/2012/wordml" xmlns:w16cex="http://schemas.microsoft.com/office/word/2018/wordml/cex" xmlns:w16cid="http://schemas.microsoft.com/office/word/2016/wordml/cid" xmlns:w16="http://schemas.microsoft.com/office/word/2018/wordml" xmlns:w16se="http://schemas.microsoft.com/office/word/2015/wordml/symex" xmlns:wpg="http://schemas.microsoft.com/office/word/2010/wordprocessingGroup" xmlns:wpi="http://schemas.microsoft.com/office/word/2010/wordprocessingInk" xmlns:wne="http://schemas.microsoft.com/office/word/2006/wordml" xmlns:wps="http://schemas.microsoft.com/office/word/2010/wordprocessingShape" mc:Ignorable="w14 w15 w16se w16cid w16 w16cex wp14">
+<w:document xmlns:wpc="http://schemas.microsoft.com/office/word/2010/wordprocessingCanvas" xmlns:mc="http://schemas.openxmlformats.org/markup-compatibility/2006" xmlns:o="urn:schemas-microsoft-com:office:office" xmlns:r="http://schemas.openxmlformats.org/officeDocument/2006/relationships" xmlns:m="http://schemas.openxmlformats.org/officeDocument/2006/math" xmlns:v="urn:schemas-microsoft-com:vml" xmlns:wp14="http://schemas.microsoft.com/office/word/2010/wordprocessingDrawing" xmlns:wp="http://schemas.openxmlformats.org/drawingml/2006/wordprocessingDrawing" xmlns:w10="urn:schemas-microsoft-com:office:word" xmlns:w="http://schemas.openxmlformats.org/wordprocessingml/2006/main" xmlns:w14="http://schemas.microsoft.com/office/word/2010/wordml" xmlns:wpg="http://schemas.microsoft.com/office/word/2010/wordprocessingGroup" xmlns:wpi="http://schemas.microsoft.com/office/word/2010/wordprocessingInk" xmlns:wne="http://schemas.microsoft.com/office/word/2006/wordml" xmlns:wps="http://schemas.microsoft.com/office/word/2010/wordprocessingShape" mc:Ignorable="w14 wp14">
   <w:body>
     <w:p>
       <w:pPr>
@@ -147,12 +147,21 @@
           <w:szCs w:val="22"/>
         </w:rPr>
       </w:pPr>
-      <w:r>
-        <w:rPr>
-          <w:sz w:val="22"/>
-          <w:szCs w:val="22"/>
-        </w:rPr>
-        <w:t>vs.</w:t>
+      <w:proofErr w:type="gramStart"/>
+      <w:r>
+        <w:rPr>
+          <w:sz w:val="22"/>
+          <w:szCs w:val="22"/>
+        </w:rPr>
+        <w:t>vs</w:t>
+      </w:r>
+      <w:proofErr w:type="gramEnd"/>
+      <w:r>
+        <w:rPr>
+          <w:sz w:val="22"/>
+          <w:szCs w:val="22"/>
+        </w:rPr>
+        <w:t>.</w:t>
       </w:r>
       <w:r>
         <w:rPr>
@@ -202,8 +211,33 @@
           <w:sz w:val="22"/>
           <w:szCs w:val="22"/>
         </w:rPr>
-        <w:t>{{ case_number</w:t>
-      </w:r>
+        <w:t>{</w:t>
+      </w:r>
+      <w:proofErr w:type="gramStart"/>
+      <w:r>
+        <w:rPr>
+          <w:sz w:val="22"/>
+          <w:szCs w:val="22"/>
+        </w:rPr>
+        <w:t xml:space="preserve">{ </w:t>
+      </w:r>
+      <w:proofErr w:type="spellStart"/>
+      <w:r>
+        <w:rPr>
+          <w:sz w:val="22"/>
+          <w:szCs w:val="22"/>
+        </w:rPr>
+        <w:t>case</w:t>
+      </w:r>
+      <w:proofErr w:type="gramEnd"/>
+      <w:r>
+        <w:rPr>
+          <w:sz w:val="22"/>
+          <w:szCs w:val="22"/>
+        </w:rPr>
+        <w:t>_number</w:t>
+      </w:r>
+      <w:proofErr w:type="spellEnd"/>
       <w:r>
         <w:rPr>
           <w:sz w:val="22"/>
@@ -280,14 +314,46 @@
           <w:sz w:val="22"/>
           <w:szCs w:val="22"/>
         </w:rPr>
-        <w:t>{{ defendant.</w:t>
-      </w:r>
-      <w:r>
-        <w:rPr>
-          <w:sz w:val="22"/>
-          <w:szCs w:val="22"/>
-        </w:rPr>
-        <w:t>first_name }}</w:t>
+        <w:t>{</w:t>
+      </w:r>
+      <w:proofErr w:type="gramStart"/>
+      <w:r>
+        <w:rPr>
+          <w:sz w:val="22"/>
+          <w:szCs w:val="22"/>
+        </w:rPr>
+        <w:t xml:space="preserve">{ </w:t>
+      </w:r>
+      <w:proofErr w:type="spellStart"/>
+      <w:r>
+        <w:rPr>
+          <w:sz w:val="22"/>
+          <w:szCs w:val="22"/>
+        </w:rPr>
+        <w:t>defendant.</w:t>
+      </w:r>
+      <w:r>
+        <w:rPr>
+          <w:sz w:val="22"/>
+          <w:szCs w:val="22"/>
+        </w:rPr>
+        <w:t>first</w:t>
+      </w:r>
+      <w:proofErr w:type="gramEnd"/>
+      <w:r>
+        <w:rPr>
+          <w:sz w:val="22"/>
+          <w:szCs w:val="22"/>
+        </w:rPr>
+        <w:t>_name</w:t>
+      </w:r>
+      <w:proofErr w:type="spellEnd"/>
+      <w:r>
+        <w:rPr>
+          <w:sz w:val="22"/>
+          <w:szCs w:val="22"/>
+        </w:rPr>
+        <w:t xml:space="preserve"> }}</w:t>
       </w:r>
       <w:r>
         <w:rPr>
@@ -301,21 +367,53 @@
           <w:sz w:val="22"/>
           <w:szCs w:val="22"/>
         </w:rPr>
-        <w:t>{{ defendant.</w:t>
-      </w:r>
-      <w:r>
-        <w:rPr>
-          <w:sz w:val="22"/>
-          <w:szCs w:val="22"/>
-        </w:rPr>
-        <w:t>last_</w:t>
-      </w:r>
-      <w:r>
-        <w:rPr>
-          <w:sz w:val="22"/>
-          <w:szCs w:val="22"/>
-        </w:rPr>
-        <w:t>name }}</w:t>
+        <w:t>{</w:t>
+      </w:r>
+      <w:proofErr w:type="gramStart"/>
+      <w:r>
+        <w:rPr>
+          <w:sz w:val="22"/>
+          <w:szCs w:val="22"/>
+        </w:rPr>
+        <w:t xml:space="preserve">{ </w:t>
+      </w:r>
+      <w:proofErr w:type="spellStart"/>
+      <w:r>
+        <w:rPr>
+          <w:sz w:val="22"/>
+          <w:szCs w:val="22"/>
+        </w:rPr>
+        <w:t>defendant.</w:t>
+      </w:r>
+      <w:r>
+        <w:rPr>
+          <w:sz w:val="22"/>
+          <w:szCs w:val="22"/>
+        </w:rPr>
+        <w:t>last</w:t>
+      </w:r>
+      <w:proofErr w:type="gramEnd"/>
+      <w:r>
+        <w:rPr>
+          <w:sz w:val="22"/>
+          <w:szCs w:val="22"/>
+        </w:rPr>
+        <w:t>_</w:t>
+      </w:r>
+      <w:r>
+        <w:rPr>
+          <w:sz w:val="22"/>
+          <w:szCs w:val="22"/>
+        </w:rPr>
+        <w:t>name</w:t>
+      </w:r>
+      <w:proofErr w:type="spellEnd"/>
+      <w:r>
+        <w:rPr>
+          <w:sz w:val="22"/>
+          <w:szCs w:val="22"/>
+        </w:rPr>
+        <w:t xml:space="preserve"> }}</w:t>
       </w:r>
       <w:r>
         <w:rPr>
@@ -373,6 +471,7 @@
           <w:szCs w:val="22"/>
         </w:rPr>
       </w:pPr>
+      <w:proofErr w:type="gramStart"/>
       <w:r>
         <w:rPr>
           <w:sz w:val="22"/>
@@ -380,6 +479,7 @@
         </w:rPr>
         <w:t>Defendant.</w:t>
       </w:r>
+      <w:proofErr w:type="gramEnd"/>
       <w:r>
         <w:rPr>
           <w:sz w:val="22"/>
@@ -434,8 +534,18 @@
           <w:sz w:val="22"/>
           <w:szCs w:val="22"/>
         </w:rPr>
-        <w:t>% if judicial_officer.officer_</w:t>
-      </w:r>
+        <w:t xml:space="preserve">% if </w:t>
+      </w:r>
+      <w:proofErr w:type="spellStart"/>
+      <w:r>
+        <w:rPr>
+          <w:bCs/>
+          <w:sz w:val="22"/>
+          <w:szCs w:val="22"/>
+        </w:rPr>
+        <w:t>judicial_officer.officer_</w:t>
+      </w:r>
+      <w:proofErr w:type="gramStart"/>
       <w:r>
         <w:rPr>
           <w:bCs/>
@@ -444,13 +554,23 @@
         </w:rPr>
         <w:t>type</w:t>
       </w:r>
-      <w:r>
-        <w:rPr>
-          <w:bCs/>
-          <w:sz w:val="22"/>
-          <w:szCs w:val="22"/>
-        </w:rPr>
-        <w:t xml:space="preserve">  ==  ‘Magistrate’ %}</w:t>
+      <w:proofErr w:type="spellEnd"/>
+      <w:r>
+        <w:rPr>
+          <w:bCs/>
+          <w:sz w:val="22"/>
+          <w:szCs w:val="22"/>
+        </w:rPr>
+        <w:t xml:space="preserve">  =</w:t>
+      </w:r>
+      <w:proofErr w:type="gramEnd"/>
+      <w:r>
+        <w:rPr>
+          <w:bCs/>
+          <w:sz w:val="22"/>
+          <w:szCs w:val="22"/>
+        </w:rPr>
+        <w:t>=  ‘Magistrate’ %}</w:t>
       </w:r>
     </w:p>
     <w:p>
@@ -551,14 +671,46 @@
           <w:sz w:val="22"/>
           <w:szCs w:val="22"/>
         </w:rPr>
-        <w:t>{% elif judicial_officer.officer_</w:t>
-      </w:r>
-      <w:r>
-        <w:rPr>
-          <w:sz w:val="22"/>
-          <w:szCs w:val="22"/>
-        </w:rPr>
-        <w:t>type == ‘Judge’ %}</w:t>
+        <w:t xml:space="preserve">{% </w:t>
+      </w:r>
+      <w:proofErr w:type="spellStart"/>
+      <w:r>
+        <w:rPr>
+          <w:sz w:val="22"/>
+          <w:szCs w:val="22"/>
+        </w:rPr>
+        <w:t>elif</w:t>
+      </w:r>
+      <w:proofErr w:type="spellEnd"/>
+      <w:r>
+        <w:rPr>
+          <w:sz w:val="22"/>
+          <w:szCs w:val="22"/>
+        </w:rPr>
+        <w:t xml:space="preserve"> </w:t>
+      </w:r>
+      <w:proofErr w:type="spellStart"/>
+      <w:r>
+        <w:rPr>
+          <w:sz w:val="22"/>
+          <w:szCs w:val="22"/>
+        </w:rPr>
+        <w:t>judicial_officer.officer_</w:t>
+      </w:r>
+      <w:r>
+        <w:rPr>
+          <w:sz w:val="22"/>
+          <w:szCs w:val="22"/>
+        </w:rPr>
+        <w:t>type</w:t>
+      </w:r>
+      <w:proofErr w:type="spellEnd"/>
+      <w:r>
+        <w:rPr>
+          <w:sz w:val="22"/>
+          <w:szCs w:val="22"/>
+        </w:rPr>
+        <w:t xml:space="preserve"> == ‘Judge’ %}</w:t>
       </w:r>
     </w:p>
     <w:p>
@@ -618,7 +770,23 @@
           <w:sz w:val="22"/>
           <w:szCs w:val="22"/>
         </w:rPr>
-        <w:t>{% endif %}</w:t>
+        <w:t xml:space="preserve">{% </w:t>
+      </w:r>
+      <w:proofErr w:type="spellStart"/>
+      <w:r>
+        <w:rPr>
+          <w:sz w:val="22"/>
+          <w:szCs w:val="22"/>
+        </w:rPr>
+        <w:t>endif</w:t>
+      </w:r>
+      <w:proofErr w:type="spellEnd"/>
+      <w:r>
+        <w:rPr>
+          <w:sz w:val="22"/>
+          <w:szCs w:val="22"/>
+        </w:rPr>
+        <w:t xml:space="preserve"> %}</w:t>
       </w:r>
       <w:r>
         <w:rPr>
@@ -705,7 +873,39 @@
           <w:sz w:val="22"/>
           <w:szCs w:val="22"/>
         </w:rPr>
-        <w:t xml:space="preserve"> on {{ plea_trial_date }}</w:t>
+        <w:t xml:space="preserve"> on {</w:t>
+      </w:r>
+      <w:proofErr w:type="gramStart"/>
+      <w:r>
+        <w:rPr>
+          <w:sz w:val="22"/>
+          <w:szCs w:val="22"/>
+        </w:rPr>
+        <w:t xml:space="preserve">{ </w:t>
+      </w:r>
+      <w:proofErr w:type="spellStart"/>
+      <w:r>
+        <w:rPr>
+          <w:sz w:val="22"/>
+          <w:szCs w:val="22"/>
+        </w:rPr>
+        <w:t>plea</w:t>
+      </w:r>
+      <w:proofErr w:type="gramEnd"/>
+      <w:r>
+        <w:rPr>
+          <w:sz w:val="22"/>
+          <w:szCs w:val="22"/>
+        </w:rPr>
+        <w:t>_trial_date</w:t>
+      </w:r>
+      <w:proofErr w:type="spellEnd"/>
+      <w:r>
+        <w:rPr>
+          <w:sz w:val="22"/>
+          <w:szCs w:val="22"/>
+        </w:rPr>
+        <w:t xml:space="preserve"> }}</w:t>
       </w:r>
       <w:r>
         <w:rPr>
@@ -721,6 +921,7 @@
         </w:rPr>
         <w:t xml:space="preserve"> for {{ </w:t>
       </w:r>
+      <w:proofErr w:type="spellStart"/>
       <w:r>
         <w:rPr>
           <w:sz w:val="22"/>
@@ -733,7 +934,15 @@
           <w:sz w:val="22"/>
           <w:szCs w:val="22"/>
         </w:rPr>
-        <w:t>_conditions.appearance_reason }}</w:t>
+        <w:t>_conditions.appearance_reason</w:t>
+      </w:r>
+      <w:proofErr w:type="spellEnd"/>
+      <w:r>
+        <w:rPr>
+          <w:sz w:val="22"/>
+          <w:szCs w:val="22"/>
+        </w:rPr>
+        <w:t xml:space="preserve"> }}</w:t>
       </w:r>
       <w:r>
         <w:rPr>
@@ -814,21 +1023,46 @@
           <w:sz w:val="22"/>
           <w:szCs w:val="22"/>
         </w:rPr>
-        <w:t xml:space="preserve">entered a plea of {{ </w:t>
-      </w:r>
-      <w:r>
-        <w:rPr>
-          <w:sz w:val="22"/>
-          <w:szCs w:val="22"/>
-        </w:rPr>
-        <w:t>not_guilty_conditions.</w:t>
-      </w:r>
-      <w:r>
-        <w:rPr>
-          <w:sz w:val="22"/>
-          <w:szCs w:val="22"/>
-        </w:rPr>
-        <w:t>plea }}. This case will be set for</w:t>
+        <w:t>entered a plea of {</w:t>
+      </w:r>
+      <w:proofErr w:type="gramStart"/>
+      <w:r>
+        <w:rPr>
+          <w:sz w:val="22"/>
+          <w:szCs w:val="22"/>
+        </w:rPr>
+        <w:t xml:space="preserve">{ </w:t>
+      </w:r>
+      <w:proofErr w:type="spellStart"/>
+      <w:r>
+        <w:rPr>
+          <w:sz w:val="22"/>
+          <w:szCs w:val="22"/>
+        </w:rPr>
+        <w:t>not</w:t>
+      </w:r>
+      <w:proofErr w:type="gramEnd"/>
+      <w:r>
+        <w:rPr>
+          <w:sz w:val="22"/>
+          <w:szCs w:val="22"/>
+        </w:rPr>
+        <w:t>_guilty_conditions.</w:t>
+      </w:r>
+      <w:r>
+        <w:rPr>
+          <w:sz w:val="22"/>
+          <w:szCs w:val="22"/>
+        </w:rPr>
+        <w:t>plea</w:t>
+      </w:r>
+      <w:proofErr w:type="spellEnd"/>
+      <w:r>
+        <w:rPr>
+          <w:sz w:val="22"/>
+          <w:szCs w:val="22"/>
+        </w:rPr>
+        <w:t xml:space="preserve"> }}. This case will be set for</w:t>
       </w:r>
       <w:r>
         <w:rPr>
@@ -958,7 +1192,6 @@
           <w:szCs w:val="22"/>
         </w:rPr>
       </w:pPr>
-      <w:commentRangeStart w:id="1"/>
       <w:r>
         <w:rPr>
           <w:b/>
@@ -966,23 +1199,7 @@
           <w:sz w:val="22"/>
           <w:szCs w:val="22"/>
         </w:rPr>
-        <w:t xml:space="preserve">Bond Type </w:t>
-      </w:r>
-      <w:commentRangeEnd w:id="1"/>
-      <w:r>
-        <w:rPr>
-          <w:rStyle w:val="CommentReference"/>
-        </w:rPr>
-        <w:commentReference w:id="1"/>
-      </w:r>
-      <w:r>
-        <w:rPr>
-          <w:b/>
-          <w:bCs/>
-          <w:sz w:val="22"/>
-          <w:szCs w:val="22"/>
-        </w:rPr>
-        <w:t>and Conditions</w:t>
+        <w:t>Bond Type and Conditions</w:t>
       </w:r>
     </w:p>
     <w:p>
@@ -1038,7 +1255,7 @@
         </w:rPr>
         <w:t xml:space="preserve">     </w:t>
       </w:r>
-      <w:commentRangeStart w:id="2"/>
+      <w:commentRangeStart w:id="1"/>
       <w:r>
         <w:rPr>
           <w:bCs/>
@@ -1047,14 +1264,14 @@
         </w:rPr>
         <w:t xml:space="preserve">The Court finds that the following financial condition(s) are related to Defendant’s risk of non-appearance, the seriousness of the offense, and/or the previous criminal record of the Defendant.  </w:t>
       </w:r>
-      <w:commentRangeEnd w:id="2"/>
+      <w:commentRangeEnd w:id="1"/>
       <w:r>
         <w:rPr>
           <w:rStyle w:val="CommentReference"/>
           <w:sz w:val="22"/>
           <w:szCs w:val="22"/>
         </w:rPr>
-        <w:commentReference w:id="2"/>
+        <w:commentReference w:id="1"/>
       </w:r>
     </w:p>
     <w:p>
@@ -1080,7 +1297,43 @@
           <w:sz w:val="22"/>
           <w:szCs w:val="22"/>
         </w:rPr>
-        <w:t>{% elif fta_bond_conditions.bond_type == ‘10% Deposit, Cash or Surety’ %}</w:t>
+        <w:t xml:space="preserve">{% </w:t>
+      </w:r>
+      <w:proofErr w:type="spellStart"/>
+      <w:r>
+        <w:rPr>
+          <w:bCs/>
+          <w:sz w:val="22"/>
+          <w:szCs w:val="22"/>
+        </w:rPr>
+        <w:t>elif</w:t>
+      </w:r>
+      <w:proofErr w:type="spellEnd"/>
+      <w:r>
+        <w:rPr>
+          <w:bCs/>
+          <w:sz w:val="22"/>
+          <w:szCs w:val="22"/>
+        </w:rPr>
+        <w:t xml:space="preserve"> </w:t>
+      </w:r>
+      <w:proofErr w:type="spellStart"/>
+      <w:r>
+        <w:rPr>
+          <w:bCs/>
+          <w:sz w:val="22"/>
+          <w:szCs w:val="22"/>
+        </w:rPr>
+        <w:t>fta_bond_conditions.bond_type</w:t>
+      </w:r>
+      <w:proofErr w:type="spellEnd"/>
+      <w:r>
+        <w:rPr>
+          <w:bCs/>
+          <w:sz w:val="22"/>
+          <w:szCs w:val="22"/>
+        </w:rPr>
+        <w:t xml:space="preserve"> == ‘10% Deposit, Cash or Surety’ %}</w:t>
       </w:r>
       <w:r>
         <w:rPr>
@@ -1157,7 +1410,43 @@
           <w:sz w:val="22"/>
           <w:szCs w:val="22"/>
         </w:rPr>
-        <w:t xml:space="preserve">{% elif fta_bond_conditions.bond_type == ‘Cash or Surety’ %}Defendant shall post </w:t>
+        <w:t xml:space="preserve">{% </w:t>
+      </w:r>
+      <w:proofErr w:type="spellStart"/>
+      <w:r>
+        <w:rPr>
+          <w:bCs/>
+          <w:sz w:val="22"/>
+          <w:szCs w:val="22"/>
+        </w:rPr>
+        <w:t>elif</w:t>
+      </w:r>
+      <w:proofErr w:type="spellEnd"/>
+      <w:r>
+        <w:rPr>
+          <w:bCs/>
+          <w:sz w:val="22"/>
+          <w:szCs w:val="22"/>
+        </w:rPr>
+        <w:t xml:space="preserve"> </w:t>
+      </w:r>
+      <w:proofErr w:type="spellStart"/>
+      <w:r>
+        <w:rPr>
+          <w:bCs/>
+          <w:sz w:val="22"/>
+          <w:szCs w:val="22"/>
+        </w:rPr>
+        <w:t>fta_bond_conditions.bond_type</w:t>
+      </w:r>
+      <w:proofErr w:type="spellEnd"/>
+      <w:r>
+        <w:rPr>
+          <w:bCs/>
+          <w:sz w:val="22"/>
+          <w:szCs w:val="22"/>
+        </w:rPr>
+        <w:t xml:space="preserve"> == ‘Cash or Surety’ %}Defendant shall post </w:t>
       </w:r>
       <w:r>
         <w:rPr>
@@ -1290,6 +1579,7 @@
           <w:szCs w:val="22"/>
         </w:rPr>
       </w:pPr>
+      <w:bookmarkStart w:id="2" w:name="_GoBack"/>
       <w:commentRangeStart w:id="3"/>
       <w:r>
         <w:rPr>
@@ -1377,6 +1667,7 @@
         <w:commentReference w:id="3"/>
       </w:r>
     </w:p>
+    <w:bookmarkEnd w:id="2"/>
     <w:p>
       <w:pPr>
         <w:pStyle w:val="ListParagraph"/>
@@ -2029,8 +2320,18 @@
           <w:sz w:val="22"/>
           <w:szCs w:val="22"/>
         </w:rPr>
-        <w:t xml:space="preserve"> a schedule for alcohol tests with the AB (Alcohol) Kisok</w:t>
-      </w:r>
+        <w:t xml:space="preserve"> a schedule for alcohol tests with the AB (Alcohol) </w:t>
+      </w:r>
+      <w:proofErr w:type="spellStart"/>
+      <w:r>
+        <w:rPr>
+          <w:bCs/>
+          <w:sz w:val="22"/>
+          <w:szCs w:val="22"/>
+        </w:rPr>
+        <w:t>Kisok</w:t>
+      </w:r>
+      <w:proofErr w:type="spellEnd"/>
       <w:r>
         <w:rPr>
           <w:bCs/>
@@ -2063,7 +2364,43 @@
           <w:sz w:val="22"/>
           <w:szCs w:val="22"/>
         </w:rPr>
-        <w:t>Defendant shall report to the Specialized Docket Coordinator to complete screening for admission to the {{ fta_bond_conditions.specialized_docket_type }}.</w:t>
+        <w:t>Defendant shall report to the Specialized Docket Coordinator to complete screening for admission to the {</w:t>
+      </w:r>
+      <w:proofErr w:type="gramStart"/>
+      <w:r>
+        <w:rPr>
+          <w:bCs/>
+          <w:sz w:val="22"/>
+          <w:szCs w:val="22"/>
+        </w:rPr>
+        <w:t xml:space="preserve">{ </w:t>
+      </w:r>
+      <w:proofErr w:type="spellStart"/>
+      <w:r>
+        <w:rPr>
+          <w:bCs/>
+          <w:sz w:val="22"/>
+          <w:szCs w:val="22"/>
+        </w:rPr>
+        <w:t>fta</w:t>
+      </w:r>
+      <w:proofErr w:type="gramEnd"/>
+      <w:r>
+        <w:rPr>
+          <w:bCs/>
+          <w:sz w:val="22"/>
+          <w:szCs w:val="22"/>
+        </w:rPr>
+        <w:t>_bond_conditions.specialized_docket_type</w:t>
+      </w:r>
+      <w:proofErr w:type="spellEnd"/>
+      <w:r>
+        <w:rPr>
+          <w:bCs/>
+          <w:sz w:val="22"/>
+          <w:szCs w:val="22"/>
+        </w:rPr>
+        <w:t xml:space="preserve"> }}.</w:t>
       </w:r>
     </w:p>
     <w:p>
@@ -2251,15 +2588,33 @@
           <w:sz w:val="22"/>
           <w:szCs w:val="22"/>
         </w:rPr>
-        <w:t>; the State did not object.</w:t>
-      </w:r>
-      <w:r>
-        <w:rPr>
-          <w:bCs/>
-          <w:sz w:val="22"/>
-          <w:szCs w:val="22"/>
-        </w:rPr>
-        <w:t>/Defendant requested a stay of the administrative license suspension during the pendency of this case; the State objected.</w:t>
+        <w:t>; the State did not object</w:t>
+      </w:r>
+      <w:proofErr w:type="gramStart"/>
+      <w:r>
+        <w:rPr>
+          <w:bCs/>
+          <w:sz w:val="22"/>
+          <w:szCs w:val="22"/>
+        </w:rPr>
+        <w:t>.</w:t>
+      </w:r>
+      <w:r>
+        <w:rPr>
+          <w:bCs/>
+          <w:sz w:val="22"/>
+          <w:szCs w:val="22"/>
+        </w:rPr>
+        <w:t>/</w:t>
+      </w:r>
+      <w:proofErr w:type="gramEnd"/>
+      <w:r>
+        <w:rPr>
+          <w:bCs/>
+          <w:sz w:val="22"/>
+          <w:szCs w:val="22"/>
+        </w:rPr>
+        <w:t>Defendant requested a stay of the administrative license suspension during the pendency of this case; the State objected.</w:t>
       </w:r>
       <w:r>
         <w:rPr>
@@ -2293,13 +2648,23 @@
         </w:rPr>
         <w:t xml:space="preserve"> the administrative license suspension STAYED</w:t>
       </w:r>
-      <w:r>
-        <w:rPr>
-          <w:bCs/>
-          <w:sz w:val="22"/>
-          <w:szCs w:val="22"/>
-        </w:rPr>
-        <w:t xml:space="preserve">./The Court </w:t>
+      <w:proofErr w:type="gramStart"/>
+      <w:r>
+        <w:rPr>
+          <w:bCs/>
+          <w:sz w:val="22"/>
+          <w:szCs w:val="22"/>
+        </w:rPr>
+        <w:t>./</w:t>
+      </w:r>
+      <w:proofErr w:type="gramEnd"/>
+      <w:r>
+        <w:rPr>
+          <w:bCs/>
+          <w:sz w:val="22"/>
+          <w:szCs w:val="22"/>
+        </w:rPr>
+        <w:t xml:space="preserve">The Court </w:t>
       </w:r>
       <w:r>
         <w:rPr>
@@ -2759,7 +3124,16 @@
           <w:sz w:val="22"/>
           <w:szCs w:val="22"/>
         </w:rPr>
-        <w:t>submitted a motion for return of the vehicle pending trial.  The State did/did not object.  Defendant’s motion is GRANTED</w:t>
+        <w:t xml:space="preserve">submitted a motion for return of the vehicle pending trial.  The State did/did not object.  Defendant’s motion is </w:t>
+      </w:r>
+      <w:proofErr w:type="gramStart"/>
+      <w:r>
+        <w:rPr>
+          <w:bCs/>
+          <w:sz w:val="22"/>
+          <w:szCs w:val="22"/>
+        </w:rPr>
+        <w:t>GRANTED</w:t>
       </w:r>
       <w:r>
         <w:rPr>
@@ -2769,6 +3143,7 @@
         </w:rPr>
         <w:t>/DENIED</w:t>
       </w:r>
+      <w:proofErr w:type="gramEnd"/>
       <w:r>
         <w:rPr>
           <w:bCs/>
@@ -2956,21 +3331,77 @@
           <w:sz w:val="22"/>
           <w:szCs w:val="22"/>
         </w:rPr>
-        <w:t>{{ judicial_officer.officer_</w:t>
-      </w:r>
-      <w:r>
-        <w:rPr>
-          <w:sz w:val="22"/>
-          <w:szCs w:val="22"/>
-        </w:rPr>
-        <w:t xml:space="preserve">type }} </w:t>
-      </w:r>
-      <w:r>
-        <w:rPr>
-          <w:sz w:val="22"/>
-          <w:szCs w:val="22"/>
-        </w:rPr>
-        <w:t>{{ judicial_officer</w:t>
+        <w:t>{</w:t>
+      </w:r>
+      <w:proofErr w:type="gramStart"/>
+      <w:r>
+        <w:rPr>
+          <w:sz w:val="22"/>
+          <w:szCs w:val="22"/>
+        </w:rPr>
+        <w:t xml:space="preserve">{ </w:t>
+      </w:r>
+      <w:proofErr w:type="spellStart"/>
+      <w:r>
+        <w:rPr>
+          <w:sz w:val="22"/>
+          <w:szCs w:val="22"/>
+        </w:rPr>
+        <w:t>judicial</w:t>
+      </w:r>
+      <w:proofErr w:type="gramEnd"/>
+      <w:r>
+        <w:rPr>
+          <w:sz w:val="22"/>
+          <w:szCs w:val="22"/>
+        </w:rPr>
+        <w:t>_officer.officer_</w:t>
+      </w:r>
+      <w:r>
+        <w:rPr>
+          <w:sz w:val="22"/>
+          <w:szCs w:val="22"/>
+        </w:rPr>
+        <w:t>type</w:t>
+      </w:r>
+      <w:proofErr w:type="spellEnd"/>
+      <w:r>
+        <w:rPr>
+          <w:sz w:val="22"/>
+          <w:szCs w:val="22"/>
+        </w:rPr>
+        <w:t xml:space="preserve"> }} </w:t>
+      </w:r>
+      <w:r>
+        <w:rPr>
+          <w:sz w:val="22"/>
+          <w:szCs w:val="22"/>
+        </w:rPr>
+        <w:t>{</w:t>
+      </w:r>
+      <w:proofErr w:type="gramStart"/>
+      <w:r>
+        <w:rPr>
+          <w:sz w:val="22"/>
+          <w:szCs w:val="22"/>
+        </w:rPr>
+        <w:t xml:space="preserve">{ </w:t>
+      </w:r>
+      <w:proofErr w:type="spellStart"/>
+      <w:r>
+        <w:rPr>
+          <w:sz w:val="22"/>
+          <w:szCs w:val="22"/>
+        </w:rPr>
+        <w:t>judicial</w:t>
+      </w:r>
+      <w:proofErr w:type="gramEnd"/>
+      <w:r>
+        <w:rPr>
+          <w:sz w:val="22"/>
+          <w:szCs w:val="22"/>
+        </w:rPr>
+        <w:t>_officer</w:t>
       </w:r>
       <w:r>
         <w:rPr>
@@ -2979,6 +3410,7 @@
         </w:rPr>
         <w:t>.first_name</w:t>
       </w:r>
+      <w:proofErr w:type="spellEnd"/>
       <w:r>
         <w:rPr>
           <w:sz w:val="22"/>
@@ -2998,7 +3430,39 @@
           <w:sz w:val="22"/>
           <w:szCs w:val="22"/>
         </w:rPr>
-        <w:t>{{ judicial_officer.last_name }}</w:t>
+        <w:t>{</w:t>
+      </w:r>
+      <w:proofErr w:type="gramStart"/>
+      <w:r>
+        <w:rPr>
+          <w:sz w:val="22"/>
+          <w:szCs w:val="22"/>
+        </w:rPr>
+        <w:t xml:space="preserve">{ </w:t>
+      </w:r>
+      <w:proofErr w:type="spellStart"/>
+      <w:r>
+        <w:rPr>
+          <w:sz w:val="22"/>
+          <w:szCs w:val="22"/>
+        </w:rPr>
+        <w:t>judicial</w:t>
+      </w:r>
+      <w:proofErr w:type="gramEnd"/>
+      <w:r>
+        <w:rPr>
+          <w:sz w:val="22"/>
+          <w:szCs w:val="22"/>
+        </w:rPr>
+        <w:t>_officer.last_name</w:t>
+      </w:r>
+      <w:proofErr w:type="spellEnd"/>
+      <w:r>
+        <w:rPr>
+          <w:sz w:val="22"/>
+          <w:szCs w:val="22"/>
+        </w:rPr>
+        <w:t xml:space="preserve"> }}</w:t>
       </w:r>
     </w:p>
     <w:p>
@@ -3054,7 +3518,16 @@
           <w:sz w:val="22"/>
           <w:szCs w:val="22"/>
         </w:rPr>
-        <w:t>% if judicial_of</w:t>
+        <w:t xml:space="preserve">% if </w:t>
+      </w:r>
+      <w:proofErr w:type="spellStart"/>
+      <w:r>
+        <w:rPr>
+          <w:bCs/>
+          <w:sz w:val="22"/>
+          <w:szCs w:val="22"/>
+        </w:rPr>
+        <w:t>judicial_of</w:t>
       </w:r>
       <w:r>
         <w:rPr>
@@ -3078,7 +3551,34 @@
           <w:sz w:val="22"/>
           <w:szCs w:val="22"/>
         </w:rPr>
-        <w:t>_type  ==  ‘Magistrate’ %}</w:t>
+        <w:t>_</w:t>
+      </w:r>
+      <w:proofErr w:type="gramStart"/>
+      <w:r>
+        <w:rPr>
+          <w:bCs/>
+          <w:sz w:val="22"/>
+          <w:szCs w:val="22"/>
+        </w:rPr>
+        <w:t>type</w:t>
+      </w:r>
+      <w:proofErr w:type="spellEnd"/>
+      <w:r>
+        <w:rPr>
+          <w:bCs/>
+          <w:sz w:val="22"/>
+          <w:szCs w:val="22"/>
+        </w:rPr>
+        <w:t xml:space="preserve">  =</w:t>
+      </w:r>
+      <w:proofErr w:type="gramEnd"/>
+      <w:r>
+        <w:rPr>
+          <w:bCs/>
+          <w:sz w:val="22"/>
+          <w:szCs w:val="22"/>
+        </w:rPr>
+        <w:t>=  ‘Magistrate’ %}</w:t>
       </w:r>
     </w:p>
     <w:p>
@@ -3170,7 +3670,23 @@
           <w:sz w:val="22"/>
           <w:szCs w:val="22"/>
         </w:rPr>
-        <w:t>{% endif %}</w:t>
+        <w:t xml:space="preserve">{% </w:t>
+      </w:r>
+      <w:proofErr w:type="spellStart"/>
+      <w:r>
+        <w:rPr>
+          <w:sz w:val="22"/>
+          <w:szCs w:val="22"/>
+        </w:rPr>
+        <w:t>endif</w:t>
+      </w:r>
+      <w:proofErr w:type="spellEnd"/>
+      <w:r>
+        <w:rPr>
+          <w:sz w:val="22"/>
+          <w:szCs w:val="22"/>
+        </w:rPr>
+        <w:t xml:space="preserve"> %}</w:t>
       </w:r>
     </w:p>
     <w:p>
@@ -3205,7 +3721,55 @@
           <w:szCs w:val="22"/>
         </w:rPr>
         <w:tab/>
-        <w:t>___ Prosecutor’s Office, ___ {{ defendant.first_name }} {{ defendant.last_name}}</w:t>
+        <w:t>___ Prosecutor’s Office, ___ {</w:t>
+      </w:r>
+      <w:proofErr w:type="gramStart"/>
+      <w:r>
+        <w:rPr>
+          <w:sz w:val="22"/>
+          <w:szCs w:val="22"/>
+        </w:rPr>
+        <w:t xml:space="preserve">{ </w:t>
+      </w:r>
+      <w:proofErr w:type="spellStart"/>
+      <w:r>
+        <w:rPr>
+          <w:sz w:val="22"/>
+          <w:szCs w:val="22"/>
+        </w:rPr>
+        <w:t>defendant.first</w:t>
+      </w:r>
+      <w:proofErr w:type="gramEnd"/>
+      <w:r>
+        <w:rPr>
+          <w:sz w:val="22"/>
+          <w:szCs w:val="22"/>
+        </w:rPr>
+        <w:t>_name</w:t>
+      </w:r>
+      <w:proofErr w:type="spellEnd"/>
+      <w:r>
+        <w:rPr>
+          <w:sz w:val="22"/>
+          <w:szCs w:val="22"/>
+        </w:rPr>
+        <w:t xml:space="preserve"> }} {{ </w:t>
+      </w:r>
+      <w:proofErr w:type="spellStart"/>
+      <w:r>
+        <w:rPr>
+          <w:sz w:val="22"/>
+          <w:szCs w:val="22"/>
+        </w:rPr>
+        <w:t>defendant.last_name</w:t>
+      </w:r>
+      <w:proofErr w:type="spellEnd"/>
+      <w:r>
+        <w:rPr>
+          <w:sz w:val="22"/>
+          <w:szCs w:val="22"/>
+        </w:rPr>
+        <w:t>}}</w:t>
       </w:r>
     </w:p>
     <w:p>
@@ -3229,8 +3793,8 @@
       </w:pPr>
     </w:p>
     <w:sectPr>
-      <w:headerReference w:type="default" r:id="rId12"/>
-      <w:footerReference w:type="default" r:id="rId13"/>
+      <w:headerReference w:type="default" r:id="rId10"/>
+      <w:footerReference w:type="default" r:id="rId11"/>
       <w:pgSz w:w="12240" w:h="15840"/>
       <w:pgMar w:top="1440" w:right="1080" w:bottom="1440" w:left="1080" w:header="720" w:footer="720" w:gutter="0"/>
       <w:cols w:space="720"/>
@@ -3242,7 +3806,7 @@
 </file>
 
 <file path=word/comments.xml><?xml version="1.0" encoding="utf-8"?>
-<w:comments xmlns:wpc="http://schemas.microsoft.com/office/word/2010/wordprocessingCanvas" xmlns:cx="http://schemas.microsoft.com/office/drawing/2014/chartex" xmlns:cx1="http://schemas.microsoft.com/office/drawing/2015/9/8/chartex" xmlns:cx2="http://schemas.microsoft.com/office/drawing/2015/10/21/chartex" xmlns:cx3="http://schemas.microsoft.com/office/drawing/2016/5/9/chartex" xmlns:cx4="http://schemas.microsoft.com/office/drawing/2016/5/10/chartex" xmlns:cx5="http://schemas.microsoft.com/office/drawing/2016/5/11/chartex" xmlns:cx6="http://schemas.microsoft.com/office/drawing/2016/5/12/chartex" xmlns:cx7="http://schemas.microsoft.com/office/drawing/2016/5/13/chartex" xmlns:cx8="http://schemas.microsoft.com/office/drawing/2016/5/14/chartex" xmlns:mc="http://schemas.openxmlformats.org/markup-compatibility/2006" xmlns:aink="http://schemas.microsoft.com/office/drawing/2016/ink" xmlns:am3d="http://schemas.microsoft.com/office/drawing/2017/model3d" xmlns:o="urn:schemas-microsoft-com:office:office" xmlns:r="http://schemas.openxmlformats.org/officeDocument/2006/relationships" xmlns:m="http://schemas.openxmlformats.org/officeDocument/2006/math" xmlns:v="urn:schemas-microsoft-com:vml" xmlns:wp14="http://schemas.microsoft.com/office/word/2010/wordprocessingDrawing" xmlns:wp="http://schemas.openxmlformats.org/drawingml/2006/wordprocessingDrawing" xmlns:w10="urn:schemas-microsoft-com:office:word" xmlns:w="http://schemas.openxmlformats.org/wordprocessingml/2006/main" xmlns:w14="http://schemas.microsoft.com/office/word/2010/wordml" xmlns:w15="http://schemas.microsoft.com/office/word/2012/wordml" xmlns:w16cex="http://schemas.microsoft.com/office/word/2018/wordml/cex" xmlns:w16cid="http://schemas.microsoft.com/office/word/2016/wordml/cid" xmlns:w16="http://schemas.microsoft.com/office/word/2018/wordml" xmlns:w16se="http://schemas.microsoft.com/office/word/2015/wordml/symex" xmlns:wpg="http://schemas.microsoft.com/office/word/2010/wordprocessingGroup" xmlns:wpi="http://schemas.microsoft.com/office/word/2010/wordprocessingInk" xmlns:wne="http://schemas.microsoft.com/office/word/2006/wordml" xmlns:wps="http://schemas.microsoft.com/office/word/2010/wordprocessingShape" mc:Ignorable="w14 w15 w16se w16cid w16 w16cex wp14">
+<w:comments xmlns:wpc="http://schemas.microsoft.com/office/word/2010/wordprocessingCanvas" xmlns:mc="http://schemas.openxmlformats.org/markup-compatibility/2006" xmlns:o="urn:schemas-microsoft-com:office:office" xmlns:r="http://schemas.openxmlformats.org/officeDocument/2006/relationships" xmlns:m="http://schemas.openxmlformats.org/officeDocument/2006/math" xmlns:v="urn:schemas-microsoft-com:vml" xmlns:wp14="http://schemas.microsoft.com/office/word/2010/wordprocessingDrawing" xmlns:wp="http://schemas.openxmlformats.org/drawingml/2006/wordprocessingDrawing" xmlns:w10="urn:schemas-microsoft-com:office:word" xmlns:w="http://schemas.openxmlformats.org/wordprocessingml/2006/main" xmlns:w14="http://schemas.microsoft.com/office/word/2010/wordml" xmlns:wpg="http://schemas.microsoft.com/office/word/2010/wordprocessingGroup" xmlns:wpi="http://schemas.microsoft.com/office/word/2010/wordprocessingInk" xmlns:wne="http://schemas.microsoft.com/office/word/2006/wordml" xmlns:wps="http://schemas.microsoft.com/office/word/2010/wordprocessingShape" mc:Ignorable="w14 wp14">
   <w:comment w:id="0" w:author="Amanda Bunner" w:date="2021-11-18T12:02:00Z" w:initials="AB">
     <w:p>
       <w:pPr>
@@ -3259,23 +3823,7 @@
       </w:r>
     </w:p>
   </w:comment>
-  <w:comment w:id="1" w:author="Amanda Bunner" w:date="2021-11-18T12:06:00Z" w:initials="AB">
-    <w:p>
-      <w:pPr>
-        <w:pStyle w:val="CommentText"/>
-      </w:pPr>
-      <w:r>
-        <w:rPr>
-          <w:rStyle w:val="CommentReference"/>
-        </w:rPr>
-        <w:annotationRef/>
-      </w:r>
-      <w:r>
-        <w:t>Let’s put the type of Bond Ordered in the header.</w:t>
-      </w:r>
-    </w:p>
-  </w:comment>
-  <w:comment w:id="2" w:author="Amanda Bunner" w:date="2021-11-15T13:01:00Z" w:initials="AB">
+  <w:comment w:id="1" w:author="Amanda Bunner" w:date="2021-11-15T13:01:00Z" w:initials="AB">
     <w:p>
       <w:pPr>
         <w:pStyle w:val="CommentText"/>
@@ -3412,7 +3960,23 @@
         <w:pStyle w:val="CommentText"/>
       </w:pPr>
       <w:r>
-        <w:t xml:space="preserve">Which raises the question again . .. have we cleared up the issue regarding service lines on these entries with the clerks’ office?  If not, we probably should before we continue to compound the problem. </w:t>
+        <w:t xml:space="preserve">Which raises the question </w:t>
+      </w:r>
+      <w:proofErr w:type="gramStart"/>
+      <w:r>
+        <w:t>again .</w:t>
+      </w:r>
+      <w:proofErr w:type="gramEnd"/>
+      <w:r>
+        <w:t xml:space="preserve"> .. </w:t>
+      </w:r>
+      <w:proofErr w:type="gramStart"/>
+      <w:r>
+        <w:t>have</w:t>
+      </w:r>
+      <w:proofErr w:type="gramEnd"/>
+      <w:r>
+        <w:t xml:space="preserve"> we cleared up the issue regarding service lines on these entries with the clerks’ office?  If not, we probably should before we continue to compound the problem. </w:t>
       </w:r>
     </w:p>
   </w:comment>
@@ -3500,7 +4064,7 @@
 </file>
 
 <file path=word/endnotes.xml><?xml version="1.0" encoding="utf-8"?>
-<w:endnotes xmlns:wpc="http://schemas.microsoft.com/office/word/2010/wordprocessingCanvas" xmlns:cx="http://schemas.microsoft.com/office/drawing/2014/chartex" xmlns:cx1="http://schemas.microsoft.com/office/drawing/2015/9/8/chartex" xmlns:cx2="http://schemas.microsoft.com/office/drawing/2015/10/21/chartex" xmlns:cx3="http://schemas.microsoft.com/office/drawing/2016/5/9/chartex" xmlns:cx4="http://schemas.microsoft.com/office/drawing/2016/5/10/chartex" xmlns:cx5="http://schemas.microsoft.com/office/drawing/2016/5/11/chartex" xmlns:cx6="http://schemas.microsoft.com/office/drawing/2016/5/12/chartex" xmlns:cx7="http://schemas.microsoft.com/office/drawing/2016/5/13/chartex" xmlns:cx8="http://schemas.microsoft.com/office/drawing/2016/5/14/chartex" xmlns:mc="http://schemas.openxmlformats.org/markup-compatibility/2006" xmlns:aink="http://schemas.microsoft.com/office/drawing/2016/ink" xmlns:am3d="http://schemas.microsoft.com/office/drawing/2017/model3d" xmlns:o="urn:schemas-microsoft-com:office:office" xmlns:r="http://schemas.openxmlformats.org/officeDocument/2006/relationships" xmlns:m="http://schemas.openxmlformats.org/officeDocument/2006/math" xmlns:v="urn:schemas-microsoft-com:vml" xmlns:wp14="http://schemas.microsoft.com/office/word/2010/wordprocessingDrawing" xmlns:wp="http://schemas.openxmlformats.org/drawingml/2006/wordprocessingDrawing" xmlns:w10="urn:schemas-microsoft-com:office:word" xmlns:w="http://schemas.openxmlformats.org/wordprocessingml/2006/main" xmlns:w14="http://schemas.microsoft.com/office/word/2010/wordml" xmlns:w15="http://schemas.microsoft.com/office/word/2012/wordml" xmlns:w16cex="http://schemas.microsoft.com/office/word/2018/wordml/cex" xmlns:w16cid="http://schemas.microsoft.com/office/word/2016/wordml/cid" xmlns:w16="http://schemas.microsoft.com/office/word/2018/wordml" xmlns:w16se="http://schemas.microsoft.com/office/word/2015/wordml/symex" xmlns:wpg="http://schemas.microsoft.com/office/word/2010/wordprocessingGroup" xmlns:wpi="http://schemas.microsoft.com/office/word/2010/wordprocessingInk" xmlns:wne="http://schemas.microsoft.com/office/word/2006/wordml" xmlns:wps="http://schemas.microsoft.com/office/word/2010/wordprocessingShape" mc:Ignorable="w14 w15 w16se w16cid w16 w16cex wp14">
+<w:endnotes xmlns:wpc="http://schemas.microsoft.com/office/word/2010/wordprocessingCanvas" xmlns:mc="http://schemas.openxmlformats.org/markup-compatibility/2006" xmlns:o="urn:schemas-microsoft-com:office:office" xmlns:r="http://schemas.openxmlformats.org/officeDocument/2006/relationships" xmlns:m="http://schemas.openxmlformats.org/officeDocument/2006/math" xmlns:v="urn:schemas-microsoft-com:vml" xmlns:wp14="http://schemas.microsoft.com/office/word/2010/wordprocessingDrawing" xmlns:wp="http://schemas.openxmlformats.org/drawingml/2006/wordprocessingDrawing" xmlns:w10="urn:schemas-microsoft-com:office:word" xmlns:w="http://schemas.openxmlformats.org/wordprocessingml/2006/main" xmlns:w14="http://schemas.microsoft.com/office/word/2010/wordml" xmlns:wpg="http://schemas.microsoft.com/office/word/2010/wordprocessingGroup" xmlns:wpi="http://schemas.microsoft.com/office/word/2010/wordprocessingInk" xmlns:wne="http://schemas.microsoft.com/office/word/2006/wordml" xmlns:wps="http://schemas.microsoft.com/office/word/2010/wordprocessingShape" mc:Ignorable="w14 wp14">
   <w:endnote w:type="separator" w:id="-1">
     <w:p>
       <w:r>
@@ -3519,7 +4083,7 @@
 </file>
 
 <file path=word/footer1.xml><?xml version="1.0" encoding="utf-8"?>
-<w:ftr xmlns:wpc="http://schemas.microsoft.com/office/word/2010/wordprocessingCanvas" xmlns:cx="http://schemas.microsoft.com/office/drawing/2014/chartex" xmlns:cx1="http://schemas.microsoft.com/office/drawing/2015/9/8/chartex" xmlns:cx2="http://schemas.microsoft.com/office/drawing/2015/10/21/chartex" xmlns:cx3="http://schemas.microsoft.com/office/drawing/2016/5/9/chartex" xmlns:cx4="http://schemas.microsoft.com/office/drawing/2016/5/10/chartex" xmlns:cx5="http://schemas.microsoft.com/office/drawing/2016/5/11/chartex" xmlns:cx6="http://schemas.microsoft.com/office/drawing/2016/5/12/chartex" xmlns:cx7="http://schemas.microsoft.com/office/drawing/2016/5/13/chartex" xmlns:cx8="http://schemas.microsoft.com/office/drawing/2016/5/14/chartex" xmlns:mc="http://schemas.openxmlformats.org/markup-compatibility/2006" xmlns:aink="http://schemas.microsoft.com/office/drawing/2016/ink" xmlns:am3d="http://schemas.microsoft.com/office/drawing/2017/model3d" xmlns:o="urn:schemas-microsoft-com:office:office" xmlns:r="http://schemas.openxmlformats.org/officeDocument/2006/relationships" xmlns:m="http://schemas.openxmlformats.org/officeDocument/2006/math" xmlns:v="urn:schemas-microsoft-com:vml" xmlns:wp14="http://schemas.microsoft.com/office/word/2010/wordprocessingDrawing" xmlns:wp="http://schemas.openxmlformats.org/drawingml/2006/wordprocessingDrawing" xmlns:w10="urn:schemas-microsoft-com:office:word" xmlns:w="http://schemas.openxmlformats.org/wordprocessingml/2006/main" xmlns:w14="http://schemas.microsoft.com/office/word/2010/wordml" xmlns:w15="http://schemas.microsoft.com/office/word/2012/wordml" xmlns:w16cex="http://schemas.microsoft.com/office/word/2018/wordml/cex" xmlns:w16cid="http://schemas.microsoft.com/office/word/2016/wordml/cid" xmlns:w16="http://schemas.microsoft.com/office/word/2018/wordml" xmlns:w16se="http://schemas.microsoft.com/office/word/2015/wordml/symex" xmlns:wpg="http://schemas.microsoft.com/office/word/2010/wordprocessingGroup" xmlns:wpi="http://schemas.microsoft.com/office/word/2010/wordprocessingInk" xmlns:wne="http://schemas.microsoft.com/office/word/2006/wordml" xmlns:wps="http://schemas.microsoft.com/office/word/2010/wordprocessingShape" mc:Ignorable="w14 w15 w16se w16cid w16 w16cex wp14">
+<w:ftr xmlns:wpc="http://schemas.microsoft.com/office/word/2010/wordprocessingCanvas" xmlns:mc="http://schemas.openxmlformats.org/markup-compatibility/2006" xmlns:o="urn:schemas-microsoft-com:office:office" xmlns:r="http://schemas.openxmlformats.org/officeDocument/2006/relationships" xmlns:m="http://schemas.openxmlformats.org/officeDocument/2006/math" xmlns:v="urn:schemas-microsoft-com:vml" xmlns:wp14="http://schemas.microsoft.com/office/word/2010/wordprocessingDrawing" xmlns:wp="http://schemas.openxmlformats.org/drawingml/2006/wordprocessingDrawing" xmlns:w10="urn:schemas-microsoft-com:office:word" xmlns:w="http://schemas.openxmlformats.org/wordprocessingml/2006/main" xmlns:w14="http://schemas.microsoft.com/office/word/2010/wordml" xmlns:wpg="http://schemas.microsoft.com/office/word/2010/wordprocessingGroup" xmlns:wpi="http://schemas.microsoft.com/office/word/2010/wordprocessingInk" xmlns:wne="http://schemas.microsoft.com/office/word/2006/wordml" xmlns:wps="http://schemas.microsoft.com/office/word/2010/wordprocessingShape" mc:Ignorable="w14 wp14">
   <w:p>
     <w:pPr>
       <w:tabs>
@@ -3558,6 +4122,7 @@
       </w:rPr>
       <w:t xml:space="preserve">% if </w:t>
     </w:r>
+    <w:proofErr w:type="spellStart"/>
     <w:r>
       <w:rPr>
         <w:rFonts w:ascii="Palatino Linotype" w:hAnsi="Palatino Linotype"/>
@@ -3567,6 +4132,7 @@
       </w:rPr>
       <w:t>judicial_officer.officer_</w:t>
     </w:r>
+    <w:proofErr w:type="gramStart"/>
     <w:r>
       <w:rPr>
         <w:rFonts w:ascii="Palatino Linotype" w:hAnsi="Palatino Linotype"/>
@@ -3576,6 +4142,7 @@
       </w:rPr>
       <w:t>type</w:t>
     </w:r>
+    <w:proofErr w:type="spellEnd"/>
     <w:r>
       <w:rPr>
         <w:rFonts w:ascii="Palatino Linotype" w:hAnsi="Palatino Linotype"/>
@@ -3583,8 +4150,9 @@
         <w:sz w:val="20"/>
         <w:szCs w:val="20"/>
       </w:rPr>
-      <w:t xml:space="preserve">  ==  ‘Magistrate’ %}Magistrate Decision</w:t>
+      <w:t xml:space="preserve">  =</w:t>
     </w:r>
+    <w:proofErr w:type="gramEnd"/>
     <w:r>
       <w:rPr>
         <w:rFonts w:ascii="Palatino Linotype" w:hAnsi="Palatino Linotype"/>
@@ -3592,7 +4160,26 @@
         <w:sz w:val="20"/>
         <w:szCs w:val="20"/>
       </w:rPr>
-      <w:t xml:space="preserve"> – FTA Bond Entry</w:t>
+      <w:t>=  ‘Magistrate’ %}Magistrate Decision</w:t>
+    </w:r>
+    <w:r>
+      <w:rPr>
+        <w:rFonts w:ascii="Palatino Linotype" w:hAnsi="Palatino Linotype"/>
+        <w:bCs/>
+        <w:sz w:val="20"/>
+        <w:szCs w:val="20"/>
+      </w:rPr>
+      <w:t xml:space="preserve"> – FTA Bond </w:t>
+    </w:r>
+    <w:proofErr w:type="gramStart"/>
+    <w:r>
+      <w:rPr>
+        <w:rFonts w:ascii="Palatino Linotype" w:hAnsi="Palatino Linotype"/>
+        <w:bCs/>
+        <w:sz w:val="20"/>
+        <w:szCs w:val="20"/>
+      </w:rPr>
+      <w:t>Entry</w:t>
     </w:r>
     <w:r>
       <w:rPr>
@@ -3600,22 +4187,67 @@
         <w:sz w:val="20"/>
         <w:szCs w:val="20"/>
       </w:rPr>
-      <w:t>{% elif judicial_officer.officer_</w:t>
+      <w:t>{</w:t>
     </w:r>
+    <w:proofErr w:type="gramEnd"/>
     <w:r>
       <w:rPr>
         <w:rFonts w:ascii="Palatino Linotype" w:hAnsi="Palatino Linotype"/>
         <w:sz w:val="20"/>
         <w:szCs w:val="20"/>
       </w:rPr>
-      <w:t>type == ‘Judge’ %}</w:t>
+      <w:t xml:space="preserve">% </w:t>
     </w:r>
+    <w:proofErr w:type="spellStart"/>
     <w:r>
       <w:rPr>
         <w:rFonts w:ascii="Palatino Linotype" w:hAnsi="Palatino Linotype"/>
         <w:sz w:val="20"/>
         <w:szCs w:val="20"/>
       </w:rPr>
+      <w:t>elif</w:t>
+    </w:r>
+    <w:proofErr w:type="spellEnd"/>
+    <w:r>
+      <w:rPr>
+        <w:rFonts w:ascii="Palatino Linotype" w:hAnsi="Palatino Linotype"/>
+        <w:sz w:val="20"/>
+        <w:szCs w:val="20"/>
+      </w:rPr>
+      <w:t xml:space="preserve"> </w:t>
+    </w:r>
+    <w:proofErr w:type="spellStart"/>
+    <w:r>
+      <w:rPr>
+        <w:rFonts w:ascii="Palatino Linotype" w:hAnsi="Palatino Linotype"/>
+        <w:sz w:val="20"/>
+        <w:szCs w:val="20"/>
+      </w:rPr>
+      <w:t>judicial_officer.officer_</w:t>
+    </w:r>
+    <w:r>
+      <w:rPr>
+        <w:rFonts w:ascii="Palatino Linotype" w:hAnsi="Palatino Linotype"/>
+        <w:sz w:val="20"/>
+        <w:szCs w:val="20"/>
+      </w:rPr>
+      <w:t>type</w:t>
+    </w:r>
+    <w:proofErr w:type="spellEnd"/>
+    <w:r>
+      <w:rPr>
+        <w:rFonts w:ascii="Palatino Linotype" w:hAnsi="Palatino Linotype"/>
+        <w:sz w:val="20"/>
+        <w:szCs w:val="20"/>
+      </w:rPr>
+      <w:t xml:space="preserve"> == ‘Judge’ %}</w:t>
+    </w:r>
+    <w:r>
+      <w:rPr>
+        <w:rFonts w:ascii="Palatino Linotype" w:hAnsi="Palatino Linotype"/>
+        <w:sz w:val="20"/>
+        <w:szCs w:val="20"/>
+      </w:rPr>
       <w:t>FTA Bond Judgment Entry</w:t>
     </w:r>
     <w:r>
@@ -3624,7 +4256,25 @@
         <w:sz w:val="20"/>
         <w:szCs w:val="20"/>
       </w:rPr>
-      <w:t>{% endif %}</w:t>
+      <w:t xml:space="preserve">{% </w:t>
+    </w:r>
+    <w:proofErr w:type="spellStart"/>
+    <w:r>
+      <w:rPr>
+        <w:rFonts w:ascii="Palatino Linotype" w:hAnsi="Palatino Linotype"/>
+        <w:sz w:val="20"/>
+        <w:szCs w:val="20"/>
+      </w:rPr>
+      <w:t>endif</w:t>
+    </w:r>
+    <w:proofErr w:type="spellEnd"/>
+    <w:r>
+      <w:rPr>
+        <w:rFonts w:ascii="Palatino Linotype" w:hAnsi="Palatino Linotype"/>
+        <w:sz w:val="20"/>
+        <w:szCs w:val="20"/>
+      </w:rPr>
+      <w:t xml:space="preserve"> %}</w:t>
     </w:r>
     <w:r>
       <w:t xml:space="preserve"> </w:t>
@@ -3635,14 +4285,32 @@
         <w:sz w:val="20"/>
         <w:szCs w:val="20"/>
       </w:rPr>
-      <w:t>{{ case_number }}</w:t>
+      <w:t xml:space="preserve">{{ </w:t>
+    </w:r>
+    <w:proofErr w:type="spellStart"/>
+    <w:r>
+      <w:rPr>
+        <w:rFonts w:ascii="Palatino Linotype" w:hAnsi="Palatino Linotype"/>
+        <w:sz w:val="20"/>
+        <w:szCs w:val="20"/>
+      </w:rPr>
+      <w:t>case_number</w:t>
+    </w:r>
+    <w:proofErr w:type="spellEnd"/>
+    <w:r>
+      <w:rPr>
+        <w:rFonts w:ascii="Palatino Linotype" w:hAnsi="Palatino Linotype"/>
+        <w:sz w:val="20"/>
+        <w:szCs w:val="20"/>
+      </w:rPr>
+      <w:t xml:space="preserve"> }}</w:t>
     </w:r>
   </w:p>
 </w:ftr>
 </file>
 
 <file path=word/footnotes.xml><?xml version="1.0" encoding="utf-8"?>
-<w:footnotes xmlns:wpc="http://schemas.microsoft.com/office/word/2010/wordprocessingCanvas" xmlns:cx="http://schemas.microsoft.com/office/drawing/2014/chartex" xmlns:cx1="http://schemas.microsoft.com/office/drawing/2015/9/8/chartex" xmlns:cx2="http://schemas.microsoft.com/office/drawing/2015/10/21/chartex" xmlns:cx3="http://schemas.microsoft.com/office/drawing/2016/5/9/chartex" xmlns:cx4="http://schemas.microsoft.com/office/drawing/2016/5/10/chartex" xmlns:cx5="http://schemas.microsoft.com/office/drawing/2016/5/11/chartex" xmlns:cx6="http://schemas.microsoft.com/office/drawing/2016/5/12/chartex" xmlns:cx7="http://schemas.microsoft.com/office/drawing/2016/5/13/chartex" xmlns:cx8="http://schemas.microsoft.com/office/drawing/2016/5/14/chartex" xmlns:mc="http://schemas.openxmlformats.org/markup-compatibility/2006" xmlns:aink="http://schemas.microsoft.com/office/drawing/2016/ink" xmlns:am3d="http://schemas.microsoft.com/office/drawing/2017/model3d" xmlns:o="urn:schemas-microsoft-com:office:office" xmlns:r="http://schemas.openxmlformats.org/officeDocument/2006/relationships" xmlns:m="http://schemas.openxmlformats.org/officeDocument/2006/math" xmlns:v="urn:schemas-microsoft-com:vml" xmlns:wp14="http://schemas.microsoft.com/office/word/2010/wordprocessingDrawing" xmlns:wp="http://schemas.openxmlformats.org/drawingml/2006/wordprocessingDrawing" xmlns:w10="urn:schemas-microsoft-com:office:word" xmlns:w="http://schemas.openxmlformats.org/wordprocessingml/2006/main" xmlns:w14="http://schemas.microsoft.com/office/word/2010/wordml" xmlns:w15="http://schemas.microsoft.com/office/word/2012/wordml" xmlns:w16cex="http://schemas.microsoft.com/office/word/2018/wordml/cex" xmlns:w16cid="http://schemas.microsoft.com/office/word/2016/wordml/cid" xmlns:w16="http://schemas.microsoft.com/office/word/2018/wordml" xmlns:w16se="http://schemas.microsoft.com/office/word/2015/wordml/symex" xmlns:wpg="http://schemas.microsoft.com/office/word/2010/wordprocessingGroup" xmlns:wpi="http://schemas.microsoft.com/office/word/2010/wordprocessingInk" xmlns:wne="http://schemas.microsoft.com/office/word/2006/wordml" xmlns:wps="http://schemas.microsoft.com/office/word/2010/wordprocessingShape" mc:Ignorable="w14 w15 w16se w16cid w16 w16cex wp14">
+<w:footnotes xmlns:wpc="http://schemas.microsoft.com/office/word/2010/wordprocessingCanvas" xmlns:mc="http://schemas.openxmlformats.org/markup-compatibility/2006" xmlns:o="urn:schemas-microsoft-com:office:office" xmlns:r="http://schemas.openxmlformats.org/officeDocument/2006/relationships" xmlns:m="http://schemas.openxmlformats.org/officeDocument/2006/math" xmlns:v="urn:schemas-microsoft-com:vml" xmlns:wp14="http://schemas.microsoft.com/office/word/2010/wordprocessingDrawing" xmlns:wp="http://schemas.openxmlformats.org/drawingml/2006/wordprocessingDrawing" xmlns:w10="urn:schemas-microsoft-com:office:word" xmlns:w="http://schemas.openxmlformats.org/wordprocessingml/2006/main" xmlns:w14="http://schemas.microsoft.com/office/word/2010/wordml" xmlns:wpg="http://schemas.microsoft.com/office/word/2010/wordprocessingGroup" xmlns:wpi="http://schemas.microsoft.com/office/word/2010/wordprocessingInk" xmlns:wne="http://schemas.microsoft.com/office/word/2006/wordml" xmlns:wps="http://schemas.microsoft.com/office/word/2010/wordprocessingShape" mc:Ignorable="w14 wp14">
   <w:footnote w:type="separator" w:id="-1">
     <w:p>
       <w:r>
@@ -3661,7 +4329,7 @@
 </file>
 
 <file path=word/header1.xml><?xml version="1.0" encoding="utf-8"?>
-<w:hdr xmlns:wpc="http://schemas.microsoft.com/office/word/2010/wordprocessingCanvas" xmlns:cx="http://schemas.microsoft.com/office/drawing/2014/chartex" xmlns:cx1="http://schemas.microsoft.com/office/drawing/2015/9/8/chartex" xmlns:cx2="http://schemas.microsoft.com/office/drawing/2015/10/21/chartex" xmlns:cx3="http://schemas.microsoft.com/office/drawing/2016/5/9/chartex" xmlns:cx4="http://schemas.microsoft.com/office/drawing/2016/5/10/chartex" xmlns:cx5="http://schemas.microsoft.com/office/drawing/2016/5/11/chartex" xmlns:cx6="http://schemas.microsoft.com/office/drawing/2016/5/12/chartex" xmlns:cx7="http://schemas.microsoft.com/office/drawing/2016/5/13/chartex" xmlns:cx8="http://schemas.microsoft.com/office/drawing/2016/5/14/chartex" xmlns:mc="http://schemas.openxmlformats.org/markup-compatibility/2006" xmlns:aink="http://schemas.microsoft.com/office/drawing/2016/ink" xmlns:am3d="http://schemas.microsoft.com/office/drawing/2017/model3d" xmlns:o="urn:schemas-microsoft-com:office:office" xmlns:r="http://schemas.openxmlformats.org/officeDocument/2006/relationships" xmlns:m="http://schemas.openxmlformats.org/officeDocument/2006/math" xmlns:v="urn:schemas-microsoft-com:vml" xmlns:wp14="http://schemas.microsoft.com/office/word/2010/wordprocessingDrawing" xmlns:wp="http://schemas.openxmlformats.org/drawingml/2006/wordprocessingDrawing" xmlns:w10="urn:schemas-microsoft-com:office:word" xmlns:w="http://schemas.openxmlformats.org/wordprocessingml/2006/main" xmlns:w14="http://schemas.microsoft.com/office/word/2010/wordml" xmlns:w15="http://schemas.microsoft.com/office/word/2012/wordml" xmlns:w16cex="http://schemas.microsoft.com/office/word/2018/wordml/cex" xmlns:w16cid="http://schemas.microsoft.com/office/word/2016/wordml/cid" xmlns:w16="http://schemas.microsoft.com/office/word/2018/wordml" xmlns:w16se="http://schemas.microsoft.com/office/word/2015/wordml/symex" xmlns:wpg="http://schemas.microsoft.com/office/word/2010/wordprocessingGroup" xmlns:wpi="http://schemas.microsoft.com/office/word/2010/wordprocessingInk" xmlns:wne="http://schemas.microsoft.com/office/word/2006/wordml" xmlns:wps="http://schemas.microsoft.com/office/word/2010/wordprocessingShape" mc:Ignorable="w14 w15 w16se w16cid w16 w16cex wp14">
+<w:hdr xmlns:wpc="http://schemas.microsoft.com/office/word/2010/wordprocessingCanvas" xmlns:mc="http://schemas.openxmlformats.org/markup-compatibility/2006" xmlns:o="urn:schemas-microsoft-com:office:office" xmlns:r="http://schemas.openxmlformats.org/officeDocument/2006/relationships" xmlns:m="http://schemas.openxmlformats.org/officeDocument/2006/math" xmlns:v="urn:schemas-microsoft-com:vml" xmlns:wp14="http://schemas.microsoft.com/office/word/2010/wordprocessingDrawing" xmlns:wp="http://schemas.openxmlformats.org/drawingml/2006/wordprocessingDrawing" xmlns:w10="urn:schemas-microsoft-com:office:word" xmlns:w="http://schemas.openxmlformats.org/wordprocessingml/2006/main" xmlns:w14="http://schemas.microsoft.com/office/word/2010/wordml" xmlns:wpg="http://schemas.microsoft.com/office/word/2010/wordprocessingGroup" xmlns:wpi="http://schemas.microsoft.com/office/word/2010/wordprocessingInk" xmlns:wne="http://schemas.microsoft.com/office/word/2006/wordml" xmlns:wps="http://schemas.microsoft.com/office/word/2010/wordprocessingShape" mc:Ignorable="w14 wp14">
   <w:p>
     <w:pPr>
       <w:pStyle w:val="Header"/>
@@ -3685,8 +4353,8 @@
 </file>
 
 <file path=word/numbering.xml><?xml version="1.0" encoding="utf-8"?>
-<w:numbering xmlns:wpc="http://schemas.microsoft.com/office/word/2010/wordprocessingCanvas" xmlns:cx="http://schemas.microsoft.com/office/drawing/2014/chartex" xmlns:cx1="http://schemas.microsoft.com/office/drawing/2015/9/8/chartex" xmlns:cx2="http://schemas.microsoft.com/office/drawing/2015/10/21/chartex" xmlns:cx3="http://schemas.microsoft.com/office/drawing/2016/5/9/chartex" xmlns:cx4="http://schemas.microsoft.com/office/drawing/2016/5/10/chartex" xmlns:cx5="http://schemas.microsoft.com/office/drawing/2016/5/11/chartex" xmlns:cx6="http://schemas.microsoft.com/office/drawing/2016/5/12/chartex" xmlns:cx7="http://schemas.microsoft.com/office/drawing/2016/5/13/chartex" xmlns:cx8="http://schemas.microsoft.com/office/drawing/2016/5/14/chartex" xmlns:mc="http://schemas.openxmlformats.org/markup-compatibility/2006" xmlns:aink="http://schemas.microsoft.com/office/drawing/2016/ink" xmlns:am3d="http://schemas.microsoft.com/office/drawing/2017/model3d" xmlns:o="urn:schemas-microsoft-com:office:office" xmlns:r="http://schemas.openxmlformats.org/officeDocument/2006/relationships" xmlns:m="http://schemas.openxmlformats.org/officeDocument/2006/math" xmlns:v="urn:schemas-microsoft-com:vml" xmlns:wp14="http://schemas.microsoft.com/office/word/2010/wordprocessingDrawing" xmlns:wp="http://schemas.openxmlformats.org/drawingml/2006/wordprocessingDrawing" xmlns:w10="urn:schemas-microsoft-com:office:word" xmlns:w="http://schemas.openxmlformats.org/wordprocessingml/2006/main" xmlns:w14="http://schemas.microsoft.com/office/word/2010/wordml" xmlns:w15="http://schemas.microsoft.com/office/word/2012/wordml" xmlns:w16cex="http://schemas.microsoft.com/office/word/2018/wordml/cex" xmlns:w16cid="http://schemas.microsoft.com/office/word/2016/wordml/cid" xmlns:w16="http://schemas.microsoft.com/office/word/2018/wordml" xmlns:w16se="http://schemas.microsoft.com/office/word/2015/wordml/symex" xmlns:wpg="http://schemas.microsoft.com/office/word/2010/wordprocessingGroup" xmlns:wpi="http://schemas.microsoft.com/office/word/2010/wordprocessingInk" xmlns:wne="http://schemas.microsoft.com/office/word/2006/wordml" xmlns:wps="http://schemas.microsoft.com/office/word/2010/wordprocessingShape" mc:Ignorable="w14 w15 w16se w16cid w16 w16cex wp14">
-  <w:abstractNum w:abstractNumId="0" w15:restartNumberingAfterBreak="0">
+<w:numbering xmlns:wpc="http://schemas.microsoft.com/office/word/2010/wordprocessingCanvas" xmlns:mc="http://schemas.openxmlformats.org/markup-compatibility/2006" xmlns:o="urn:schemas-microsoft-com:office:office" xmlns:r="http://schemas.openxmlformats.org/officeDocument/2006/relationships" xmlns:m="http://schemas.openxmlformats.org/officeDocument/2006/math" xmlns:v="urn:schemas-microsoft-com:vml" xmlns:wp14="http://schemas.microsoft.com/office/word/2010/wordprocessingDrawing" xmlns:wp="http://schemas.openxmlformats.org/drawingml/2006/wordprocessingDrawing" xmlns:w10="urn:schemas-microsoft-com:office:word" xmlns:w="http://schemas.openxmlformats.org/wordprocessingml/2006/main" xmlns:w14="http://schemas.microsoft.com/office/word/2010/wordml" xmlns:wpg="http://schemas.microsoft.com/office/word/2010/wordprocessingGroup" xmlns:wpi="http://schemas.microsoft.com/office/word/2010/wordprocessingInk" xmlns:wne="http://schemas.microsoft.com/office/word/2006/wordml" xmlns:wps="http://schemas.microsoft.com/office/word/2010/wordprocessingShape" mc:Ignorable="w14 wp14">
+  <w:abstractNum w:abstractNumId="0">
     <w:nsid w:val="08B2501C"/>
     <w:multiLevelType w:val="hybridMultilevel"/>
     <w:tmpl w:val="F2A43D58"/>
@@ -3799,7 +4467,7 @@
       </w:rPr>
     </w:lvl>
   </w:abstractNum>
-  <w:abstractNum w:abstractNumId="1" w15:restartNumberingAfterBreak="0">
+  <w:abstractNum w:abstractNumId="1">
     <w:nsid w:val="0C596603"/>
     <w:multiLevelType w:val="hybridMultilevel"/>
     <w:tmpl w:val="800E2CFE"/>
@@ -3912,7 +4580,7 @@
       </w:rPr>
     </w:lvl>
   </w:abstractNum>
-  <w:abstractNum w:abstractNumId="2" w15:restartNumberingAfterBreak="0">
+  <w:abstractNum w:abstractNumId="2">
     <w:nsid w:val="468B7B8A"/>
     <w:multiLevelType w:val="hybridMultilevel"/>
     <w:tmpl w:val="51D4A994"/>
@@ -4025,7 +4693,7 @@
       </w:rPr>
     </w:lvl>
   </w:abstractNum>
-  <w:abstractNum w:abstractNumId="3" w15:restartNumberingAfterBreak="0">
+  <w:abstractNum w:abstractNumId="3">
     <w:nsid w:val="5D9F7580"/>
     <w:multiLevelType w:val="hybridMultilevel"/>
     <w:tmpl w:val="F9F252D6"/>
@@ -4138,7 +4806,7 @@
       </w:rPr>
     </w:lvl>
   </w:abstractNum>
-  <w:abstractNum w:abstractNumId="4" w15:restartNumberingAfterBreak="0">
+  <w:abstractNum w:abstractNumId="4">
     <w:nsid w:val="6C3A28D4"/>
     <w:multiLevelType w:val="hybridMultilevel"/>
     <w:tmpl w:val="28D0FB9E"/>
@@ -4278,7 +4946,7 @@
 </file>
 
 <file path=word/styles.xml><?xml version="1.0" encoding="utf-8"?>
-<w:styles xmlns:mc="http://schemas.openxmlformats.org/markup-compatibility/2006" xmlns:r="http://schemas.openxmlformats.org/officeDocument/2006/relationships" xmlns:w="http://schemas.openxmlformats.org/wordprocessingml/2006/main" xmlns:w14="http://schemas.microsoft.com/office/word/2010/wordml" xmlns:w15="http://schemas.microsoft.com/office/word/2012/wordml" xmlns:w16cex="http://schemas.microsoft.com/office/word/2018/wordml/cex" xmlns:w16cid="http://schemas.microsoft.com/office/word/2016/wordml/cid" xmlns:w16="http://schemas.microsoft.com/office/word/2018/wordml" xmlns:w16se="http://schemas.microsoft.com/office/word/2015/wordml/symex" mc:Ignorable="w14 w15 w16se w16cid w16 w16cex">
+<w:styles xmlns:mc="http://schemas.openxmlformats.org/markup-compatibility/2006" xmlns:r="http://schemas.openxmlformats.org/officeDocument/2006/relationships" xmlns:w="http://schemas.openxmlformats.org/wordprocessingml/2006/main" xmlns:w14="http://schemas.microsoft.com/office/word/2010/wordml" mc:Ignorable="w14">
   <w:docDefaults>
     <w:rPrDefault>
       <w:rPr>
@@ -4294,383 +4962,529 @@
       </w:pPr>
     </w:pPrDefault>
   </w:docDefaults>
-  <w:latentStyles w:defLockedState="0" w:defUIPriority="99" w:defSemiHidden="0" w:defUnhideWhenUsed="0" w:defQFormat="0" w:count="376">
-    <w:lsdException w:name="Normal" w:uiPriority="0" w:qFormat="1"/>
-    <w:lsdException w:name="heading 1" w:uiPriority="9" w:qFormat="1"/>
-    <w:lsdException w:name="heading 2" w:semiHidden="1" w:uiPriority="9" w:unhideWhenUsed="1" w:qFormat="1"/>
-    <w:lsdException w:name="heading 3" w:semiHidden="1" w:uiPriority="9" w:unhideWhenUsed="1" w:qFormat="1"/>
-    <w:lsdException w:name="heading 4" w:semiHidden="1" w:uiPriority="9" w:unhideWhenUsed="1" w:qFormat="1"/>
-    <w:lsdException w:name="heading 5" w:semiHidden="1" w:uiPriority="9" w:unhideWhenUsed="1" w:qFormat="1"/>
-    <w:lsdException w:name="heading 6" w:semiHidden="1" w:uiPriority="9" w:unhideWhenUsed="1" w:qFormat="1"/>
-    <w:lsdException w:name="heading 7" w:semiHidden="1" w:uiPriority="9" w:unhideWhenUsed="1" w:qFormat="1"/>
-    <w:lsdException w:name="heading 8" w:semiHidden="1" w:uiPriority="9" w:unhideWhenUsed="1" w:qFormat="1"/>
-    <w:lsdException w:name="heading 9" w:semiHidden="1" w:uiPriority="9" w:unhideWhenUsed="1" w:qFormat="1"/>
-    <w:lsdException w:name="index 1" w:semiHidden="1" w:unhideWhenUsed="1"/>
-    <w:lsdException w:name="index 2" w:semiHidden="1" w:unhideWhenUsed="1"/>
-    <w:lsdException w:name="index 3" w:semiHidden="1" w:unhideWhenUsed="1"/>
-    <w:lsdException w:name="index 4" w:semiHidden="1" w:unhideWhenUsed="1"/>
-    <w:lsdException w:name="index 5" w:semiHidden="1" w:unhideWhenUsed="1"/>
-    <w:lsdException w:name="index 6" w:semiHidden="1" w:unhideWhenUsed="1"/>
-    <w:lsdException w:name="index 7" w:semiHidden="1" w:unhideWhenUsed="1"/>
-    <w:lsdException w:name="index 8" w:semiHidden="1" w:unhideWhenUsed="1"/>
-    <w:lsdException w:name="index 9" w:semiHidden="1" w:unhideWhenUsed="1"/>
-    <w:lsdException w:name="toc 1" w:semiHidden="1" w:uiPriority="39" w:unhideWhenUsed="1"/>
-    <w:lsdException w:name="toc 2" w:semiHidden="1" w:uiPriority="39" w:unhideWhenUsed="1"/>
-    <w:lsdException w:name="toc 3" w:semiHidden="1" w:uiPriority="39" w:unhideWhenUsed="1"/>
-    <w:lsdException w:name="toc 4" w:semiHidden="1" w:uiPriority="39" w:unhideWhenUsed="1"/>
-    <w:lsdException w:name="toc 5" w:semiHidden="1" w:uiPriority="39" w:unhideWhenUsed="1"/>
-    <w:lsdException w:name="toc 6" w:semiHidden="1" w:uiPriority="39" w:unhideWhenUsed="1"/>
-    <w:lsdException w:name="toc 7" w:semiHidden="1" w:uiPriority="39" w:unhideWhenUsed="1"/>
-    <w:lsdException w:name="toc 8" w:semiHidden="1" w:uiPriority="39" w:unhideWhenUsed="1"/>
-    <w:lsdException w:name="toc 9" w:semiHidden="1" w:uiPriority="39" w:unhideWhenUsed="1"/>
-    <w:lsdException w:name="Normal Indent" w:semiHidden="1" w:unhideWhenUsed="1"/>
-    <w:lsdException w:name="footnote text" w:semiHidden="1" w:unhideWhenUsed="1"/>
-    <w:lsdException w:name="annotation text" w:semiHidden="1" w:unhideWhenUsed="1"/>
-    <w:lsdException w:name="header" w:semiHidden="1" w:unhideWhenUsed="1"/>
-    <w:lsdException w:name="footer" w:semiHidden="1" w:unhideWhenUsed="1"/>
-    <w:lsdException w:name="index heading" w:semiHidden="1" w:unhideWhenUsed="1"/>
-    <w:lsdException w:name="caption" w:semiHidden="1" w:uiPriority="35" w:unhideWhenUsed="1" w:qFormat="1"/>
-    <w:lsdException w:name="table of figures" w:semiHidden="1" w:unhideWhenUsed="1"/>
-    <w:lsdException w:name="envelope address" w:semiHidden="1" w:unhideWhenUsed="1"/>
-    <w:lsdException w:name="envelope return" w:semiHidden="1" w:unhideWhenUsed="1"/>
-    <w:lsdException w:name="footnote reference" w:semiHidden="1"/>
-    <w:lsdException w:name="annotation reference" w:semiHidden="1" w:unhideWhenUsed="1"/>
-    <w:lsdException w:name="line number" w:semiHidden="1" w:unhideWhenUsed="1"/>
-    <w:lsdException w:name="page number" w:semiHidden="1" w:unhideWhenUsed="1"/>
-    <w:lsdException w:name="endnote reference" w:semiHidden="1" w:unhideWhenUsed="1"/>
-    <w:lsdException w:name="endnote text" w:semiHidden="1" w:unhideWhenUsed="1"/>
-    <w:lsdException w:name="table of authorities" w:semiHidden="1" w:unhideWhenUsed="1"/>
-    <w:lsdException w:name="macro" w:semiHidden="1" w:unhideWhenUsed="1"/>
-    <w:lsdException w:name="toa heading" w:semiHidden="1" w:unhideWhenUsed="1"/>
-    <w:lsdException w:name="List" w:semiHidden="1" w:unhideWhenUsed="1"/>
-    <w:lsdException w:name="List Bullet" w:semiHidden="1" w:unhideWhenUsed="1"/>
-    <w:lsdException w:name="List Number" w:semiHidden="1" w:unhideWhenUsed="1"/>
-    <w:lsdException w:name="List 2" w:semiHidden="1" w:unhideWhenUsed="1"/>
-    <w:lsdException w:name="List 3" w:semiHidden="1" w:unhideWhenUsed="1"/>
-    <w:lsdException w:name="List 4" w:semiHidden="1" w:unhideWhenUsed="1"/>
-    <w:lsdException w:name="List 5" w:semiHidden="1" w:unhideWhenUsed="1"/>
-    <w:lsdException w:name="List Bullet 2" w:semiHidden="1" w:unhideWhenUsed="1"/>
-    <w:lsdException w:name="List Bullet 3" w:semiHidden="1" w:unhideWhenUsed="1"/>
-    <w:lsdException w:name="List Bullet 4" w:semiHidden="1" w:unhideWhenUsed="1"/>
-    <w:lsdException w:name="List Bullet 5" w:semiHidden="1" w:unhideWhenUsed="1"/>
-    <w:lsdException w:name="List Number 2" w:semiHidden="1" w:unhideWhenUsed="1"/>
-    <w:lsdException w:name="List Number 3" w:semiHidden="1" w:unhideWhenUsed="1"/>
-    <w:lsdException w:name="List Number 4" w:semiHidden="1" w:unhideWhenUsed="1"/>
-    <w:lsdException w:name="List Number 5" w:semiHidden="1" w:unhideWhenUsed="1"/>
-    <w:lsdException w:name="Title" w:uiPriority="10" w:qFormat="1"/>
-    <w:lsdException w:name="Closing" w:semiHidden="1" w:unhideWhenUsed="1"/>
-    <w:lsdException w:name="Signature" w:semiHidden="1" w:unhideWhenUsed="1"/>
-    <w:lsdException w:name="Default Paragraph Font" w:semiHidden="1" w:uiPriority="1" w:unhideWhenUsed="1"/>
-    <w:lsdException w:name="Body Text" w:semiHidden="1" w:unhideWhenUsed="1"/>
-    <w:lsdException w:name="Body Text Indent" w:semiHidden="1" w:unhideWhenUsed="1"/>
-    <w:lsdException w:name="List Continue" w:semiHidden="1" w:unhideWhenUsed="1"/>
-    <w:lsdException w:name="List Continue 2" w:semiHidden="1" w:unhideWhenUsed="1"/>
-    <w:lsdException w:name="List Continue 3" w:semiHidden="1" w:unhideWhenUsed="1"/>
-    <w:lsdException w:name="List Continue 4" w:semiHidden="1" w:unhideWhenUsed="1"/>
-    <w:lsdException w:name="List Continue 5" w:semiHidden="1" w:unhideWhenUsed="1"/>
-    <w:lsdException w:name="Message Header" w:semiHidden="1" w:unhideWhenUsed="1"/>
-    <w:lsdException w:name="Subtitle" w:uiPriority="11" w:qFormat="1"/>
-    <w:lsdException w:name="Salutation" w:semiHidden="1" w:unhideWhenUsed="1"/>
-    <w:lsdException w:name="Date" w:semiHidden="1" w:unhideWhenUsed="1"/>
-    <w:lsdException w:name="Body Text First Indent" w:semiHidden="1" w:unhideWhenUsed="1"/>
-    <w:lsdException w:name="Body Text First Indent 2" w:semiHidden="1" w:unhideWhenUsed="1"/>
-    <w:lsdException w:name="Note Heading" w:semiHidden="1" w:unhideWhenUsed="1"/>
-    <w:lsdException w:name="Body Text 2" w:semiHidden="1" w:unhideWhenUsed="1"/>
-    <w:lsdException w:name="Body Text 3" w:semiHidden="1" w:unhideWhenUsed="1"/>
-    <w:lsdException w:name="Body Text Indent 2" w:semiHidden="1" w:unhideWhenUsed="1"/>
-    <w:lsdException w:name="Body Text Indent 3" w:semiHidden="1" w:unhideWhenUsed="1"/>
-    <w:lsdException w:name="Block Text" w:semiHidden="1" w:unhideWhenUsed="1"/>
-    <w:lsdException w:name="Hyperlink" w:semiHidden="1" w:unhideWhenUsed="1"/>
-    <w:lsdException w:name="FollowedHyperlink" w:semiHidden="1" w:unhideWhenUsed="1"/>
-    <w:lsdException w:name="Strong" w:uiPriority="22" w:qFormat="1"/>
-    <w:lsdException w:name="Emphasis" w:uiPriority="20" w:qFormat="1"/>
-    <w:lsdException w:name="Document Map" w:semiHidden="1" w:unhideWhenUsed="1"/>
-    <w:lsdException w:name="Plain Text" w:semiHidden="1" w:unhideWhenUsed="1"/>
-    <w:lsdException w:name="E-mail Signature" w:semiHidden="1" w:unhideWhenUsed="1"/>
-    <w:lsdException w:name="HTML Top of Form" w:semiHidden="1" w:unhideWhenUsed="1"/>
-    <w:lsdException w:name="HTML Bottom of Form" w:semiHidden="1" w:unhideWhenUsed="1"/>
-    <w:lsdException w:name="Normal (Web)" w:semiHidden="1" w:unhideWhenUsed="1"/>
-    <w:lsdException w:name="HTML Acronym" w:semiHidden="1" w:unhideWhenUsed="1"/>
-    <w:lsdException w:name="HTML Address" w:semiHidden="1" w:unhideWhenUsed="1"/>
-    <w:lsdException w:name="HTML Cite" w:semiHidden="1" w:unhideWhenUsed="1"/>
-    <w:lsdException w:name="HTML Code" w:semiHidden="1" w:unhideWhenUsed="1"/>
-    <w:lsdException w:name="HTML Definition" w:semiHidden="1" w:unhideWhenUsed="1"/>
-    <w:lsdException w:name="HTML Keyboard" w:semiHidden="1" w:unhideWhenUsed="1"/>
-    <w:lsdException w:name="HTML Preformatted" w:semiHidden="1" w:unhideWhenUsed="1"/>
-    <w:lsdException w:name="HTML Sample" w:semiHidden="1" w:unhideWhenUsed="1"/>
-    <w:lsdException w:name="HTML Typewriter" w:semiHidden="1" w:unhideWhenUsed="1"/>
-    <w:lsdException w:name="HTML Variable" w:semiHidden="1" w:unhideWhenUsed="1"/>
-    <w:lsdException w:name="Normal Table" w:semiHidden="1" w:unhideWhenUsed="1"/>
-    <w:lsdException w:name="annotation subject" w:semiHidden="1" w:unhideWhenUsed="1"/>
-    <w:lsdException w:name="No List" w:semiHidden="1" w:unhideWhenUsed="1"/>
-    <w:lsdException w:name="Outline List 1" w:semiHidden="1" w:unhideWhenUsed="1"/>
-    <w:lsdException w:name="Outline List 2" w:semiHidden="1" w:unhideWhenUsed="1"/>
-    <w:lsdException w:name="Outline List 3" w:semiHidden="1" w:unhideWhenUsed="1"/>
-    <w:lsdException w:name="Table Simple 1" w:semiHidden="1" w:unhideWhenUsed="1"/>
-    <w:lsdException w:name="Table Simple 2" w:semiHidden="1" w:unhideWhenUsed="1"/>
-    <w:lsdException w:name="Table Simple 3" w:semiHidden="1" w:unhideWhenUsed="1"/>
-    <w:lsdException w:name="Table Classic 1" w:semiHidden="1" w:unhideWhenUsed="1"/>
-    <w:lsdException w:name="Table Classic 2" w:semiHidden="1" w:unhideWhenUsed="1"/>
-    <w:lsdException w:name="Table Classic 3" w:semiHidden="1" w:unhideWhenUsed="1"/>
-    <w:lsdException w:name="Table Classic 4" w:semiHidden="1" w:unhideWhenUsed="1"/>
-    <w:lsdException w:name="Table Colorful 1" w:semiHidden="1" w:unhideWhenUsed="1"/>
-    <w:lsdException w:name="Table Colorful 2" w:semiHidden="1" w:unhideWhenUsed="1"/>
-    <w:lsdException w:name="Table Colorful 3" w:semiHidden="1" w:unhideWhenUsed="1"/>
-    <w:lsdException w:name="Table Columns 1" w:semiHidden="1" w:unhideWhenUsed="1"/>
-    <w:lsdException w:name="Table Columns 2" w:semiHidden="1" w:unhideWhenUsed="1"/>
-    <w:lsdException w:name="Table Columns 3" w:semiHidden="1" w:unhideWhenUsed="1"/>
-    <w:lsdException w:name="Table Columns 4" w:semiHidden="1" w:unhideWhenUsed="1"/>
-    <w:lsdException w:name="Table Columns 5" w:semiHidden="1" w:unhideWhenUsed="1"/>
-    <w:lsdException w:name="Table Grid 1" w:semiHidden="1" w:unhideWhenUsed="1"/>
-    <w:lsdException w:name="Table Grid 2" w:semiHidden="1" w:unhideWhenUsed="1"/>
-    <w:lsdException w:name="Table Grid 3" w:semiHidden="1" w:unhideWhenUsed="1"/>
-    <w:lsdException w:name="Table Grid 4" w:semiHidden="1" w:unhideWhenUsed="1"/>
-    <w:lsdException w:name="Table Grid 5" w:semiHidden="1" w:unhideWhenUsed="1"/>
-    <w:lsdException w:name="Table Grid 6" w:semiHidden="1" w:unhideWhenUsed="1"/>
-    <w:lsdException w:name="Table Grid 7" w:semiHidden="1" w:unhideWhenUsed="1"/>
-    <w:lsdException w:name="Table Grid 8" w:semiHidden="1" w:unhideWhenUsed="1"/>
-    <w:lsdException w:name="Table List 1" w:semiHidden="1" w:unhideWhenUsed="1"/>
-    <w:lsdException w:name="Table List 2" w:semiHidden="1" w:unhideWhenUsed="1"/>
-    <w:lsdException w:name="Table List 3" w:semiHidden="1" w:unhideWhenUsed="1"/>
-    <w:lsdException w:name="Table List 4" w:semiHidden="1" w:unhideWhenUsed="1"/>
-    <w:lsdException w:name="Table List 5" w:semiHidden="1" w:unhideWhenUsed="1"/>
-    <w:lsdException w:name="Table List 6" w:semiHidden="1" w:unhideWhenUsed="1"/>
-    <w:lsdException w:name="Table List 7" w:semiHidden="1" w:unhideWhenUsed="1"/>
-    <w:lsdException w:name="Table List 8" w:semiHidden="1" w:unhideWhenUsed="1"/>
-    <w:lsdException w:name="Table 3D effects 1" w:semiHidden="1" w:unhideWhenUsed="1"/>
-    <w:lsdException w:name="Table 3D effects 2" w:semiHidden="1" w:unhideWhenUsed="1"/>
-    <w:lsdException w:name="Table 3D effects 3" w:semiHidden="1" w:unhideWhenUsed="1"/>
-    <w:lsdException w:name="Table Contemporary" w:semiHidden="1" w:unhideWhenUsed="1"/>
-    <w:lsdException w:name="Table Elegant" w:semiHidden="1" w:unhideWhenUsed="1"/>
-    <w:lsdException w:name="Table Professional" w:semiHidden="1" w:unhideWhenUsed="1"/>
-    <w:lsdException w:name="Table Subtle 1" w:semiHidden="1" w:unhideWhenUsed="1"/>
-    <w:lsdException w:name="Table Subtle 2" w:semiHidden="1" w:unhideWhenUsed="1"/>
-    <w:lsdException w:name="Table Web 1" w:semiHidden="1" w:unhideWhenUsed="1"/>
-    <w:lsdException w:name="Table Web 2" w:semiHidden="1" w:unhideWhenUsed="1"/>
-    <w:lsdException w:name="Table Web 3" w:semiHidden="1" w:unhideWhenUsed="1"/>
-    <w:lsdException w:name="Balloon Text" w:semiHidden="1" w:unhideWhenUsed="1"/>
-    <w:lsdException w:name="Table Grid" w:uiPriority="59"/>
-    <w:lsdException w:name="Table Theme" w:semiHidden="1" w:unhideWhenUsed="1"/>
-    <w:lsdException w:name="Placeholder Text" w:semiHidden="1"/>
-    <w:lsdException w:name="No Spacing" w:uiPriority="1" w:qFormat="1"/>
-    <w:lsdException w:name="Light Shading" w:uiPriority="60"/>
-    <w:lsdException w:name="Light List" w:uiPriority="61"/>
-    <w:lsdException w:name="Light Grid" w:uiPriority="62"/>
-    <w:lsdException w:name="Medium Shading 1" w:uiPriority="63"/>
-    <w:lsdException w:name="Medium Shading 2" w:uiPriority="64"/>
-    <w:lsdException w:name="Medium List 1" w:uiPriority="65"/>
-    <w:lsdException w:name="Medium List 2" w:uiPriority="66"/>
-    <w:lsdException w:name="Medium Grid 1" w:uiPriority="67"/>
-    <w:lsdException w:name="Medium Grid 2" w:uiPriority="68"/>
-    <w:lsdException w:name="Medium Grid 3" w:uiPriority="69"/>
-    <w:lsdException w:name="Dark List" w:uiPriority="70"/>
-    <w:lsdException w:name="Colorful Shading" w:uiPriority="71"/>
-    <w:lsdException w:name="Colorful List" w:uiPriority="72"/>
-    <w:lsdException w:name="Colorful Grid" w:uiPriority="73"/>
-    <w:lsdException w:name="Light Shading Accent 1" w:uiPriority="60"/>
-    <w:lsdException w:name="Light List Accent 1" w:uiPriority="61"/>
-    <w:lsdException w:name="Light Grid Accent 1" w:uiPriority="62"/>
-    <w:lsdException w:name="Medium Shading 1 Accent 1" w:uiPriority="63"/>
-    <w:lsdException w:name="Medium Shading 2 Accent 1" w:uiPriority="64"/>
-    <w:lsdException w:name="Medium List 1 Accent 1" w:uiPriority="65"/>
-    <w:lsdException w:name="Revision" w:semiHidden="1"/>
-    <w:lsdException w:name="List Paragraph" w:uiPriority="34" w:qFormat="1"/>
-    <w:lsdException w:name="Quote" w:uiPriority="29" w:qFormat="1"/>
-    <w:lsdException w:name="Intense Quote" w:uiPriority="30" w:qFormat="1"/>
-    <w:lsdException w:name="Medium List 2 Accent 1" w:uiPriority="66"/>
-    <w:lsdException w:name="Medium Grid 1 Accent 1" w:uiPriority="67"/>
-    <w:lsdException w:name="Medium Grid 2 Accent 1" w:uiPriority="68"/>
-    <w:lsdException w:name="Medium Grid 3 Accent 1" w:uiPriority="69"/>
-    <w:lsdException w:name="Dark List Accent 1" w:uiPriority="70"/>
-    <w:lsdException w:name="Colorful Shading Accent 1" w:uiPriority="71"/>
-    <w:lsdException w:name="Colorful List Accent 1" w:uiPriority="72"/>
-    <w:lsdException w:name="Colorful Grid Accent 1" w:uiPriority="73"/>
-    <w:lsdException w:name="Light Shading Accent 2" w:uiPriority="60"/>
-    <w:lsdException w:name="Light List Accent 2" w:uiPriority="61"/>
-    <w:lsdException w:name="Light Grid Accent 2" w:uiPriority="62"/>
-    <w:lsdException w:name="Medium Shading 1 Accent 2" w:uiPriority="63"/>
-    <w:lsdException w:name="Medium Shading 2 Accent 2" w:uiPriority="64"/>
-    <w:lsdException w:name="Medium List 1 Accent 2" w:uiPriority="65"/>
-    <w:lsdException w:name="Medium List 2 Accent 2" w:uiPriority="66"/>
-    <w:lsdException w:name="Medium Grid 1 Accent 2" w:uiPriority="67"/>
-    <w:lsdException w:name="Medium Grid 2 Accent 2" w:uiPriority="68"/>
-    <w:lsdException w:name="Medium Grid 3 Accent 2" w:uiPriority="69"/>
-    <w:lsdException w:name="Dark List Accent 2" w:uiPriority="70"/>
-    <w:lsdException w:name="Colorful Shading Accent 2" w:uiPriority="71"/>
-    <w:lsdException w:name="Colorful List Accent 2" w:uiPriority="72"/>
-    <w:lsdException w:name="Colorful Grid Accent 2" w:uiPriority="73"/>
-    <w:lsdException w:name="Light Shading Accent 3" w:uiPriority="60"/>
-    <w:lsdException w:name="Light List Accent 3" w:uiPriority="61"/>
-    <w:lsdException w:name="Light Grid Accent 3" w:uiPriority="62"/>
-    <w:lsdException w:name="Medium Shading 1 Accent 3" w:uiPriority="63"/>
-    <w:lsdException w:name="Medium Shading 2 Accent 3" w:uiPriority="64"/>
-    <w:lsdException w:name="Medium List 1 Accent 3" w:uiPriority="65"/>
-    <w:lsdException w:name="Medium List 2 Accent 3" w:uiPriority="66"/>
-    <w:lsdException w:name="Medium Grid 1 Accent 3" w:uiPriority="67"/>
-    <w:lsdException w:name="Medium Grid 2 Accent 3" w:uiPriority="68"/>
-    <w:lsdException w:name="Medium Grid 3 Accent 3" w:uiPriority="69"/>
-    <w:lsdException w:name="Dark List Accent 3" w:uiPriority="70"/>
-    <w:lsdException w:name="Colorful Shading Accent 3" w:uiPriority="71"/>
-    <w:lsdException w:name="Colorful List Accent 3" w:uiPriority="72"/>
-    <w:lsdException w:name="Colorful Grid Accent 3" w:uiPriority="73"/>
-    <w:lsdException w:name="Light Shading Accent 4" w:uiPriority="60"/>
-    <w:lsdException w:name="Light List Accent 4" w:uiPriority="61"/>
-    <w:lsdException w:name="Light Grid Accent 4" w:uiPriority="62"/>
-    <w:lsdException w:name="Medium Shading 1 Accent 4" w:uiPriority="63"/>
-    <w:lsdException w:name="Medium Shading 2 Accent 4" w:uiPriority="64"/>
-    <w:lsdException w:name="Medium List 1 Accent 4" w:uiPriority="65"/>
-    <w:lsdException w:name="Medium List 2 Accent 4" w:uiPriority="66"/>
-    <w:lsdException w:name="Medium Grid 1 Accent 4" w:uiPriority="67"/>
-    <w:lsdException w:name="Medium Grid 2 Accent 4" w:uiPriority="68"/>
-    <w:lsdException w:name="Medium Grid 3 Accent 4" w:uiPriority="69"/>
-    <w:lsdException w:name="Dark List Accent 4" w:uiPriority="70"/>
-    <w:lsdException w:name="Colorful Shading Accent 4" w:uiPriority="71"/>
-    <w:lsdException w:name="Colorful List Accent 4" w:uiPriority="72"/>
-    <w:lsdException w:name="Colorful Grid Accent 4" w:uiPriority="73"/>
-    <w:lsdException w:name="Light Shading Accent 5" w:uiPriority="60"/>
-    <w:lsdException w:name="Light List Accent 5" w:uiPriority="61"/>
-    <w:lsdException w:name="Light Grid Accent 5" w:uiPriority="62"/>
-    <w:lsdException w:name="Medium Shading 1 Accent 5" w:uiPriority="63"/>
-    <w:lsdException w:name="Medium Shading 2 Accent 5" w:uiPriority="64"/>
-    <w:lsdException w:name="Medium List 1 Accent 5" w:uiPriority="65"/>
-    <w:lsdException w:name="Medium List 2 Accent 5" w:uiPriority="66"/>
-    <w:lsdException w:name="Medium Grid 1 Accent 5" w:uiPriority="67"/>
-    <w:lsdException w:name="Medium Grid 2 Accent 5" w:uiPriority="68"/>
-    <w:lsdException w:name="Medium Grid 3 Accent 5" w:uiPriority="69"/>
-    <w:lsdException w:name="Dark List Accent 5" w:uiPriority="70"/>
-    <w:lsdException w:name="Colorful Shading Accent 5" w:uiPriority="71"/>
-    <w:lsdException w:name="Colorful List Accent 5" w:uiPriority="72"/>
-    <w:lsdException w:name="Colorful Grid Accent 5" w:uiPriority="73"/>
-    <w:lsdException w:name="Light Shading Accent 6" w:uiPriority="60"/>
-    <w:lsdException w:name="Light List Accent 6" w:uiPriority="61"/>
-    <w:lsdException w:name="Light Grid Accent 6" w:uiPriority="62"/>
-    <w:lsdException w:name="Medium Shading 1 Accent 6" w:uiPriority="63"/>
-    <w:lsdException w:name="Medium Shading 2 Accent 6" w:uiPriority="64"/>
-    <w:lsdException w:name="Medium List 1 Accent 6" w:uiPriority="65"/>
-    <w:lsdException w:name="Medium List 2 Accent 6" w:uiPriority="66"/>
-    <w:lsdException w:name="Medium Grid 1 Accent 6" w:uiPriority="67"/>
-    <w:lsdException w:name="Medium Grid 2 Accent 6" w:uiPriority="68"/>
-    <w:lsdException w:name="Medium Grid 3 Accent 6" w:uiPriority="69"/>
-    <w:lsdException w:name="Dark List Accent 6" w:uiPriority="70"/>
-    <w:lsdException w:name="Colorful Shading Accent 6" w:uiPriority="71"/>
-    <w:lsdException w:name="Colorful List Accent 6" w:uiPriority="72"/>
-    <w:lsdException w:name="Colorful Grid Accent 6" w:uiPriority="73"/>
-    <w:lsdException w:name="Subtle Emphasis" w:uiPriority="19" w:qFormat="1"/>
-    <w:lsdException w:name="Intense Emphasis" w:uiPriority="21" w:qFormat="1"/>
-    <w:lsdException w:name="Subtle Reference" w:uiPriority="31" w:qFormat="1"/>
-    <w:lsdException w:name="Intense Reference" w:uiPriority="32" w:qFormat="1"/>
-    <w:lsdException w:name="Book Title" w:uiPriority="33" w:qFormat="1"/>
-    <w:lsdException w:name="Bibliography" w:semiHidden="1" w:uiPriority="37" w:unhideWhenUsed="1"/>
-    <w:lsdException w:name="TOC Heading" w:semiHidden="1" w:uiPriority="39" w:unhideWhenUsed="1" w:qFormat="1"/>
-    <w:lsdException w:name="Plain Table 1" w:uiPriority="41"/>
-    <w:lsdException w:name="Plain Table 2" w:uiPriority="42"/>
-    <w:lsdException w:name="Plain Table 3" w:uiPriority="43"/>
-    <w:lsdException w:name="Plain Table 4" w:uiPriority="44"/>
-    <w:lsdException w:name="Plain Table 5" w:uiPriority="45"/>
-    <w:lsdException w:name="Grid Table Light" w:uiPriority="40"/>
-    <w:lsdException w:name="Grid Table 1 Light" w:uiPriority="46"/>
-    <w:lsdException w:name="Grid Table 2" w:uiPriority="47"/>
-    <w:lsdException w:name="Grid Table 3" w:uiPriority="48"/>
-    <w:lsdException w:name="Grid Table 4" w:uiPriority="49"/>
-    <w:lsdException w:name="Grid Table 5 Dark" w:uiPriority="50"/>
-    <w:lsdException w:name="Grid Table 6 Colorful" w:uiPriority="51"/>
-    <w:lsdException w:name="Grid Table 7 Colorful" w:uiPriority="52"/>
-    <w:lsdException w:name="Grid Table 1 Light Accent 1" w:uiPriority="46"/>
-    <w:lsdException w:name="Grid Table 2 Accent 1" w:uiPriority="47"/>
-    <w:lsdException w:name="Grid Table 3 Accent 1" w:uiPriority="48"/>
-    <w:lsdException w:name="Grid Table 4 Accent 1" w:uiPriority="49"/>
-    <w:lsdException w:name="Grid Table 5 Dark Accent 1" w:uiPriority="50"/>
-    <w:lsdException w:name="Grid Table 6 Colorful Accent 1" w:uiPriority="51"/>
-    <w:lsdException w:name="Grid Table 7 Colorful Accent 1" w:uiPriority="52"/>
-    <w:lsdException w:name="Grid Table 1 Light Accent 2" w:uiPriority="46"/>
-    <w:lsdException w:name="Grid Table 2 Accent 2" w:uiPriority="47"/>
-    <w:lsdException w:name="Grid Table 3 Accent 2" w:uiPriority="48"/>
-    <w:lsdException w:name="Grid Table 4 Accent 2" w:uiPriority="49"/>
-    <w:lsdException w:name="Grid Table 5 Dark Accent 2" w:uiPriority="50"/>
-    <w:lsdException w:name="Grid Table 6 Colorful Accent 2" w:uiPriority="51"/>
-    <w:lsdException w:name="Grid Table 7 Colorful Accent 2" w:uiPriority="52"/>
-    <w:lsdException w:name="Grid Table 1 Light Accent 3" w:uiPriority="46"/>
-    <w:lsdException w:name="Grid Table 2 Accent 3" w:uiPriority="47"/>
-    <w:lsdException w:name="Grid Table 3 Accent 3" w:uiPriority="48"/>
-    <w:lsdException w:name="Grid Table 4 Accent 3" w:uiPriority="49"/>
-    <w:lsdException w:name="Grid Table 5 Dark Accent 3" w:uiPriority="50"/>
-    <w:lsdException w:name="Grid Table 6 Colorful Accent 3" w:uiPriority="51"/>
-    <w:lsdException w:name="Grid Table 7 Colorful Accent 3" w:uiPriority="52"/>
-    <w:lsdException w:name="Grid Table 1 Light Accent 4" w:uiPriority="46"/>
-    <w:lsdException w:name="Grid Table 2 Accent 4" w:uiPriority="47"/>
-    <w:lsdException w:name="Grid Table 3 Accent 4" w:uiPriority="48"/>
-    <w:lsdException w:name="Grid Table 4 Accent 4" w:uiPriority="49"/>
-    <w:lsdException w:name="Grid Table 5 Dark Accent 4" w:uiPriority="50"/>
-    <w:lsdException w:name="Grid Table 6 Colorful Accent 4" w:uiPriority="51"/>
-    <w:lsdException w:name="Grid Table 7 Colorful Accent 4" w:uiPriority="52"/>
-    <w:lsdException w:name="Grid Table 1 Light Accent 5" w:uiPriority="46"/>
-    <w:lsdException w:name="Grid Table 2 Accent 5" w:uiPriority="47"/>
-    <w:lsdException w:name="Grid Table 3 Accent 5" w:uiPriority="48"/>
-    <w:lsdException w:name="Grid Table 4 Accent 5" w:uiPriority="49"/>
-    <w:lsdException w:name="Grid Table 5 Dark Accent 5" w:uiPriority="50"/>
-    <w:lsdException w:name="Grid Table 6 Colorful Accent 5" w:uiPriority="51"/>
-    <w:lsdException w:name="Grid Table 7 Colorful Accent 5" w:uiPriority="52"/>
-    <w:lsdException w:name="Grid Table 1 Light Accent 6" w:uiPriority="46"/>
-    <w:lsdException w:name="Grid Table 2 Accent 6" w:uiPriority="47"/>
-    <w:lsdException w:name="Grid Table 3 Accent 6" w:uiPriority="48"/>
-    <w:lsdException w:name="Grid Table 4 Accent 6" w:uiPriority="49"/>
-    <w:lsdException w:name="Grid Table 5 Dark Accent 6" w:uiPriority="50"/>
-    <w:lsdException w:name="Grid Table 6 Colorful Accent 6" w:uiPriority="51"/>
-    <w:lsdException w:name="Grid Table 7 Colorful Accent 6" w:uiPriority="52"/>
-    <w:lsdException w:name="List Table 1 Light" w:uiPriority="46"/>
-    <w:lsdException w:name="List Table 2" w:uiPriority="47"/>
-    <w:lsdException w:name="List Table 3" w:uiPriority="48"/>
-    <w:lsdException w:name="List Table 4" w:uiPriority="49"/>
-    <w:lsdException w:name="List Table 5 Dark" w:uiPriority="50"/>
-    <w:lsdException w:name="List Table 6 Colorful" w:uiPriority="51"/>
-    <w:lsdException w:name="List Table 7 Colorful" w:uiPriority="52"/>
-    <w:lsdException w:name="List Table 1 Light Accent 1" w:uiPriority="46"/>
-    <w:lsdException w:name="List Table 2 Accent 1" w:uiPriority="47"/>
-    <w:lsdException w:name="List Table 3 Accent 1" w:uiPriority="48"/>
-    <w:lsdException w:name="List Table 4 Accent 1" w:uiPriority="49"/>
-    <w:lsdException w:name="List Table 5 Dark Accent 1" w:uiPriority="50"/>
-    <w:lsdException w:name="List Table 6 Colorful Accent 1" w:uiPriority="51"/>
-    <w:lsdException w:name="List Table 7 Colorful Accent 1" w:uiPriority="52"/>
-    <w:lsdException w:name="List Table 1 Light Accent 2" w:uiPriority="46"/>
-    <w:lsdException w:name="List Table 2 Accent 2" w:uiPriority="47"/>
-    <w:lsdException w:name="List Table 3 Accent 2" w:uiPriority="48"/>
-    <w:lsdException w:name="List Table 4 Accent 2" w:uiPriority="49"/>
-    <w:lsdException w:name="List Table 5 Dark Accent 2" w:uiPriority="50"/>
-    <w:lsdException w:name="List Table 6 Colorful Accent 2" w:uiPriority="51"/>
-    <w:lsdException w:name="List Table 7 Colorful Accent 2" w:uiPriority="52"/>
-    <w:lsdException w:name="List Table 1 Light Accent 3" w:uiPriority="46"/>
-    <w:lsdException w:name="List Table 2 Accent 3" w:uiPriority="47"/>
-    <w:lsdException w:name="List Table 3 Accent 3" w:uiPriority="48"/>
-    <w:lsdException w:name="List Table 4 Accent 3" w:uiPriority="49"/>
-    <w:lsdException w:name="List Table 5 Dark Accent 3" w:uiPriority="50"/>
-    <w:lsdException w:name="List Table 6 Colorful Accent 3" w:uiPriority="51"/>
-    <w:lsdException w:name="List Table 7 Colorful Accent 3" w:uiPriority="52"/>
-    <w:lsdException w:name="List Table 1 Light Accent 4" w:uiPriority="46"/>
-    <w:lsdException w:name="List Table 2 Accent 4" w:uiPriority="47"/>
-    <w:lsdException w:name="List Table 3 Accent 4" w:uiPriority="48"/>
-    <w:lsdException w:name="List Table 4 Accent 4" w:uiPriority="49"/>
-    <w:lsdException w:name="List Table 5 Dark Accent 4" w:uiPriority="50"/>
-    <w:lsdException w:name="List Table 6 Colorful Accent 4" w:uiPriority="51"/>
-    <w:lsdException w:name="List Table 7 Colorful Accent 4" w:uiPriority="52"/>
-    <w:lsdException w:name="List Table 1 Light Accent 5" w:uiPriority="46"/>
-    <w:lsdException w:name="List Table 2 Accent 5" w:uiPriority="47"/>
-    <w:lsdException w:name="List Table 3 Accent 5" w:uiPriority="48"/>
-    <w:lsdException w:name="List Table 4 Accent 5" w:uiPriority="49"/>
-    <w:lsdException w:name="List Table 5 Dark Accent 5" w:uiPriority="50"/>
-    <w:lsdException w:name="List Table 6 Colorful Accent 5" w:uiPriority="51"/>
-    <w:lsdException w:name="List Table 7 Colorful Accent 5" w:uiPriority="52"/>
-    <w:lsdException w:name="List Table 1 Light Accent 6" w:uiPriority="46"/>
-    <w:lsdException w:name="List Table 2 Accent 6" w:uiPriority="47"/>
-    <w:lsdException w:name="List Table 3 Accent 6" w:uiPriority="48"/>
-    <w:lsdException w:name="List Table 4 Accent 6" w:uiPriority="49"/>
-    <w:lsdException w:name="List Table 5 Dark Accent 6" w:uiPriority="50"/>
-    <w:lsdException w:name="List Table 6 Colorful Accent 6" w:uiPriority="51"/>
-    <w:lsdException w:name="List Table 7 Colorful Accent 6" w:uiPriority="52"/>
-    <w:lsdException w:name="Mention" w:semiHidden="1" w:unhideWhenUsed="1"/>
-    <w:lsdException w:name="Smart Hyperlink" w:semiHidden="1" w:unhideWhenUsed="1"/>
-    <w:lsdException w:name="Hashtag" w:semiHidden="1" w:unhideWhenUsed="1"/>
-    <w:lsdException w:name="Unresolved Mention" w:semiHidden="1" w:unhideWhenUsed="1"/>
-    <w:lsdException w:name="Smart Link" w:semiHidden="1" w:unhideWhenUsed="1"/>
+  <w:latentStyles w:defLockedState="0" w:defUIPriority="99" w:defSemiHidden="1" w:defUnhideWhenUsed="1" w:defQFormat="0" w:count="267">
+    <w:lsdException w:name="Normal" w:semiHidden="0" w:uiPriority="0" w:unhideWhenUsed="0" w:qFormat="1"/>
+    <w:lsdException w:name="heading 1" w:semiHidden="0" w:uiPriority="9" w:unhideWhenUsed="0" w:qFormat="1"/>
+    <w:lsdException w:name="heading 2" w:uiPriority="9" w:qFormat="1"/>
+    <w:lsdException w:name="heading 3" w:uiPriority="9" w:qFormat="1"/>
+    <w:lsdException w:name="heading 4" w:uiPriority="9" w:qFormat="1"/>
+    <w:lsdException w:name="heading 5" w:uiPriority="9" w:qFormat="1"/>
+    <w:lsdException w:name="heading 6" w:uiPriority="9" w:qFormat="1"/>
+    <w:lsdException w:name="heading 7" w:uiPriority="9" w:qFormat="1"/>
+    <w:lsdException w:name="heading 8" w:uiPriority="9" w:qFormat="1"/>
+    <w:lsdException w:name="heading 9" w:uiPriority="9" w:qFormat="1"/>
+    <w:lsdException w:name="toc 1" w:uiPriority="39"/>
+    <w:lsdException w:name="toc 2" w:uiPriority="39"/>
+    <w:lsdException w:name="toc 3" w:uiPriority="39"/>
+    <w:lsdException w:name="toc 4" w:uiPriority="39"/>
+    <w:lsdException w:name="toc 5" w:uiPriority="39"/>
+    <w:lsdException w:name="toc 6" w:uiPriority="39"/>
+    <w:lsdException w:name="toc 7" w:uiPriority="39"/>
+    <w:lsdException w:name="toc 8" w:uiPriority="39"/>
+    <w:lsdException w:name="toc 9" w:uiPriority="39"/>
+    <w:lsdException w:name="caption" w:uiPriority="35" w:qFormat="1"/>
+    <w:lsdException w:name="footnote reference" w:unhideWhenUsed="0"/>
+    <w:lsdException w:name="Title" w:semiHidden="0" w:uiPriority="10" w:unhideWhenUsed="0" w:qFormat="1"/>
+    <w:lsdException w:name="Default Paragraph Font" w:uiPriority="1"/>
+    <w:lsdException w:name="Subtitle" w:semiHidden="0" w:uiPriority="11" w:unhideWhenUsed="0" w:qFormat="1"/>
+    <w:lsdException w:name="Strong" w:semiHidden="0" w:uiPriority="22" w:unhideWhenUsed="0" w:qFormat="1"/>
+    <w:lsdException w:name="Emphasis" w:semiHidden="0" w:uiPriority="20" w:unhideWhenUsed="0" w:qFormat="1"/>
+    <w:lsdException w:name="Table Grid" w:semiHidden="0" w:uiPriority="59" w:unhideWhenUsed="0"/>
+    <w:lsdException w:name="Placeholder Text" w:unhideWhenUsed="0"/>
+    <w:lsdException w:name="No Spacing" w:semiHidden="0" w:uiPriority="1" w:unhideWhenUsed="0" w:qFormat="1"/>
+    <w:lsdException w:name="Light Shading" w:semiHidden="0" w:uiPriority="60" w:unhideWhenUsed="0"/>
+    <w:lsdException w:name="Light List" w:semiHidden="0" w:uiPriority="61" w:unhideWhenUsed="0"/>
+    <w:lsdException w:name="Light Grid" w:semiHidden="0" w:uiPriority="62" w:unhideWhenUsed="0"/>
+    <w:lsdException w:name="Medium Shading 1" w:semiHidden="0" w:uiPriority="63" w:unhideWhenUsed="0"/>
+    <w:lsdException w:name="Medium Shading 2" w:semiHidden="0" w:uiPriority="64" w:unhideWhenUsed="0"/>
+    <w:lsdException w:name="Medium List 1" w:semiHidden="0" w:uiPriority="65" w:unhideWhenUsed="0"/>
+    <w:lsdException w:name="Medium List 2" w:semiHidden="0" w:uiPriority="66" w:unhideWhenUsed="0"/>
+    <w:lsdException w:name="Medium Grid 1" w:semiHidden="0" w:uiPriority="67" w:unhideWhenUsed="0"/>
+    <w:lsdException w:name="Medium Grid 2" w:semiHidden="0" w:uiPriority="68" w:unhideWhenUsed="0"/>
+    <w:lsdException w:name="Medium Grid 3" w:semiHidden="0" w:uiPriority="69" w:unhideWhenUsed="0"/>
+    <w:lsdException w:name="Dark List" w:semiHidden="0" w:uiPriority="70" w:unhideWhenUsed="0"/>
+    <w:lsdException w:name="Colorful Shading" w:semiHidden="0" w:uiPriority="71" w:unhideWhenUsed="0"/>
+    <w:lsdException w:name="Colorful List" w:semiHidden="0" w:uiPriority="72" w:unhideWhenUsed="0"/>
+    <w:lsdException w:name="Colorful Grid" w:semiHidden="0" w:uiPriority="73" w:unhideWhenUsed="0"/>
+    <w:lsdException w:name="Light Shading Accent 1" w:semiHidden="0" w:uiPriority="60" w:unhideWhenUsed="0"/>
+    <w:lsdException w:name="Light List Accent 1" w:semiHidden="0" w:uiPriority="61" w:unhideWhenUsed="0"/>
+    <w:lsdException w:name="Light Grid Accent 1" w:semiHidden="0" w:uiPriority="62" w:unhideWhenUsed="0"/>
+    <w:lsdException w:name="Medium Shading 1 Accent 1" w:semiHidden="0" w:uiPriority="63" w:unhideWhenUsed="0"/>
+    <w:lsdException w:name="Medium Shading 2 Accent 1" w:semiHidden="0" w:uiPriority="64" w:unhideWhenUsed="0"/>
+    <w:lsdException w:name="Medium List 1 Accent 1" w:semiHidden="0" w:uiPriority="65" w:unhideWhenUsed="0"/>
+    <w:lsdException w:name="Revision" w:unhideWhenUsed="0"/>
+    <w:lsdException w:name="List Paragraph" w:semiHidden="0" w:uiPriority="34" w:unhideWhenUsed="0" w:qFormat="1"/>
+    <w:lsdException w:name="Quote" w:semiHidden="0" w:uiPriority="29" w:unhideWhenUsed="0" w:qFormat="1"/>
+    <w:lsdException w:name="Intense Quote" w:semiHidden="0" w:uiPriority="30" w:unhideWhenUsed="0" w:qFormat="1"/>
+    <w:lsdException w:name="Medium List 2 Accent 1" w:semiHidden="0" w:uiPriority="66" w:unhideWhenUsed="0"/>
+    <w:lsdException w:name="Medium Grid 1 Accent 1" w:semiHidden="0" w:uiPriority="67" w:unhideWhenUsed="0"/>
+    <w:lsdException w:name="Medium Grid 2 Accent 1" w:semiHidden="0" w:uiPriority="68" w:unhideWhenUsed="0"/>
+    <w:lsdException w:name="Medium Grid 3 Accent 1" w:semiHidden="0" w:uiPriority="69" w:unhideWhenUsed="0"/>
+    <w:lsdException w:name="Dark List Accent 1" w:semiHidden="0" w:uiPriority="70" w:unhideWhenUsed="0"/>
+    <w:lsdException w:name="Colorful Shading Accent 1" w:semiHidden="0" w:uiPriority="71" w:unhideWhenUsed="0"/>
+    <w:lsdException w:name="Colorful List Accent 1" w:semiHidden="0" w:uiPriority="72" w:unhideWhenUsed="0"/>
+    <w:lsdException w:name="Colorful Grid Accent 1" w:semiHidden="0" w:uiPriority="73" w:unhideWhenUsed="0"/>
+    <w:lsdException w:name="Light Shading Accent 2" w:semiHidden="0" w:uiPriority="60" w:unhideWhenUsed="0"/>
+    <w:lsdException w:name="Light List Accent 2" w:semiHidden="0" w:uiPriority="61" w:unhideWhenUsed="0"/>
+    <w:lsdException w:name="Light Grid Accent 2" w:semiHidden="0" w:uiPriority="62" w:unhideWhenUsed="0"/>
+    <w:lsdException w:name="Medium Shading 1 Accent 2" w:semiHidden="0" w:uiPriority="63" w:unhideWhenUsed="0"/>
+    <w:lsdException w:name="Medium Shading 2 Accent 2" w:semiHidden="0" w:uiPriority="64" w:unhideWhenUsed="0"/>
+    <w:lsdException w:name="Medium List 1 Accent 2" w:semiHidden="0" w:uiPriority="65" w:unhideWhenUsed="0"/>
+    <w:lsdException w:name="Medium List 2 Accent 2" w:semiHidden="0" w:uiPriority="66" w:unhideWhenUsed="0"/>
+    <w:lsdException w:name="Medium Grid 1 Accent 2" w:semiHidden="0" w:uiPriority="67" w:unhideWhenUsed="0"/>
+    <w:lsdException w:name="Medium Grid 2 Accent 2" w:semiHidden="0" w:uiPriority="68" w:unhideWhenUsed="0"/>
+    <w:lsdException w:name="Medium Grid 3 Accent 2" w:semiHidden="0" w:uiPriority="69" w:unhideWhenUsed="0"/>
+    <w:lsdException w:name="Dark List Accent 2" w:semiHidden="0" w:uiPriority="70" w:unhideWhenUsed="0"/>
+    <w:lsdException w:name="Colorful Shading Accent 2" w:semiHidden="0" w:uiPriority="71" w:unhideWhenUsed="0"/>
+    <w:lsdException w:name="Colorful List Accent 2" w:semiHidden="0" w:uiPriority="72" w:unhideWhenUsed="0"/>
+    <w:lsdException w:name="Colorful Grid Accent 2" w:semiHidden="0" w:uiPriority="73" w:unhideWhenUsed="0"/>
+    <w:lsdException w:name="Light Shading Accent 3" w:semiHidden="0" w:uiPriority="60" w:unhideWhenUsed="0"/>
+    <w:lsdException w:name="Light List Accent 3" w:semiHidden="0" w:uiPriority="61" w:unhideWhenUsed="0"/>
+    <w:lsdException w:name="Light Grid Accent 3" w:semiHidden="0" w:uiPriority="62" w:unhideWhenUsed="0"/>
+    <w:lsdException w:name="Medium Shading 1 Accent 3" w:semiHidden="0" w:uiPriority="63" w:unhideWhenUsed="0"/>
+    <w:lsdException w:name="Medium Shading 2 Accent 3" w:semiHidden="0" w:uiPriority="64" w:unhideWhenUsed="0"/>
+    <w:lsdException w:name="Medium List 1 Accent 3" w:semiHidden="0" w:uiPriority="65" w:unhideWhenUsed="0"/>
+    <w:lsdException w:name="Medium List 2 Accent 3" w:semiHidden="0" w:uiPriority="66" w:unhideWhenUsed="0"/>
+    <w:lsdException w:name="Medium Grid 1 Accent 3" w:semiHidden="0" w:uiPriority="67" w:unhideWhenUsed="0"/>
+    <w:lsdException w:name="Medium Grid 2 Accent 3" w:semiHidden="0" w:uiPriority="68" w:unhideWhenUsed="0"/>
+    <w:lsdException w:name="Medium Grid 3 Accent 3" w:semiHidden="0" w:uiPriority="69" w:unhideWhenUsed="0"/>
+    <w:lsdException w:name="Dark List Accent 3" w:semiHidden="0" w:uiPriority="70" w:unhideWhenUsed="0"/>
+    <w:lsdException w:name="Colorful Shading Accent 3" w:semiHidden="0" w:uiPriority="71" w:unhideWhenUsed="0"/>
+    <w:lsdException w:name="Colorful List Accent 3" w:semiHidden="0" w:uiPriority="72" w:unhideWhenUsed="0"/>
+    <w:lsdException w:name="Colorful Grid Accent 3" w:semiHidden="0" w:uiPriority="73" w:unhideWhenUsed="0"/>
+    <w:lsdException w:name="Light Shading Accent 4" w:semiHidden="0" w:uiPriority="60" w:unhideWhenUsed="0"/>
+    <w:lsdException w:name="Light List Accent 4" w:semiHidden="0" w:uiPriority="61" w:unhideWhenUsed="0"/>
+    <w:lsdException w:name="Light Grid Accent 4" w:semiHidden="0" w:uiPriority="62" w:unhideWhenUsed="0"/>
+    <w:lsdException w:name="Medium Shading 1 Accent 4" w:semiHidden="0" w:uiPriority="63" w:unhideWhenUsed="0"/>
+    <w:lsdException w:name="Medium Shading 2 Accent 4" w:semiHidden="0" w:uiPriority="64" w:unhideWhenUsed="0"/>
+    <w:lsdException w:name="Medium List 1 Accent 4" w:semiHidden="0" w:uiPriority="65" w:unhideWhenUsed="0"/>
+    <w:lsdException w:name="Medium List 2 Accent 4" w:semiHidden="0" w:uiPriority="66" w:unhideWhenUsed="0"/>
+    <w:lsdException w:name="Medium Grid 1 Accent 4" w:semiHidden="0" w:uiPriority="67" w:unhideWhenUsed="0"/>
+    <w:lsdException w:name="Medium Grid 2 Accent 4" w:semiHidden="0" w:uiPriority="68" w:unhideWhenUsed="0"/>
+    <w:lsdException w:name="Medium Grid 3 Accent 4" w:semiHidden="0" w:uiPriority="69" w:unhideWhenUsed="0"/>
+    <w:lsdException w:name="Dark List Accent 4" w:semiHidden="0" w:uiPriority="70" w:unhideWhenUsed="0"/>
+    <w:lsdException w:name="Colorful Shading Accent 4" w:semiHidden="0" w:uiPriority="71" w:unhideWhenUsed="0"/>
+    <w:lsdException w:name="Colorful List Accent 4" w:semiHidden="0" w:uiPriority="72" w:unhideWhenUsed="0"/>
+    <w:lsdException w:name="Colorful Grid Accent 4" w:semiHidden="0" w:uiPriority="73" w:unhideWhenUsed="0"/>
+    <w:lsdException w:name="Light Shading Accent 5" w:semiHidden="0" w:uiPriority="60" w:unhideWhenUsed="0"/>
+    <w:lsdException w:name="Light List Accent 5" w:semiHidden="0" w:uiPriority="61" w:unhideWhenUsed="0"/>
+    <w:lsdException w:name="Light Grid Accent 5" w:semiHidden="0" w:uiPriority="62" w:unhideWhenUsed="0"/>
+    <w:lsdException w:name="Medium Shading 1 Accent 5" w:semiHidden="0" w:uiPriority="63" w:unhideWhenUsed="0"/>
+    <w:lsdException w:name="Medium Shading 2 Accent 5" w:semiHidden="0" w:uiPriority="64" w:unhideWhenUsed="0"/>
+    <w:lsdException w:name="Medium List 1 Accent 5" w:semiHidden="0" w:uiPriority="65" w:unhideWhenUsed="0"/>
+    <w:lsdException w:name="Medium List 2 Accent 5" w:semiHidden="0" w:uiPriority="66" w:unhideWhenUsed="0"/>
+    <w:lsdException w:name="Medium Grid 1 Accent 5" w:semiHidden="0" w:uiPriority="67" w:unhideWhenUsed="0"/>
+    <w:lsdException w:name="Medium Grid 2 Accent 5" w:semiHidden="0" w:uiPriority="68" w:unhideWhenUsed="0"/>
+    <w:lsdException w:name="Medium Grid 3 Accent 5" w:semiHidden="0" w:uiPriority="69" w:unhideWhenUsed="0"/>
+    <w:lsdException w:name="Dark List Accent 5" w:semiHidden="0" w:uiPriority="70" w:unhideWhenUsed="0"/>
+    <w:lsdException w:name="Colorful Shading Accent 5" w:semiHidden="0" w:uiPriority="71" w:unhideWhenUsed="0"/>
+    <w:lsdException w:name="Colorful List Accent 5" w:semiHidden="0" w:uiPriority="72" w:unhideWhenUsed="0"/>
+    <w:lsdException w:name="Colorful Grid Accent 5" w:semiHidden="0" w:uiPriority="73" w:unhideWhenUsed="0"/>
+    <w:lsdException w:name="Light Shading Accent 6" w:semiHidden="0" w:uiPriority="60" w:unhideWhenUsed="0"/>
+    <w:lsdException w:name="Light List Accent 6" w:semiHidden="0" w:uiPriority="61" w:unhideWhenUsed="0"/>
+    <w:lsdException w:name="Light Grid Accent 6" w:semiHidden="0" w:uiPriority="62" w:unhideWhenUsed="0"/>
+    <w:lsdException w:name="Medium Shading 1 Accent 6" w:semiHidden="0" w:uiPriority="63" w:unhideWhenUsed="0"/>
+    <w:lsdException w:name="Medium Shading 2 Accent 6" w:semiHidden="0" w:uiPriority="64" w:unhideWhenUsed="0"/>
+    <w:lsdException w:name="Medium List 1 Accent 6" w:semiHidden="0" w:uiPriority="65" w:unhideWhenUsed="0"/>
+    <w:lsdException w:name="Medium List 2 Accent 6" w:semiHidden="0" w:uiPriority="66" w:unhideWhenUsed="0"/>
+    <w:lsdException w:name="Medium Grid 1 Accent 6" w:semiHidden="0" w:uiPriority="67" w:unhideWhenUsed="0"/>
+    <w:lsdException w:name="Medium Grid 2 Accent 6" w:semiHidden="0" w:uiPriority="68" w:unhideWhenUsed="0"/>
+    <w:lsdException w:name="Medium Grid 3 Accent 6" w:semiHidden="0" w:uiPriority="69" w:unhideWhenUsed="0"/>
+    <w:lsdException w:name="Dark List Accent 6" w:semiHidden="0" w:uiPriority="70" w:unhideWhenUsed="0"/>
+    <w:lsdException w:name="Colorful Shading Accent 6" w:semiHidden="0" w:uiPriority="71" w:unhideWhenUsed="0"/>
+    <w:lsdException w:name="Colorful List Accent 6" w:semiHidden="0" w:uiPriority="72" w:unhideWhenUsed="0"/>
+    <w:lsdException w:name="Colorful Grid Accent 6" w:semiHidden="0" w:uiPriority="73" w:unhideWhenUsed="0"/>
+    <w:lsdException w:name="Subtle Emphasis" w:semiHidden="0" w:uiPriority="19" w:unhideWhenUsed="0" w:qFormat="1"/>
+    <w:lsdException w:name="Intense Emphasis" w:semiHidden="0" w:uiPriority="21" w:unhideWhenUsed="0" w:qFormat="1"/>
+    <w:lsdException w:name="Subtle Reference" w:semiHidden="0" w:uiPriority="31" w:unhideWhenUsed="0" w:qFormat="1"/>
+    <w:lsdException w:name="Intense Reference" w:semiHidden="0" w:uiPriority="32" w:unhideWhenUsed="0" w:qFormat="1"/>
+    <w:lsdException w:name="Book Title" w:semiHidden="0" w:uiPriority="33" w:unhideWhenUsed="0" w:qFormat="1"/>
+    <w:lsdException w:name="Bibliography" w:uiPriority="37"/>
+    <w:lsdException w:name="TOC Heading" w:uiPriority="39" w:qFormat="1"/>
+  </w:latentStyles>
+  <w:style w:type="paragraph" w:default="1" w:styleId="Normal">
+    <w:name w:val="Normal"/>
+    <w:qFormat/>
+    <w:pPr>
+      <w:widowControl w:val="0"/>
+      <w:autoSpaceDE w:val="0"/>
+      <w:autoSpaceDN w:val="0"/>
+      <w:adjustRightInd w:val="0"/>
+      <w:spacing w:after="0" w:line="240" w:lineRule="auto"/>
+    </w:pPr>
+    <w:rPr>
+      <w:rFonts w:ascii="Times New Roman" w:hAnsi="Times New Roman" w:cs="Times New Roman"/>
+      <w:sz w:val="24"/>
+      <w:szCs w:val="24"/>
+    </w:rPr>
+  </w:style>
+  <w:style w:type="character" w:default="1" w:styleId="DefaultParagraphFont">
+    <w:name w:val="Default Paragraph Font"/>
+    <w:uiPriority w:val="1"/>
+    <w:semiHidden/>
+    <w:unhideWhenUsed/>
+  </w:style>
+  <w:style w:type="table" w:default="1" w:styleId="TableNormal">
+    <w:name w:val="Normal Table"/>
+    <w:uiPriority w:val="99"/>
+    <w:semiHidden/>
+    <w:unhideWhenUsed/>
+    <w:tblPr>
+      <w:tblInd w:w="0" w:type="dxa"/>
+      <w:tblCellMar>
+        <w:top w:w="0" w:type="dxa"/>
+        <w:left w:w="108" w:type="dxa"/>
+        <w:bottom w:w="0" w:type="dxa"/>
+        <w:right w:w="108" w:type="dxa"/>
+      </w:tblCellMar>
+    </w:tblPr>
+  </w:style>
+  <w:style w:type="numbering" w:default="1" w:styleId="NoList">
+    <w:name w:val="No List"/>
+    <w:uiPriority w:val="99"/>
+    <w:semiHidden/>
+    <w:unhideWhenUsed/>
+  </w:style>
+  <w:style w:type="character" w:styleId="FootnoteReference">
+    <w:name w:val="footnote reference"/>
+    <w:uiPriority w:val="99"/>
+  </w:style>
+  <w:style w:type="paragraph" w:styleId="BalloonText">
+    <w:name w:val="Balloon Text"/>
+    <w:basedOn w:val="Normal"/>
+    <w:link w:val="BalloonTextChar"/>
+    <w:uiPriority w:val="99"/>
+    <w:semiHidden/>
+    <w:unhideWhenUsed/>
+    <w:rsid w:val="00670B9B"/>
+    <w:rPr>
+      <w:rFonts w:ascii="Tahoma" w:hAnsi="Tahoma" w:cs="Tahoma"/>
+      <w:sz w:val="16"/>
+      <w:szCs w:val="16"/>
+    </w:rPr>
+  </w:style>
+  <w:style w:type="character" w:customStyle="1" w:styleId="BalloonTextChar">
+    <w:name w:val="Balloon Text Char"/>
+    <w:basedOn w:val="DefaultParagraphFont"/>
+    <w:link w:val="BalloonText"/>
+    <w:uiPriority w:val="99"/>
+    <w:semiHidden/>
+    <w:rsid w:val="00670B9B"/>
+    <w:rPr>
+      <w:rFonts w:ascii="Tahoma" w:hAnsi="Tahoma" w:cs="Tahoma"/>
+      <w:sz w:val="16"/>
+      <w:szCs w:val="16"/>
+    </w:rPr>
+  </w:style>
+  <w:style w:type="paragraph" w:styleId="Header">
+    <w:name w:val="header"/>
+    <w:basedOn w:val="Normal"/>
+    <w:link w:val="HeaderChar"/>
+    <w:uiPriority w:val="99"/>
+    <w:unhideWhenUsed/>
+    <w:rsid w:val="008F0DC3"/>
+    <w:pPr>
+      <w:tabs>
+        <w:tab w:val="center" w:pos="4680"/>
+        <w:tab w:val="right" w:pos="9360"/>
+      </w:tabs>
+    </w:pPr>
+  </w:style>
+  <w:style w:type="character" w:customStyle="1" w:styleId="HeaderChar">
+    <w:name w:val="Header Char"/>
+    <w:basedOn w:val="DefaultParagraphFont"/>
+    <w:link w:val="Header"/>
+    <w:uiPriority w:val="99"/>
+    <w:rsid w:val="008F0DC3"/>
+    <w:rPr>
+      <w:rFonts w:ascii="Times New Roman" w:hAnsi="Times New Roman" w:cs="Times New Roman"/>
+      <w:sz w:val="24"/>
+      <w:szCs w:val="24"/>
+    </w:rPr>
+  </w:style>
+  <w:style w:type="paragraph" w:styleId="Footer">
+    <w:name w:val="footer"/>
+    <w:basedOn w:val="Normal"/>
+    <w:link w:val="FooterChar"/>
+    <w:uiPriority w:val="99"/>
+    <w:unhideWhenUsed/>
+    <w:rsid w:val="008F0DC3"/>
+    <w:pPr>
+      <w:tabs>
+        <w:tab w:val="center" w:pos="4680"/>
+        <w:tab w:val="right" w:pos="9360"/>
+      </w:tabs>
+    </w:pPr>
+  </w:style>
+  <w:style w:type="character" w:customStyle="1" w:styleId="FooterChar">
+    <w:name w:val="Footer Char"/>
+    <w:basedOn w:val="DefaultParagraphFont"/>
+    <w:link w:val="Footer"/>
+    <w:uiPriority w:val="99"/>
+    <w:rsid w:val="008F0DC3"/>
+    <w:rPr>
+      <w:rFonts w:ascii="Times New Roman" w:hAnsi="Times New Roman" w:cs="Times New Roman"/>
+      <w:sz w:val="24"/>
+      <w:szCs w:val="24"/>
+    </w:rPr>
+  </w:style>
+  <w:style w:type="table" w:styleId="TableGrid">
+    <w:name w:val="Table Grid"/>
+    <w:basedOn w:val="TableNormal"/>
+    <w:uiPriority w:val="59"/>
+    <w:unhideWhenUsed/>
+    <w:rsid w:val="0094737C"/>
+    <w:pPr>
+      <w:spacing w:after="0" w:line="240" w:lineRule="auto"/>
+    </w:pPr>
+    <w:tblPr>
+      <w:tblBorders>
+        <w:top w:val="single" w:sz="4" w:space="0" w:color="auto"/>
+        <w:left w:val="single" w:sz="4" w:space="0" w:color="auto"/>
+        <w:bottom w:val="single" w:sz="4" w:space="0" w:color="auto"/>
+        <w:right w:val="single" w:sz="4" w:space="0" w:color="auto"/>
+        <w:insideH w:val="single" w:sz="4" w:space="0" w:color="auto"/>
+        <w:insideV w:val="single" w:sz="4" w:space="0" w:color="auto"/>
+      </w:tblBorders>
+    </w:tblPr>
+  </w:style>
+  <w:style w:type="paragraph" w:styleId="ListParagraph">
+    <w:name w:val="List Paragraph"/>
+    <w:basedOn w:val="Normal"/>
+    <w:uiPriority w:val="34"/>
+    <w:qFormat/>
+    <w:rsid w:val="007F713C"/>
+    <w:pPr>
+      <w:ind w:left="720"/>
+      <w:contextualSpacing/>
+    </w:pPr>
+  </w:style>
+  <w:style w:type="character" w:styleId="CommentReference">
+    <w:name w:val="annotation reference"/>
+    <w:basedOn w:val="DefaultParagraphFont"/>
+    <w:uiPriority w:val="99"/>
+    <w:semiHidden/>
+    <w:unhideWhenUsed/>
+    <w:rsid w:val="00E4467A"/>
+    <w:rPr>
+      <w:sz w:val="16"/>
+      <w:szCs w:val="16"/>
+    </w:rPr>
+  </w:style>
+  <w:style w:type="paragraph" w:styleId="CommentText">
+    <w:name w:val="annotation text"/>
+    <w:basedOn w:val="Normal"/>
+    <w:link w:val="CommentTextChar"/>
+    <w:uiPriority w:val="99"/>
+    <w:semiHidden/>
+    <w:unhideWhenUsed/>
+    <w:rsid w:val="00E4467A"/>
+    <w:rPr>
+      <w:sz w:val="20"/>
+      <w:szCs w:val="20"/>
+    </w:rPr>
+  </w:style>
+  <w:style w:type="character" w:customStyle="1" w:styleId="CommentTextChar">
+    <w:name w:val="Comment Text Char"/>
+    <w:basedOn w:val="DefaultParagraphFont"/>
+    <w:link w:val="CommentText"/>
+    <w:uiPriority w:val="99"/>
+    <w:semiHidden/>
+    <w:rsid w:val="00E4467A"/>
+    <w:rPr>
+      <w:rFonts w:ascii="Times New Roman" w:hAnsi="Times New Roman" w:cs="Times New Roman"/>
+      <w:sz w:val="20"/>
+      <w:szCs w:val="20"/>
+    </w:rPr>
+  </w:style>
+  <w:style w:type="paragraph" w:styleId="CommentSubject">
+    <w:name w:val="annotation subject"/>
+    <w:basedOn w:val="CommentText"/>
+    <w:next w:val="CommentText"/>
+    <w:link w:val="CommentSubjectChar"/>
+    <w:uiPriority w:val="99"/>
+    <w:semiHidden/>
+    <w:unhideWhenUsed/>
+    <w:rsid w:val="00E4467A"/>
+    <w:rPr>
+      <w:b/>
+      <w:bCs/>
+    </w:rPr>
+  </w:style>
+  <w:style w:type="character" w:customStyle="1" w:styleId="CommentSubjectChar">
+    <w:name w:val="Comment Subject Char"/>
+    <w:basedOn w:val="CommentTextChar"/>
+    <w:link w:val="CommentSubject"/>
+    <w:uiPriority w:val="99"/>
+    <w:semiHidden/>
+    <w:rsid w:val="00E4467A"/>
+    <w:rPr>
+      <w:rFonts w:ascii="Times New Roman" w:hAnsi="Times New Roman" w:cs="Times New Roman"/>
+      <w:b/>
+      <w:bCs/>
+      <w:sz w:val="20"/>
+      <w:szCs w:val="20"/>
+    </w:rPr>
+  </w:style>
+</w:styles>
+</file>
+
+<file path=word/stylesWithEffects.xml><?xml version="1.0" encoding="utf-8"?>
+<w:styles xmlns:wpc="http://schemas.microsoft.com/office/word/2010/wordprocessingCanvas" xmlns:mc="http://schemas.openxmlformats.org/markup-compatibility/2006" xmlns:o="urn:schemas-microsoft-com:office:office" xmlns:r="http://schemas.openxmlformats.org/officeDocument/2006/relationships" xmlns:m="http://schemas.openxmlformats.org/officeDocument/2006/math" xmlns:v="urn:schemas-microsoft-com:vml" xmlns:wp14="http://schemas.microsoft.com/office/word/2010/wordprocessingDrawing" xmlns:wp="http://schemas.openxmlformats.org/drawingml/2006/wordprocessingDrawing" xmlns:w10="urn:schemas-microsoft-com:office:word" xmlns:w="http://schemas.openxmlformats.org/wordprocessingml/2006/main" xmlns:w14="http://schemas.microsoft.com/office/word/2010/wordml" xmlns:wpg="http://schemas.microsoft.com/office/word/2010/wordprocessingGroup" xmlns:wpi="http://schemas.microsoft.com/office/word/2010/wordprocessingInk" xmlns:wne="http://schemas.microsoft.com/office/word/2006/wordml" xmlns:wps="http://schemas.microsoft.com/office/word/2010/wordprocessingShape" mc:Ignorable="w14 wp14">
+  <w:docDefaults>
+    <w:rPrDefault>
+      <w:rPr>
+        <w:rFonts w:asciiTheme="minorHAnsi" w:eastAsiaTheme="minorEastAsia" w:hAnsiTheme="minorHAnsi" w:cstheme="minorBidi"/>
+        <w:sz w:val="22"/>
+        <w:szCs w:val="22"/>
+        <w:lang w:val="en-US" w:eastAsia="en-US" w:bidi="ar-SA"/>
+      </w:rPr>
+    </w:rPrDefault>
+    <w:pPrDefault>
+      <w:pPr>
+        <w:spacing w:after="200" w:line="276" w:lineRule="auto"/>
+      </w:pPr>
+    </w:pPrDefault>
+  </w:docDefaults>
+  <w:latentStyles w:defLockedState="0" w:defUIPriority="99" w:defSemiHidden="1" w:defUnhideWhenUsed="1" w:defQFormat="0" w:count="267">
+    <w:lsdException w:name="Normal" w:semiHidden="0" w:uiPriority="0" w:unhideWhenUsed="0" w:qFormat="1"/>
+    <w:lsdException w:name="heading 1" w:semiHidden="0" w:uiPriority="9" w:unhideWhenUsed="0" w:qFormat="1"/>
+    <w:lsdException w:name="heading 2" w:uiPriority="9" w:qFormat="1"/>
+    <w:lsdException w:name="heading 3" w:uiPriority="9" w:qFormat="1"/>
+    <w:lsdException w:name="heading 4" w:uiPriority="9" w:qFormat="1"/>
+    <w:lsdException w:name="heading 5" w:uiPriority="9" w:qFormat="1"/>
+    <w:lsdException w:name="heading 6" w:uiPriority="9" w:qFormat="1"/>
+    <w:lsdException w:name="heading 7" w:uiPriority="9" w:qFormat="1"/>
+    <w:lsdException w:name="heading 8" w:uiPriority="9" w:qFormat="1"/>
+    <w:lsdException w:name="heading 9" w:uiPriority="9" w:qFormat="1"/>
+    <w:lsdException w:name="toc 1" w:uiPriority="39"/>
+    <w:lsdException w:name="toc 2" w:uiPriority="39"/>
+    <w:lsdException w:name="toc 3" w:uiPriority="39"/>
+    <w:lsdException w:name="toc 4" w:uiPriority="39"/>
+    <w:lsdException w:name="toc 5" w:uiPriority="39"/>
+    <w:lsdException w:name="toc 6" w:uiPriority="39"/>
+    <w:lsdException w:name="toc 7" w:uiPriority="39"/>
+    <w:lsdException w:name="toc 8" w:uiPriority="39"/>
+    <w:lsdException w:name="toc 9" w:uiPriority="39"/>
+    <w:lsdException w:name="caption" w:uiPriority="35" w:qFormat="1"/>
+    <w:lsdException w:name="footnote reference" w:unhideWhenUsed="0"/>
+    <w:lsdException w:name="Title" w:semiHidden="0" w:uiPriority="10" w:unhideWhenUsed="0" w:qFormat="1"/>
+    <w:lsdException w:name="Default Paragraph Font" w:uiPriority="1"/>
+    <w:lsdException w:name="Subtitle" w:semiHidden="0" w:uiPriority="11" w:unhideWhenUsed="0" w:qFormat="1"/>
+    <w:lsdException w:name="Strong" w:semiHidden="0" w:uiPriority="22" w:unhideWhenUsed="0" w:qFormat="1"/>
+    <w:lsdException w:name="Emphasis" w:semiHidden="0" w:uiPriority="20" w:unhideWhenUsed="0" w:qFormat="1"/>
+    <w:lsdException w:name="Table Grid" w:semiHidden="0" w:uiPriority="59" w:unhideWhenUsed="0"/>
+    <w:lsdException w:name="Placeholder Text" w:unhideWhenUsed="0"/>
+    <w:lsdException w:name="No Spacing" w:semiHidden="0" w:uiPriority="1" w:unhideWhenUsed="0" w:qFormat="1"/>
+    <w:lsdException w:name="Light Shading" w:semiHidden="0" w:uiPriority="60" w:unhideWhenUsed="0"/>
+    <w:lsdException w:name="Light List" w:semiHidden="0" w:uiPriority="61" w:unhideWhenUsed="0"/>
+    <w:lsdException w:name="Light Grid" w:semiHidden="0" w:uiPriority="62" w:unhideWhenUsed="0"/>
+    <w:lsdException w:name="Medium Shading 1" w:semiHidden="0" w:uiPriority="63" w:unhideWhenUsed="0"/>
+    <w:lsdException w:name="Medium Shading 2" w:semiHidden="0" w:uiPriority="64" w:unhideWhenUsed="0"/>
+    <w:lsdException w:name="Medium List 1" w:semiHidden="0" w:uiPriority="65" w:unhideWhenUsed="0"/>
+    <w:lsdException w:name="Medium List 2" w:semiHidden="0" w:uiPriority="66" w:unhideWhenUsed="0"/>
+    <w:lsdException w:name="Medium Grid 1" w:semiHidden="0" w:uiPriority="67" w:unhideWhenUsed="0"/>
+    <w:lsdException w:name="Medium Grid 2" w:semiHidden="0" w:uiPriority="68" w:unhideWhenUsed="0"/>
+    <w:lsdException w:name="Medium Grid 3" w:semiHidden="0" w:uiPriority="69" w:unhideWhenUsed="0"/>
+    <w:lsdException w:name="Dark List" w:semiHidden="0" w:uiPriority="70" w:unhideWhenUsed="0"/>
+    <w:lsdException w:name="Colorful Shading" w:semiHidden="0" w:uiPriority="71" w:unhideWhenUsed="0"/>
+    <w:lsdException w:name="Colorful List" w:semiHidden="0" w:uiPriority="72" w:unhideWhenUsed="0"/>
+    <w:lsdException w:name="Colorful Grid" w:semiHidden="0" w:uiPriority="73" w:unhideWhenUsed="0"/>
+    <w:lsdException w:name="Light Shading Accent 1" w:semiHidden="0" w:uiPriority="60" w:unhideWhenUsed="0"/>
+    <w:lsdException w:name="Light List Accent 1" w:semiHidden="0" w:uiPriority="61" w:unhideWhenUsed="0"/>
+    <w:lsdException w:name="Light Grid Accent 1" w:semiHidden="0" w:uiPriority="62" w:unhideWhenUsed="0"/>
+    <w:lsdException w:name="Medium Shading 1 Accent 1" w:semiHidden="0" w:uiPriority="63" w:unhideWhenUsed="0"/>
+    <w:lsdException w:name="Medium Shading 2 Accent 1" w:semiHidden="0" w:uiPriority="64" w:unhideWhenUsed="0"/>
+    <w:lsdException w:name="Medium List 1 Accent 1" w:semiHidden="0" w:uiPriority="65" w:unhideWhenUsed="0"/>
+    <w:lsdException w:name="Revision" w:unhideWhenUsed="0"/>
+    <w:lsdException w:name="List Paragraph" w:semiHidden="0" w:uiPriority="34" w:unhideWhenUsed="0" w:qFormat="1"/>
+    <w:lsdException w:name="Quote" w:semiHidden="0" w:uiPriority="29" w:unhideWhenUsed="0" w:qFormat="1"/>
+    <w:lsdException w:name="Intense Quote" w:semiHidden="0" w:uiPriority="30" w:unhideWhenUsed="0" w:qFormat="1"/>
+    <w:lsdException w:name="Medium List 2 Accent 1" w:semiHidden="0" w:uiPriority="66" w:unhideWhenUsed="0"/>
+    <w:lsdException w:name="Medium Grid 1 Accent 1" w:semiHidden="0" w:uiPriority="67" w:unhideWhenUsed="0"/>
+    <w:lsdException w:name="Medium Grid 2 Accent 1" w:semiHidden="0" w:uiPriority="68" w:unhideWhenUsed="0"/>
+    <w:lsdException w:name="Medium Grid 3 Accent 1" w:semiHidden="0" w:uiPriority="69" w:unhideWhenUsed="0"/>
+    <w:lsdException w:name="Dark List Accent 1" w:semiHidden="0" w:uiPriority="70" w:unhideWhenUsed="0"/>
+    <w:lsdException w:name="Colorful Shading Accent 1" w:semiHidden="0" w:uiPriority="71" w:unhideWhenUsed="0"/>
+    <w:lsdException w:name="Colorful List Accent 1" w:semiHidden="0" w:uiPriority="72" w:unhideWhenUsed="0"/>
+    <w:lsdException w:name="Colorful Grid Accent 1" w:semiHidden="0" w:uiPriority="73" w:unhideWhenUsed="0"/>
+    <w:lsdException w:name="Light Shading Accent 2" w:semiHidden="0" w:uiPriority="60" w:unhideWhenUsed="0"/>
+    <w:lsdException w:name="Light List Accent 2" w:semiHidden="0" w:uiPriority="61" w:unhideWhenUsed="0"/>
+    <w:lsdException w:name="Light Grid Accent 2" w:semiHidden="0" w:uiPriority="62" w:unhideWhenUsed="0"/>
+    <w:lsdException w:name="Medium Shading 1 Accent 2" w:semiHidden="0" w:uiPriority="63" w:unhideWhenUsed="0"/>
+    <w:lsdException w:name="Medium Shading 2 Accent 2" w:semiHidden="0" w:uiPriority="64" w:unhideWhenUsed="0"/>
+    <w:lsdException w:name="Medium List 1 Accent 2" w:semiHidden="0" w:uiPriority="65" w:unhideWhenUsed="0"/>
+    <w:lsdException w:name="Medium List 2 Accent 2" w:semiHidden="0" w:uiPriority="66" w:unhideWhenUsed="0"/>
+    <w:lsdException w:name="Medium Grid 1 Accent 2" w:semiHidden="0" w:uiPriority="67" w:unhideWhenUsed="0"/>
+    <w:lsdException w:name="Medium Grid 2 Accent 2" w:semiHidden="0" w:uiPriority="68" w:unhideWhenUsed="0"/>
+    <w:lsdException w:name="Medium Grid 3 Accent 2" w:semiHidden="0" w:uiPriority="69" w:unhideWhenUsed="0"/>
+    <w:lsdException w:name="Dark List Accent 2" w:semiHidden="0" w:uiPriority="70" w:unhideWhenUsed="0"/>
+    <w:lsdException w:name="Colorful Shading Accent 2" w:semiHidden="0" w:uiPriority="71" w:unhideWhenUsed="0"/>
+    <w:lsdException w:name="Colorful List Accent 2" w:semiHidden="0" w:uiPriority="72" w:unhideWhenUsed="0"/>
+    <w:lsdException w:name="Colorful Grid Accent 2" w:semiHidden="0" w:uiPriority="73" w:unhideWhenUsed="0"/>
+    <w:lsdException w:name="Light Shading Accent 3" w:semiHidden="0" w:uiPriority="60" w:unhideWhenUsed="0"/>
+    <w:lsdException w:name="Light List Accent 3" w:semiHidden="0" w:uiPriority="61" w:unhideWhenUsed="0"/>
+    <w:lsdException w:name="Light Grid Accent 3" w:semiHidden="0" w:uiPriority="62" w:unhideWhenUsed="0"/>
+    <w:lsdException w:name="Medium Shading 1 Accent 3" w:semiHidden="0" w:uiPriority="63" w:unhideWhenUsed="0"/>
+    <w:lsdException w:name="Medium Shading 2 Accent 3" w:semiHidden="0" w:uiPriority="64" w:unhideWhenUsed="0"/>
+    <w:lsdException w:name="Medium List 1 Accent 3" w:semiHidden="0" w:uiPriority="65" w:unhideWhenUsed="0"/>
+    <w:lsdException w:name="Medium List 2 Accent 3" w:semiHidden="0" w:uiPriority="66" w:unhideWhenUsed="0"/>
+    <w:lsdException w:name="Medium Grid 1 Accent 3" w:semiHidden="0" w:uiPriority="67" w:unhideWhenUsed="0"/>
+    <w:lsdException w:name="Medium Grid 2 Accent 3" w:semiHidden="0" w:uiPriority="68" w:unhideWhenUsed="0"/>
+    <w:lsdException w:name="Medium Grid 3 Accent 3" w:semiHidden="0" w:uiPriority="69" w:unhideWhenUsed="0"/>
+    <w:lsdException w:name="Dark List Accent 3" w:semiHidden="0" w:uiPriority="70" w:unhideWhenUsed="0"/>
+    <w:lsdException w:name="Colorful Shading Accent 3" w:semiHidden="0" w:uiPriority="71" w:unhideWhenUsed="0"/>
+    <w:lsdException w:name="Colorful List Accent 3" w:semiHidden="0" w:uiPriority="72" w:unhideWhenUsed="0"/>
+    <w:lsdException w:name="Colorful Grid Accent 3" w:semiHidden="0" w:uiPriority="73" w:unhideWhenUsed="0"/>
+    <w:lsdException w:name="Light Shading Accent 4" w:semiHidden="0" w:uiPriority="60" w:unhideWhenUsed="0"/>
+    <w:lsdException w:name="Light List Accent 4" w:semiHidden="0" w:uiPriority="61" w:unhideWhenUsed="0"/>
+    <w:lsdException w:name="Light Grid Accent 4" w:semiHidden="0" w:uiPriority="62" w:unhideWhenUsed="0"/>
+    <w:lsdException w:name="Medium Shading 1 Accent 4" w:semiHidden="0" w:uiPriority="63" w:unhideWhenUsed="0"/>
+    <w:lsdException w:name="Medium Shading 2 Accent 4" w:semiHidden="0" w:uiPriority="64" w:unhideWhenUsed="0"/>
+    <w:lsdException w:name="Medium List 1 Accent 4" w:semiHidden="0" w:uiPriority="65" w:unhideWhenUsed="0"/>
+    <w:lsdException w:name="Medium List 2 Accent 4" w:semiHidden="0" w:uiPriority="66" w:unhideWhenUsed="0"/>
+    <w:lsdException w:name="Medium Grid 1 Accent 4" w:semiHidden="0" w:uiPriority="67" w:unhideWhenUsed="0"/>
+    <w:lsdException w:name="Medium Grid 2 Accent 4" w:semiHidden="0" w:uiPriority="68" w:unhideWhenUsed="0"/>
+    <w:lsdException w:name="Medium Grid 3 Accent 4" w:semiHidden="0" w:uiPriority="69" w:unhideWhenUsed="0"/>
+    <w:lsdException w:name="Dark List Accent 4" w:semiHidden="0" w:uiPriority="70" w:unhideWhenUsed="0"/>
+    <w:lsdException w:name="Colorful Shading Accent 4" w:semiHidden="0" w:uiPriority="71" w:unhideWhenUsed="0"/>
+    <w:lsdException w:name="Colorful List Accent 4" w:semiHidden="0" w:uiPriority="72" w:unhideWhenUsed="0"/>
+    <w:lsdException w:name="Colorful Grid Accent 4" w:semiHidden="0" w:uiPriority="73" w:unhideWhenUsed="0"/>
+    <w:lsdException w:name="Light Shading Accent 5" w:semiHidden="0" w:uiPriority="60" w:unhideWhenUsed="0"/>
+    <w:lsdException w:name="Light List Accent 5" w:semiHidden="0" w:uiPriority="61" w:unhideWhenUsed="0"/>
+    <w:lsdException w:name="Light Grid Accent 5" w:semiHidden="0" w:uiPriority="62" w:unhideWhenUsed="0"/>
+    <w:lsdException w:name="Medium Shading 1 Accent 5" w:semiHidden="0" w:uiPriority="63" w:unhideWhenUsed="0"/>
+    <w:lsdException w:name="Medium Shading 2 Accent 5" w:semiHidden="0" w:uiPriority="64" w:unhideWhenUsed="0"/>
+    <w:lsdException w:name="Medium List 1 Accent 5" w:semiHidden="0" w:uiPriority="65" w:unhideWhenUsed="0"/>
+    <w:lsdException w:name="Medium List 2 Accent 5" w:semiHidden="0" w:uiPriority="66" w:unhideWhenUsed="0"/>
+    <w:lsdException w:name="Medium Grid 1 Accent 5" w:semiHidden="0" w:uiPriority="67" w:unhideWhenUsed="0"/>
+    <w:lsdException w:name="Medium Grid 2 Accent 5" w:semiHidden="0" w:uiPriority="68" w:unhideWhenUsed="0"/>
+    <w:lsdException w:name="Medium Grid 3 Accent 5" w:semiHidden="0" w:uiPriority="69" w:unhideWhenUsed="0"/>
+    <w:lsdException w:name="Dark List Accent 5" w:semiHidden="0" w:uiPriority="70" w:unhideWhenUsed="0"/>
+    <w:lsdException w:name="Colorful Shading Accent 5" w:semiHidden="0" w:uiPriority="71" w:unhideWhenUsed="0"/>
+    <w:lsdException w:name="Colorful List Accent 5" w:semiHidden="0" w:uiPriority="72" w:unhideWhenUsed="0"/>
+    <w:lsdException w:name="Colorful Grid Accent 5" w:semiHidden="0" w:uiPriority="73" w:unhideWhenUsed="0"/>
+    <w:lsdException w:name="Light Shading Accent 6" w:semiHidden="0" w:uiPriority="60" w:unhideWhenUsed="0"/>
+    <w:lsdException w:name="Light List Accent 6" w:semiHidden="0" w:uiPriority="61" w:unhideWhenUsed="0"/>
+    <w:lsdException w:name="Light Grid Accent 6" w:semiHidden="0" w:uiPriority="62" w:unhideWhenUsed="0"/>
+    <w:lsdException w:name="Medium Shading 1 Accent 6" w:semiHidden="0" w:uiPriority="63" w:unhideWhenUsed="0"/>
+    <w:lsdException w:name="Medium Shading 2 Accent 6" w:semiHidden="0" w:uiPriority="64" w:unhideWhenUsed="0"/>
+    <w:lsdException w:name="Medium List 1 Accent 6" w:semiHidden="0" w:uiPriority="65" w:unhideWhenUsed="0"/>
+    <w:lsdException w:name="Medium List 2 Accent 6" w:semiHidden="0" w:uiPriority="66" w:unhideWhenUsed="0"/>
+    <w:lsdException w:name="Medium Grid 1 Accent 6" w:semiHidden="0" w:uiPriority="67" w:unhideWhenUsed="0"/>
+    <w:lsdException w:name="Medium Grid 2 Accent 6" w:semiHidden="0" w:uiPriority="68" w:unhideWhenUsed="0"/>
+    <w:lsdException w:name="Medium Grid 3 Accent 6" w:semiHidden="0" w:uiPriority="69" w:unhideWhenUsed="0"/>
+    <w:lsdException w:name="Dark List Accent 6" w:semiHidden="0" w:uiPriority="70" w:unhideWhenUsed="0"/>
+    <w:lsdException w:name="Colorful Shading Accent 6" w:semiHidden="0" w:uiPriority="71" w:unhideWhenUsed="0"/>
+    <w:lsdException w:name="Colorful List Accent 6" w:semiHidden="0" w:uiPriority="72" w:unhideWhenUsed="0"/>
+    <w:lsdException w:name="Colorful Grid Accent 6" w:semiHidden="0" w:uiPriority="73" w:unhideWhenUsed="0"/>
+    <w:lsdException w:name="Subtle Emphasis" w:semiHidden="0" w:uiPriority="19" w:unhideWhenUsed="0" w:qFormat="1"/>
+    <w:lsdException w:name="Intense Emphasis" w:semiHidden="0" w:uiPriority="21" w:unhideWhenUsed="0" w:qFormat="1"/>
+    <w:lsdException w:name="Subtle Reference" w:semiHidden="0" w:uiPriority="31" w:unhideWhenUsed="0" w:qFormat="1"/>
+    <w:lsdException w:name="Intense Reference" w:semiHidden="0" w:uiPriority="32" w:unhideWhenUsed="0" w:qFormat="1"/>
+    <w:lsdException w:name="Book Title" w:semiHidden="0" w:uiPriority="33" w:unhideWhenUsed="0" w:qFormat="1"/>
+    <w:lsdException w:name="Bibliography" w:uiPriority="37"/>
+    <w:lsdException w:name="TOC Heading" w:uiPriority="39" w:qFormat="1"/>
   </w:latentStyles>
   <w:style w:type="paragraph" w:default="1" w:styleId="Normal">
     <w:name w:val="Normal"/>
@@ -5189,7 +6003,7 @@
 </file>
 
 <file path=customXml/itemProps1.xml><?xml version="1.0" encoding="utf-8"?>
-<ds:datastoreItem xmlns:ds="http://schemas.openxmlformats.org/officeDocument/2006/customXml" ds:itemID="{6E8A7C31-986C-4F96-A0D6-380FF63B0426}">
+<ds:datastoreItem xmlns:ds="http://schemas.openxmlformats.org/officeDocument/2006/customXml" ds:itemID="{38E17F11-F864-4983-AC0D-72BF3031BF17}">
   <ds:schemaRefs>
     <ds:schemaRef ds:uri="http://schemas.openxmlformats.org/officeDocument/2006/bibliography"/>
   </ds:schemaRefs>

</xml_diff>

<commit_message>
Added No Contact restrictions - working.
</commit_message>
<xml_diff>
--- a/resources/Templates/Future_Templates/Not_Guilty_Bond_Template_AB_NOTES.docx
+++ b/resources/Templates/Future_Templates/Not_Guilty_Bond_Template_AB_NOTES.docx
@@ -1579,8 +1579,7 @@
           <w:szCs w:val="22"/>
         </w:rPr>
       </w:pPr>
-      <w:bookmarkStart w:id="2" w:name="_GoBack"/>
-      <w:commentRangeStart w:id="3"/>
+      <w:commentRangeStart w:id="2"/>
       <w:r>
         <w:rPr>
           <w:bCs/>
@@ -1657,17 +1656,16 @@
         </w:rPr>
         <w:t>.</w:t>
       </w:r>
-      <w:commentRangeEnd w:id="3"/>
+      <w:commentRangeEnd w:id="2"/>
       <w:r>
         <w:rPr>
           <w:rStyle w:val="CommentReference"/>
           <w:sz w:val="22"/>
           <w:szCs w:val="22"/>
         </w:rPr>
-        <w:commentReference w:id="3"/>
-      </w:r>
-    </w:p>
-    <w:bookmarkEnd w:id="2"/>
+        <w:commentReference w:id="2"/>
+      </w:r>
+    </w:p>
     <w:p>
       <w:pPr>
         <w:pStyle w:val="ListParagraph"/>
@@ -1824,7 +1822,7 @@
           <w:szCs w:val="22"/>
         </w:rPr>
       </w:pPr>
-      <w:commentRangeStart w:id="4"/>
+      <w:commentRangeStart w:id="3"/>
       <w:r>
         <w:rPr>
           <w:bCs/>
@@ -2054,14 +2052,14 @@
         </w:rPr>
         <w:t xml:space="preserve">.  </w:t>
       </w:r>
-      <w:commentRangeEnd w:id="4"/>
+      <w:commentRangeEnd w:id="3"/>
       <w:r>
         <w:rPr>
           <w:rStyle w:val="CommentReference"/>
           <w:sz w:val="22"/>
           <w:szCs w:val="22"/>
         </w:rPr>
-        <w:commentReference w:id="4"/>
+        <w:commentReference w:id="3"/>
       </w:r>
     </w:p>
     <w:p>
@@ -2081,7 +2079,7 @@
           <w:szCs w:val="22"/>
         </w:rPr>
       </w:pPr>
-      <w:commentRangeStart w:id="5"/>
+      <w:commentRangeStart w:id="4"/>
       <w:r>
         <w:rPr>
           <w:bCs/>
@@ -2165,12 +2163,12 @@
         </w:rPr>
         <w:t xml:space="preserve">  </w:t>
       </w:r>
-      <w:commentRangeEnd w:id="5"/>
+      <w:commentRangeEnd w:id="4"/>
       <w:r>
         <w:rPr>
           <w:rStyle w:val="CommentReference"/>
         </w:rPr>
-        <w:commentReference w:id="5"/>
+        <w:commentReference w:id="4"/>
       </w:r>
     </w:p>
     <w:p>
@@ -2520,7 +2518,7 @@
           <w:u w:val="single"/>
         </w:rPr>
       </w:pPr>
-      <w:commentRangeStart w:id="6"/>
+      <w:commentRangeStart w:id="5"/>
       <w:r>
         <w:rPr>
           <w:b/>
@@ -2530,12 +2528,12 @@
         </w:rPr>
         <w:t>Administrative License Suspension</w:t>
       </w:r>
-      <w:commentRangeEnd w:id="6"/>
+      <w:commentRangeEnd w:id="5"/>
       <w:r>
         <w:rPr>
           <w:rStyle w:val="CommentReference"/>
         </w:rPr>
-        <w:commentReference w:id="6"/>
+        <w:commentReference w:id="5"/>
       </w:r>
     </w:p>
     <w:p>
@@ -2682,7 +2680,7 @@
         </w:rPr>
         <w:t xml:space="preserve">request; the administrative license suspension IS NOT </w:t>
       </w:r>
-      <w:commentRangeStart w:id="7"/>
+      <w:commentRangeStart w:id="6"/>
       <w:r>
         <w:rPr>
           <w:bCs/>
@@ -2691,12 +2689,12 @@
         </w:rPr>
         <w:t>STAYED</w:t>
       </w:r>
-      <w:commentRangeEnd w:id="7"/>
+      <w:commentRangeEnd w:id="6"/>
       <w:r>
         <w:rPr>
           <w:rStyle w:val="CommentReference"/>
         </w:rPr>
-        <w:commentReference w:id="7"/>
+        <w:commentReference w:id="6"/>
       </w:r>
       <w:r>
         <w:rPr>
@@ -2742,7 +2740,7 @@
           <w:u w:val="single"/>
         </w:rPr>
       </w:pPr>
-      <w:commentRangeStart w:id="8"/>
+      <w:commentRangeStart w:id="7"/>
       <w:r>
         <w:rPr>
           <w:b/>
@@ -2752,12 +2750,12 @@
         </w:rPr>
         <w:t>Vehicle Seizure/Immobilization</w:t>
       </w:r>
-      <w:commentRangeEnd w:id="8"/>
+      <w:commentRangeEnd w:id="7"/>
       <w:r>
         <w:rPr>
           <w:rStyle w:val="CommentReference"/>
         </w:rPr>
-        <w:commentReference w:id="8"/>
+        <w:commentReference w:id="7"/>
       </w:r>
     </w:p>
     <w:p>
@@ -2868,6 +2866,8 @@
         </w:rPr>
         <w:t xml:space="preserve">The law enforcement agency shall permit the owner/authorized agent to recover vehicle contents.  </w:t>
       </w:r>
+      <w:bookmarkStart w:id="8" w:name="_GoBack"/>
+      <w:bookmarkEnd w:id="8"/>
     </w:p>
     <w:p>
       <w:pPr>
@@ -3839,7 +3839,7 @@
       </w:r>
     </w:p>
   </w:comment>
-  <w:comment w:id="3" w:author="Amanda Bunner" w:date="2021-11-15T14:59:00Z" w:initials="AB">
+  <w:comment w:id="2" w:author="Amanda Bunner" w:date="2021-11-15T14:59:00Z" w:initials="AB">
     <w:p>
       <w:pPr>
         <w:pStyle w:val="CommentText"/>
@@ -3855,7 +3855,7 @@
       </w:r>
     </w:p>
   </w:comment>
-  <w:comment w:id="4" w:author="Amanda Bunner" w:date="2021-11-15T14:42:00Z" w:initials="AB">
+  <w:comment w:id="3" w:author="Amanda Bunner" w:date="2021-11-15T14:42:00Z" w:initials="AB">
     <w:p>
       <w:pPr>
         <w:pStyle w:val="CommentText"/>
@@ -3871,7 +3871,7 @@
       </w:r>
     </w:p>
   </w:comment>
-  <w:comment w:id="5" w:author="Amanda Bunner" w:date="2021-11-18T12:06:00Z" w:initials="AB">
+  <w:comment w:id="4" w:author="Amanda Bunner" w:date="2021-11-18T12:06:00Z" w:initials="AB">
     <w:p>
       <w:pPr>
         <w:pStyle w:val="CommentText"/>
@@ -3887,7 +3887,7 @@
       </w:r>
     </w:p>
   </w:comment>
-  <w:comment w:id="6" w:author="Amanda Bunner" w:date="2021-11-18T09:34:00Z" w:initials="AB">
+  <w:comment w:id="5" w:author="Amanda Bunner" w:date="2021-11-18T09:34:00Z" w:initials="AB">
     <w:p>
       <w:pPr>
         <w:pStyle w:val="CommentText"/>
@@ -3903,7 +3903,7 @@
       </w:r>
     </w:p>
   </w:comment>
-  <w:comment w:id="7" w:author="Amanda Bunner" w:date="2021-11-18T10:07:00Z" w:initials="AB">
+  <w:comment w:id="6" w:author="Amanda Bunner" w:date="2021-11-18T10:07:00Z" w:initials="AB">
     <w:p>
       <w:pPr>
         <w:pStyle w:val="CommentText"/>
@@ -3919,7 +3919,7 @@
       </w:r>
     </w:p>
   </w:comment>
-  <w:comment w:id="8" w:author="Amanda Bunner" w:date="2021-11-18T09:34:00Z" w:initials="AB">
+  <w:comment w:id="7" w:author="Amanda Bunner" w:date="2021-12-04T05:42:00Z" w:initials="AB">
     <w:p>
       <w:pPr>
         <w:pStyle w:val="CommentText"/>
@@ -3959,25 +3959,6 @@
       <w:pPr>
         <w:pStyle w:val="CommentText"/>
       </w:pPr>
-      <w:r>
-        <w:t xml:space="preserve">Which raises the question </w:t>
-      </w:r>
-      <w:proofErr w:type="gramStart"/>
-      <w:r>
-        <w:t>again .</w:t>
-      </w:r>
-      <w:proofErr w:type="gramEnd"/>
-      <w:r>
-        <w:t xml:space="preserve"> .. </w:t>
-      </w:r>
-      <w:proofErr w:type="gramStart"/>
-      <w:r>
-        <w:t>have</w:t>
-      </w:r>
-      <w:proofErr w:type="gramEnd"/>
-      <w:r>
-        <w:t xml:space="preserve"> we cleared up the issue regarding service lines on these entries with the clerks’ office?  If not, we probably should before we continue to compound the problem. </w:t>
-      </w:r>
     </w:p>
   </w:comment>
   <w:comment w:id="9" w:author="Amanda Bunner" w:date="2021-11-18T09:08:00Z" w:initials="AB">
@@ -6003,7 +5984,7 @@
 </file>
 
 <file path=customXml/itemProps1.xml><?xml version="1.0" encoding="utf-8"?>
-<ds:datastoreItem xmlns:ds="http://schemas.openxmlformats.org/officeDocument/2006/customXml" ds:itemID="{38E17F11-F864-4983-AC0D-72BF3031BF17}">
+<ds:datastoreItem xmlns:ds="http://schemas.openxmlformats.org/officeDocument/2006/customXml" ds:itemID="{A03E2B19-EBD4-4748-B465-1BB3D9C3A846}">
   <ds:schemaRefs>
     <ds:schemaRef ds:uri="http://schemas.openxmlformats.org/officeDocument/2006/bibliography"/>
   </ds:schemaRefs>

</xml_diff>

<commit_message>
Added Domestic Violence conditions - working.
</commit_message>
<xml_diff>
--- a/resources/Templates/Future_Templates/Not_Guilty_Bond_Template_AB_NOTES.docx
+++ b/resources/Templates/Future_Templates/Not_Guilty_Bond_Template_AB_NOTES.docx
@@ -1822,7 +1822,8 @@
           <w:szCs w:val="22"/>
         </w:rPr>
       </w:pPr>
-      <w:commentRangeStart w:id="3"/>
+      <w:bookmarkStart w:id="3" w:name="_GoBack"/>
+      <w:commentRangeStart w:id="4"/>
       <w:r>
         <w:rPr>
           <w:bCs/>
@@ -2052,14 +2053,14 @@
         </w:rPr>
         <w:t xml:space="preserve">.  </w:t>
       </w:r>
-      <w:commentRangeEnd w:id="3"/>
+      <w:commentRangeEnd w:id="4"/>
       <w:r>
         <w:rPr>
           <w:rStyle w:val="CommentReference"/>
           <w:sz w:val="22"/>
           <w:szCs w:val="22"/>
         </w:rPr>
-        <w:commentReference w:id="3"/>
+        <w:commentReference w:id="4"/>
       </w:r>
     </w:p>
     <w:p>
@@ -2079,7 +2080,7 @@
           <w:szCs w:val="22"/>
         </w:rPr>
       </w:pPr>
-      <w:commentRangeStart w:id="4"/>
+      <w:commentRangeStart w:id="5"/>
       <w:r>
         <w:rPr>
           <w:bCs/>
@@ -2163,14 +2164,15 @@
         </w:rPr>
         <w:t xml:space="preserve">  </w:t>
       </w:r>
-      <w:commentRangeEnd w:id="4"/>
+      <w:commentRangeEnd w:id="5"/>
       <w:r>
         <w:rPr>
           <w:rStyle w:val="CommentReference"/>
         </w:rPr>
-        <w:commentReference w:id="4"/>
-      </w:r>
-    </w:p>
+        <w:commentReference w:id="5"/>
+      </w:r>
+    </w:p>
+    <w:bookmarkEnd w:id="3"/>
     <w:p>
       <w:pPr>
         <w:pStyle w:val="ListParagraph"/>
@@ -2518,7 +2520,7 @@
           <w:u w:val="single"/>
         </w:rPr>
       </w:pPr>
-      <w:commentRangeStart w:id="5"/>
+      <w:commentRangeStart w:id="6"/>
       <w:r>
         <w:rPr>
           <w:b/>
@@ -2528,12 +2530,12 @@
         </w:rPr>
         <w:t>Administrative License Suspension</w:t>
       </w:r>
-      <w:commentRangeEnd w:id="5"/>
+      <w:commentRangeEnd w:id="6"/>
       <w:r>
         <w:rPr>
           <w:rStyle w:val="CommentReference"/>
         </w:rPr>
-        <w:commentReference w:id="5"/>
+        <w:commentReference w:id="6"/>
       </w:r>
     </w:p>
     <w:p>
@@ -2680,7 +2682,7 @@
         </w:rPr>
         <w:t xml:space="preserve">request; the administrative license suspension IS NOT </w:t>
       </w:r>
-      <w:commentRangeStart w:id="6"/>
+      <w:commentRangeStart w:id="7"/>
       <w:r>
         <w:rPr>
           <w:bCs/>
@@ -2689,12 +2691,12 @@
         </w:rPr>
         <w:t>STAYED</w:t>
       </w:r>
-      <w:commentRangeEnd w:id="6"/>
+      <w:commentRangeEnd w:id="7"/>
       <w:r>
         <w:rPr>
           <w:rStyle w:val="CommentReference"/>
         </w:rPr>
-        <w:commentReference w:id="6"/>
+        <w:commentReference w:id="7"/>
       </w:r>
       <w:r>
         <w:rPr>
@@ -2740,7 +2742,7 @@
           <w:u w:val="single"/>
         </w:rPr>
       </w:pPr>
-      <w:commentRangeStart w:id="7"/>
+      <w:commentRangeStart w:id="8"/>
       <w:r>
         <w:rPr>
           <w:b/>
@@ -2750,12 +2752,12 @@
         </w:rPr>
         <w:t>Vehicle Seizure/Immobilization</w:t>
       </w:r>
-      <w:commentRangeEnd w:id="7"/>
+      <w:commentRangeEnd w:id="8"/>
       <w:r>
         <w:rPr>
           <w:rStyle w:val="CommentReference"/>
         </w:rPr>
-        <w:commentReference w:id="7"/>
+        <w:commentReference w:id="8"/>
       </w:r>
     </w:p>
     <w:p>
@@ -2866,8 +2868,6 @@
         </w:rPr>
         <w:t xml:space="preserve">The law enforcement agency shall permit the owner/authorized agent to recover vehicle contents.  </w:t>
       </w:r>
-      <w:bookmarkStart w:id="8" w:name="_GoBack"/>
-      <w:bookmarkEnd w:id="8"/>
     </w:p>
     <w:p>
       <w:pPr>
@@ -3807,7 +3807,7 @@
 
 <file path=word/comments.xml><?xml version="1.0" encoding="utf-8"?>
 <w:comments xmlns:wpc="http://schemas.microsoft.com/office/word/2010/wordprocessingCanvas" xmlns:mc="http://schemas.openxmlformats.org/markup-compatibility/2006" xmlns:o="urn:schemas-microsoft-com:office:office" xmlns:r="http://schemas.openxmlformats.org/officeDocument/2006/relationships" xmlns:m="http://schemas.openxmlformats.org/officeDocument/2006/math" xmlns:v="urn:schemas-microsoft-com:vml" xmlns:wp14="http://schemas.microsoft.com/office/word/2010/wordprocessingDrawing" xmlns:wp="http://schemas.openxmlformats.org/drawingml/2006/wordprocessingDrawing" xmlns:w10="urn:schemas-microsoft-com:office:word" xmlns:w="http://schemas.openxmlformats.org/wordprocessingml/2006/main" xmlns:w14="http://schemas.microsoft.com/office/word/2010/wordml" xmlns:wpg="http://schemas.microsoft.com/office/word/2010/wordprocessingGroup" xmlns:wpi="http://schemas.microsoft.com/office/word/2010/wordprocessingInk" xmlns:wne="http://schemas.microsoft.com/office/word/2006/wordml" xmlns:wps="http://schemas.microsoft.com/office/word/2010/wordprocessingShape" mc:Ignorable="w14 wp14">
-  <w:comment w:id="0" w:author="Amanda Bunner" w:date="2021-11-18T12:02:00Z" w:initials="AB">
+  <w:comment w:id="0" w:author="Amanda Bunner" w:date="2021-12-04T06:09:00Z" w:initials="AB">
     <w:p>
       <w:pPr>
         <w:pStyle w:val="CommentText"/>
@@ -3821,9 +3821,17 @@
       <w:r>
         <w:t>Only if DV</w:t>
       </w:r>
+      <w:r>
+        <w:t xml:space="preserve"> – added</w:t>
+      </w:r>
+    </w:p>
+    <w:p>
+      <w:pPr>
+        <w:pStyle w:val="CommentText"/>
+      </w:pPr>
     </w:p>
   </w:comment>
-  <w:comment w:id="1" w:author="Amanda Bunner" w:date="2021-11-15T13:01:00Z" w:initials="AB">
+  <w:comment w:id="1" w:author="Amanda Bunner" w:date="2021-12-04T06:09:00Z" w:initials="AB">
     <w:p>
       <w:pPr>
         <w:pStyle w:val="CommentText"/>
@@ -3837,9 +3845,17 @@
       <w:r>
         <w:t xml:space="preserve">Only appears when a financial condition is imposed. </w:t>
       </w:r>
+      <w:r>
+        <w:t>– added</w:t>
+      </w:r>
+    </w:p>
+    <w:p>
+      <w:pPr>
+        <w:pStyle w:val="CommentText"/>
+      </w:pPr>
     </w:p>
   </w:comment>
-  <w:comment w:id="2" w:author="Amanda Bunner" w:date="2021-11-15T14:59:00Z" w:initials="AB">
+  <w:comment w:id="2" w:author="Amanda Bunner" w:date="2021-12-04T06:09:00Z" w:initials="AB">
     <w:p>
       <w:pPr>
         <w:pStyle w:val="CommentText"/>
@@ -3853,9 +3869,17 @@
       <w:r>
         <w:t>Always listed.</w:t>
       </w:r>
+      <w:r>
+        <w:t xml:space="preserve"> – added</w:t>
+      </w:r>
+    </w:p>
+    <w:p>
+      <w:pPr>
+        <w:pStyle w:val="CommentText"/>
+      </w:pPr>
     </w:p>
   </w:comment>
-  <w:comment w:id="3" w:author="Amanda Bunner" w:date="2021-11-15T14:42:00Z" w:initials="AB">
+  <w:comment w:id="4" w:author="Amanda Bunner" w:date="2021-11-15T14:42:00Z" w:initials="AB">
     <w:p>
       <w:pPr>
         <w:pStyle w:val="CommentText"/>
@@ -3871,7 +3895,7 @@
       </w:r>
     </w:p>
   </w:comment>
-  <w:comment w:id="4" w:author="Amanda Bunner" w:date="2021-11-18T12:06:00Z" w:initials="AB">
+  <w:comment w:id="5" w:author="Amanda Bunner" w:date="2021-11-18T12:06:00Z" w:initials="AB">
     <w:p>
       <w:pPr>
         <w:pStyle w:val="CommentText"/>
@@ -3887,7 +3911,7 @@
       </w:r>
     </w:p>
   </w:comment>
-  <w:comment w:id="5" w:author="Amanda Bunner" w:date="2021-11-18T09:34:00Z" w:initials="AB">
+  <w:comment w:id="6" w:author="Amanda Bunner" w:date="2021-12-04T06:10:00Z" w:initials="AB">
     <w:p>
       <w:pPr>
         <w:pStyle w:val="CommentText"/>
@@ -3901,9 +3925,17 @@
       <w:r>
         <w:t>Only if selected</w:t>
       </w:r>
+      <w:r>
+        <w:t xml:space="preserve"> – added</w:t>
+      </w:r>
+    </w:p>
+    <w:p>
+      <w:pPr>
+        <w:pStyle w:val="CommentText"/>
+      </w:pPr>
     </w:p>
   </w:comment>
-  <w:comment w:id="6" w:author="Amanda Bunner" w:date="2021-11-18T10:07:00Z" w:initials="AB">
+  <w:comment w:id="7" w:author="Amanda Bunner" w:date="2021-11-18T10:07:00Z" w:initials="AB">
     <w:p>
       <w:pPr>
         <w:pStyle w:val="CommentText"/>
@@ -3919,7 +3951,7 @@
       </w:r>
     </w:p>
   </w:comment>
-  <w:comment w:id="7" w:author="Amanda Bunner" w:date="2021-12-04T05:42:00Z" w:initials="AB">
+  <w:comment w:id="8" w:author="Amanda Bunner" w:date="2021-12-04T05:42:00Z" w:initials="AB">
     <w:p>
       <w:pPr>
         <w:pStyle w:val="CommentText"/>
@@ -5984,7 +6016,7 @@
 </file>
 
 <file path=customXml/itemProps1.xml><?xml version="1.0" encoding="utf-8"?>
-<ds:datastoreItem xmlns:ds="http://schemas.openxmlformats.org/officeDocument/2006/customXml" ds:itemID="{A03E2B19-EBD4-4748-B465-1BB3D9C3A846}">
+<ds:datastoreItem xmlns:ds="http://schemas.openxmlformats.org/officeDocument/2006/customXml" ds:itemID="{B6005DA9-8287-4177-B4D6-8492201DA1ED}">
   <ds:schemaRefs>
     <ds:schemaRef ds:uri="http://schemas.openxmlformats.org/officeDocument/2006/bibliography"/>
   </ds:schemaRefs>

</xml_diff>

<commit_message>
Added Custodial Supervision - working.
</commit_message>
<xml_diff>
--- a/resources/Templates/Future_Templates/Not_Guilty_Bond_Template_AB_NOTES.docx
+++ b/resources/Templates/Future_Templates/Not_Guilty_Bond_Template_AB_NOTES.docx
@@ -1822,8 +1822,7 @@
           <w:szCs w:val="22"/>
         </w:rPr>
       </w:pPr>
-      <w:bookmarkStart w:id="3" w:name="_GoBack"/>
-      <w:commentRangeStart w:id="4"/>
+      <w:commentRangeStart w:id="3"/>
       <w:r>
         <w:rPr>
           <w:bCs/>
@@ -2053,14 +2052,14 @@
         </w:rPr>
         <w:t xml:space="preserve">.  </w:t>
       </w:r>
-      <w:commentRangeEnd w:id="4"/>
+      <w:commentRangeEnd w:id="3"/>
       <w:r>
         <w:rPr>
           <w:rStyle w:val="CommentReference"/>
           <w:sz w:val="22"/>
           <w:szCs w:val="22"/>
         </w:rPr>
-        <w:commentReference w:id="4"/>
+        <w:commentReference w:id="3"/>
       </w:r>
     </w:p>
     <w:p>
@@ -2080,7 +2079,7 @@
           <w:szCs w:val="22"/>
         </w:rPr>
       </w:pPr>
-      <w:commentRangeStart w:id="5"/>
+      <w:commentRangeStart w:id="4"/>
       <w:r>
         <w:rPr>
           <w:bCs/>
@@ -2164,15 +2163,14 @@
         </w:rPr>
         <w:t xml:space="preserve">  </w:t>
       </w:r>
-      <w:commentRangeEnd w:id="5"/>
+      <w:commentRangeEnd w:id="4"/>
       <w:r>
         <w:rPr>
           <w:rStyle w:val="CommentReference"/>
         </w:rPr>
-        <w:commentReference w:id="5"/>
-      </w:r>
-    </w:p>
-    <w:bookmarkEnd w:id="3"/>
+        <w:commentReference w:id="4"/>
+      </w:r>
+    </w:p>
     <w:p>
       <w:pPr>
         <w:pStyle w:val="ListParagraph"/>
@@ -3879,7 +3877,7 @@
       </w:pPr>
     </w:p>
   </w:comment>
-  <w:comment w:id="4" w:author="Amanda Bunner" w:date="2021-11-15T14:42:00Z" w:initials="AB">
+  <w:comment w:id="3" w:author="Amanda Bunner" w:date="2021-12-04T06:59:00Z" w:initials="AB">
     <w:p>
       <w:pPr>
         <w:pStyle w:val="CommentText"/>
@@ -3893,9 +3891,17 @@
       <w:r>
         <w:t xml:space="preserve">These should only be options in the event of a DV. </w:t>
       </w:r>
+      <w:r>
+        <w:t>– added</w:t>
+      </w:r>
+    </w:p>
+    <w:p>
+      <w:pPr>
+        <w:pStyle w:val="CommentText"/>
+      </w:pPr>
     </w:p>
   </w:comment>
-  <w:comment w:id="5" w:author="Amanda Bunner" w:date="2021-11-18T12:06:00Z" w:initials="AB">
+  <w:comment w:id="4" w:author="Amanda Bunner" w:date="2021-12-04T06:59:00Z" w:initials="AB">
     <w:p>
       <w:pPr>
         <w:pStyle w:val="CommentText"/>
@@ -3909,6 +3915,16 @@
       <w:r>
         <w:t>Only if DV AND weapons</w:t>
       </w:r>
+      <w:r>
+        <w:t xml:space="preserve"> – added</w:t>
+      </w:r>
+    </w:p>
+    <w:p>
+      <w:pPr>
+        <w:pStyle w:val="CommentText"/>
+      </w:pPr>
+      <w:bookmarkStart w:id="5" w:name="_GoBack"/>
+      <w:bookmarkEnd w:id="5"/>
     </w:p>
   </w:comment>
   <w:comment w:id="6" w:author="Amanda Bunner" w:date="2021-12-04T06:10:00Z" w:initials="AB">
@@ -6016,7 +6032,7 @@
 </file>
 
 <file path=customXml/itemProps1.xml><?xml version="1.0" encoding="utf-8"?>
-<ds:datastoreItem xmlns:ds="http://schemas.openxmlformats.org/officeDocument/2006/customXml" ds:itemID="{B6005DA9-8287-4177-B4D6-8492201DA1ED}">
+<ds:datastoreItem xmlns:ds="http://schemas.openxmlformats.org/officeDocument/2006/customXml" ds:itemID="{C543C285-6641-461B-9103-D89453E9C4AA}">
   <ds:schemaRefs>
     <ds:schemaRef ds:uri="http://schemas.openxmlformats.org/officeDocument/2006/bibliography"/>
   </ds:schemaRefs>

</xml_diff>

<commit_message>
Completed add Vehicle Tow - working.
</commit_message>
<xml_diff>
--- a/resources/Templates/Future_Templates/Not_Guilty_Bond_Template_AB_NOTES.docx
+++ b/resources/Templates/Future_Templates/Not_Guilty_Bond_Template_AB_NOTES.docx
@@ -2518,7 +2518,7 @@
           <w:u w:val="single"/>
         </w:rPr>
       </w:pPr>
-      <w:commentRangeStart w:id="6"/>
+      <w:commentRangeStart w:id="5"/>
       <w:r>
         <w:rPr>
           <w:b/>
@@ -2528,12 +2528,12 @@
         </w:rPr>
         <w:t>Administrative License Suspension</w:t>
       </w:r>
-      <w:commentRangeEnd w:id="6"/>
+      <w:commentRangeEnd w:id="5"/>
       <w:r>
         <w:rPr>
           <w:rStyle w:val="CommentReference"/>
         </w:rPr>
-        <w:commentReference w:id="6"/>
+        <w:commentReference w:id="5"/>
       </w:r>
     </w:p>
     <w:p>
@@ -2680,7 +2680,7 @@
         </w:rPr>
         <w:t xml:space="preserve">request; the administrative license suspension IS NOT </w:t>
       </w:r>
-      <w:commentRangeStart w:id="7"/>
+      <w:commentRangeStart w:id="6"/>
       <w:r>
         <w:rPr>
           <w:bCs/>
@@ -2689,12 +2689,12 @@
         </w:rPr>
         <w:t>STAYED</w:t>
       </w:r>
-      <w:commentRangeEnd w:id="7"/>
+      <w:commentRangeEnd w:id="6"/>
       <w:r>
         <w:rPr>
           <w:rStyle w:val="CommentReference"/>
         </w:rPr>
-        <w:commentReference w:id="7"/>
+        <w:commentReference w:id="6"/>
       </w:r>
       <w:r>
         <w:rPr>
@@ -3923,11 +3923,9 @@
       <w:pPr>
         <w:pStyle w:val="CommentText"/>
       </w:pPr>
-      <w:bookmarkStart w:id="5" w:name="_GoBack"/>
-      <w:bookmarkEnd w:id="5"/>
     </w:p>
   </w:comment>
-  <w:comment w:id="6" w:author="Amanda Bunner" w:date="2021-12-04T06:10:00Z" w:initials="AB">
+  <w:comment w:id="5" w:author="Amanda Bunner" w:date="2021-12-04T06:10:00Z" w:initials="AB">
     <w:p>
       <w:pPr>
         <w:pStyle w:val="CommentText"/>
@@ -3951,7 +3949,7 @@
       </w:pPr>
     </w:p>
   </w:comment>
-  <w:comment w:id="7" w:author="Amanda Bunner" w:date="2021-11-18T10:07:00Z" w:initials="AB">
+  <w:comment w:id="6" w:author="Amanda Bunner" w:date="2021-12-05T05:43:00Z" w:initials="AB">
     <w:p>
       <w:pPr>
         <w:pStyle w:val="CommentText"/>
@@ -3965,9 +3963,19 @@
       <w:r>
         <w:t>Leave a box to add explanation here if necessary.</w:t>
       </w:r>
+      <w:r>
+        <w:t xml:space="preserve"> – added</w:t>
+      </w:r>
+    </w:p>
+    <w:p>
+      <w:pPr>
+        <w:pStyle w:val="CommentText"/>
+      </w:pPr>
+      <w:bookmarkStart w:id="7" w:name="_GoBack"/>
+      <w:bookmarkEnd w:id="7"/>
     </w:p>
   </w:comment>
-  <w:comment w:id="8" w:author="Amanda Bunner" w:date="2021-12-04T05:42:00Z" w:initials="AB">
+  <w:comment w:id="8" w:author="Amanda Bunner" w:date="2021-12-05T05:43:00Z" w:initials="AB">
     <w:p>
       <w:pPr>
         <w:pStyle w:val="CommentText"/>
@@ -4001,15 +4009,31 @@
     <w:p>
       <w:pPr>
         <w:pStyle w:val="CommentText"/>
-      </w:pPr>
+        <w:numPr>
+          <w:ilvl w:val="0"/>
+          <w:numId w:val="6"/>
+        </w:numPr>
+      </w:pPr>
+      <w:r>
+        <w:t>Added</w:t>
+      </w:r>
     </w:p>
     <w:p>
       <w:pPr>
         <w:pStyle w:val="CommentText"/>
+        <w:numPr>
+          <w:ilvl w:val="0"/>
+          <w:numId w:val="6"/>
+        </w:numPr>
+      </w:pPr>
+    </w:p>
+    <w:p>
+      <w:pPr>
+        <w:pStyle w:val="CommentText"/>
       </w:pPr>
     </w:p>
   </w:comment>
-  <w:comment w:id="9" w:author="Amanda Bunner" w:date="2021-11-18T09:08:00Z" w:initials="AB">
+  <w:comment w:id="9" w:author="Amanda Bunner" w:date="2021-12-05T05:43:00Z" w:initials="AB">
     <w:p>
       <w:pPr>
         <w:pStyle w:val="CommentText"/>
@@ -4023,9 +4047,17 @@
       <w:r>
         <w:t>Only if permitting tow and immobilization at the residence</w:t>
       </w:r>
+      <w:r>
+        <w:t xml:space="preserve"> – added</w:t>
+      </w:r>
+    </w:p>
+    <w:p>
+      <w:pPr>
+        <w:pStyle w:val="CommentText"/>
+      </w:pPr>
     </w:p>
   </w:comment>
-  <w:comment w:id="10" w:author="Amanda Bunner" w:date="2021-11-18T12:05:00Z" w:initials="AB">
+  <w:comment w:id="10" w:author="Amanda Bunner" w:date="2021-12-05T05:43:00Z" w:initials="AB">
     <w:p>
       <w:pPr>
         <w:pStyle w:val="CommentText"/>
@@ -4039,6 +4071,14 @@
       <w:r>
         <w:t>Only if ordering return of the vehicle</w:t>
       </w:r>
+      <w:r>
+        <w:t xml:space="preserve"> – added</w:t>
+      </w:r>
+    </w:p>
+    <w:p>
+      <w:pPr>
+        <w:pStyle w:val="CommentText"/>
+      </w:pPr>
     </w:p>
   </w:comment>
 </w:comments>
@@ -4610,6 +4650,118 @@
     </w:lvl>
   </w:abstractNum>
   <w:abstractNum w:abstractNumId="2">
+    <w:nsid w:val="2A052CE3"/>
+    <w:multiLevelType w:val="hybridMultilevel"/>
+    <w:tmpl w:val="FB20AC70"/>
+    <w:lvl w:ilvl="0" w:tplc="F03CCC8E">
+      <w:numFmt w:val="bullet"/>
+      <w:lvlText w:val="-"/>
+      <w:lvlJc w:val="left"/>
+      <w:pPr>
+        <w:ind w:left="720" w:hanging="360"/>
+      </w:pPr>
+      <w:rPr>
+        <w:rFonts w:ascii="Times New Roman" w:eastAsiaTheme="minorEastAsia" w:hAnsi="Times New Roman" w:cs="Times New Roman" w:hint="default"/>
+      </w:rPr>
+    </w:lvl>
+    <w:lvl w:ilvl="1" w:tplc="04090003" w:tentative="1">
+      <w:start w:val="1"/>
+      <w:numFmt w:val="bullet"/>
+      <w:lvlText w:val="o"/>
+      <w:lvlJc w:val="left"/>
+      <w:pPr>
+        <w:ind w:left="1440" w:hanging="360"/>
+      </w:pPr>
+      <w:rPr>
+        <w:rFonts w:ascii="Courier New" w:hAnsi="Courier New" w:cs="Courier New" w:hint="default"/>
+      </w:rPr>
+    </w:lvl>
+    <w:lvl w:ilvl="2" w:tplc="04090005" w:tentative="1">
+      <w:start w:val="1"/>
+      <w:numFmt w:val="bullet"/>
+      <w:lvlText w:val=""/>
+      <w:lvlJc w:val="left"/>
+      <w:pPr>
+        <w:ind w:left="2160" w:hanging="360"/>
+      </w:pPr>
+      <w:rPr>
+        <w:rFonts w:ascii="Wingdings" w:hAnsi="Wingdings" w:hint="default"/>
+      </w:rPr>
+    </w:lvl>
+    <w:lvl w:ilvl="3" w:tplc="04090001" w:tentative="1">
+      <w:start w:val="1"/>
+      <w:numFmt w:val="bullet"/>
+      <w:lvlText w:val=""/>
+      <w:lvlJc w:val="left"/>
+      <w:pPr>
+        <w:ind w:left="2880" w:hanging="360"/>
+      </w:pPr>
+      <w:rPr>
+        <w:rFonts w:ascii="Symbol" w:hAnsi="Symbol" w:hint="default"/>
+      </w:rPr>
+    </w:lvl>
+    <w:lvl w:ilvl="4" w:tplc="04090003" w:tentative="1">
+      <w:start w:val="1"/>
+      <w:numFmt w:val="bullet"/>
+      <w:lvlText w:val="o"/>
+      <w:lvlJc w:val="left"/>
+      <w:pPr>
+        <w:ind w:left="3600" w:hanging="360"/>
+      </w:pPr>
+      <w:rPr>
+        <w:rFonts w:ascii="Courier New" w:hAnsi="Courier New" w:cs="Courier New" w:hint="default"/>
+      </w:rPr>
+    </w:lvl>
+    <w:lvl w:ilvl="5" w:tplc="04090005" w:tentative="1">
+      <w:start w:val="1"/>
+      <w:numFmt w:val="bullet"/>
+      <w:lvlText w:val=""/>
+      <w:lvlJc w:val="left"/>
+      <w:pPr>
+        <w:ind w:left="4320" w:hanging="360"/>
+      </w:pPr>
+      <w:rPr>
+        <w:rFonts w:ascii="Wingdings" w:hAnsi="Wingdings" w:hint="default"/>
+      </w:rPr>
+    </w:lvl>
+    <w:lvl w:ilvl="6" w:tplc="04090001" w:tentative="1">
+      <w:start w:val="1"/>
+      <w:numFmt w:val="bullet"/>
+      <w:lvlText w:val=""/>
+      <w:lvlJc w:val="left"/>
+      <w:pPr>
+        <w:ind w:left="5040" w:hanging="360"/>
+      </w:pPr>
+      <w:rPr>
+        <w:rFonts w:ascii="Symbol" w:hAnsi="Symbol" w:hint="default"/>
+      </w:rPr>
+    </w:lvl>
+    <w:lvl w:ilvl="7" w:tplc="04090003" w:tentative="1">
+      <w:start w:val="1"/>
+      <w:numFmt w:val="bullet"/>
+      <w:lvlText w:val="o"/>
+      <w:lvlJc w:val="left"/>
+      <w:pPr>
+        <w:ind w:left="5760" w:hanging="360"/>
+      </w:pPr>
+      <w:rPr>
+        <w:rFonts w:ascii="Courier New" w:hAnsi="Courier New" w:cs="Courier New" w:hint="default"/>
+      </w:rPr>
+    </w:lvl>
+    <w:lvl w:ilvl="8" w:tplc="04090005" w:tentative="1">
+      <w:start w:val="1"/>
+      <w:numFmt w:val="bullet"/>
+      <w:lvlText w:val=""/>
+      <w:lvlJc w:val="left"/>
+      <w:pPr>
+        <w:ind w:left="6480" w:hanging="360"/>
+      </w:pPr>
+      <w:rPr>
+        <w:rFonts w:ascii="Wingdings" w:hAnsi="Wingdings" w:hint="default"/>
+      </w:rPr>
+    </w:lvl>
+  </w:abstractNum>
+  <w:abstractNum w:abstractNumId="3">
     <w:nsid w:val="468B7B8A"/>
     <w:multiLevelType w:val="hybridMultilevel"/>
     <w:tmpl w:val="51D4A994"/>
@@ -4722,7 +4874,7 @@
       </w:rPr>
     </w:lvl>
   </w:abstractNum>
-  <w:abstractNum w:abstractNumId="3">
+  <w:abstractNum w:abstractNumId="4">
     <w:nsid w:val="5D9F7580"/>
     <w:multiLevelType w:val="hybridMultilevel"/>
     <w:tmpl w:val="F9F252D6"/>
@@ -4835,7 +4987,7 @@
       </w:rPr>
     </w:lvl>
   </w:abstractNum>
-  <w:abstractNum w:abstractNumId="4">
+  <w:abstractNum w:abstractNumId="5">
     <w:nsid w:val="6C3A28D4"/>
     <w:multiLevelType w:val="hybridMultilevel"/>
     <w:tmpl w:val="28D0FB9E"/>
@@ -4952,16 +5104,19 @@
     <w:abstractNumId w:val="0"/>
   </w:num>
   <w:num w:numId="2">
+    <w:abstractNumId w:val="5"/>
+  </w:num>
+  <w:num w:numId="3">
     <w:abstractNumId w:val="4"/>
   </w:num>
-  <w:num w:numId="3">
+  <w:num w:numId="4">
     <w:abstractNumId w:val="3"/>
-  </w:num>
-  <w:num w:numId="4">
-    <w:abstractNumId w:val="2"/>
   </w:num>
   <w:num w:numId="5">
     <w:abstractNumId w:val="1"/>
+  </w:num>
+  <w:num w:numId="6">
+    <w:abstractNumId w:val="2"/>
   </w:num>
 </w:numbering>
 </file>
@@ -6032,7 +6187,7 @@
 </file>
 
 <file path=customXml/itemProps1.xml><?xml version="1.0" encoding="utf-8"?>
-<ds:datastoreItem xmlns:ds="http://schemas.openxmlformats.org/officeDocument/2006/customXml" ds:itemID="{C543C285-6641-461B-9103-D89453E9C4AA}">
+<ds:datastoreItem xmlns:ds="http://schemas.openxmlformats.org/officeDocument/2006/customXml" ds:itemID="{041EC5F3-F726-46B4-B3DF-5DD0D1EE48D1}">
   <ds:schemaRefs>
     <ds:schemaRef ds:uri="http://schemas.openxmlformats.org/officeDocument/2006/bibliography"/>
   </ds:schemaRefs>

</xml_diff>